<commit_message>
Actividades 5 y 6 adelantadas (casi terminadas)
</commit_message>
<xml_diff>
--- a/Actividad 4/HernandezDiegoD02Actividad05.docx
+++ b/Actividad 4/HernandezDiegoD02Actividad05.docx
@@ -253,27 +253,61 @@
     </w:p>
     <w:p>
       <w:pPr>
-        <w:spacing w:before="240"/>
-        <w:jc w:val="both"/>
-        <w:rPr>
-          <w:rFonts w:ascii="Times New Roman" w:hAnsi="Times New Roman" w:cs="Times New Roman"/>
-          <w:sz w:val="24"/>
-          <w:szCs w:val="24"/>
-        </w:rPr>
-      </w:pPr>
-      <w:r>
-        <w:rPr>
-          <w:rFonts w:ascii="Times New Roman" w:hAnsi="Times New Roman" w:cs="Times New Roman"/>
-          <w:sz w:val="24"/>
-          <w:szCs w:val="24"/>
+        <w:pStyle w:val="Ttulo1"/>
+        <w:rPr>
+          <w:rFonts w:eastAsiaTheme="majorEastAsia"/>
+          <w:color w:val="2F5496" w:themeColor="accent1" w:themeShade="BF"/>
+          <w:kern w:val="2"/>
+          <w:sz w:val="26"/>
+          <w:szCs w:val="26"/>
+          <w:lang w:eastAsia="en-US"/>
+          <w14:ligatures w14:val="standardContextual"/>
+        </w:rPr>
+      </w:pPr>
+      <w:r>
+        <w:rPr>
+          <w:rFonts w:eastAsiaTheme="majorEastAsia"/>
+          <w:color w:val="2F5496" w:themeColor="accent1" w:themeShade="BF"/>
+          <w:kern w:val="2"/>
+          <w:sz w:val="26"/>
+          <w:szCs w:val="26"/>
+          <w:lang w:eastAsia="en-US"/>
+          <w14:ligatures w14:val="standardContextual"/>
         </w:rPr>
         <w:lastRenderedPageBreak/>
+        <w:t>Máquina virtual</w:t>
+      </w:r>
+    </w:p>
+    <w:p>
+      <w:pPr>
+        <w:pStyle w:val="Ttulo2"/>
+        <w:spacing w:before="120"/>
+        <w:rPr>
+          <w:rFonts w:ascii="Times New Roman" w:hAnsi="Times New Roman" w:cs="Times New Roman"/>
+          <w:b/>
+          <w:bCs/>
+        </w:rPr>
+      </w:pPr>
+      <w:r>
+        <w:rPr>
+          <w:rFonts w:ascii="Times New Roman" w:hAnsi="Times New Roman" w:cs="Times New Roman"/>
+          <w:b/>
+          <w:bCs/>
+        </w:rPr>
+        <w:t xml:space="preserve">a) </w:t>
+      </w:r>
+      <w:r>
+        <w:rPr>
+          <w:rFonts w:ascii="Times New Roman" w:hAnsi="Times New Roman" w:cs="Times New Roman"/>
+          <w:b/>
+          <w:bCs/>
+        </w:rPr>
         <w:t>¿Qué es?</w:t>
       </w:r>
     </w:p>
     <w:p>
       <w:pPr>
-        <w:spacing w:before="240"/>
+        <w:spacing w:before="120"/>
         <w:ind w:firstLine="540"/>
         <w:jc w:val="both"/>
         <w:rPr>
@@ -290,16 +324,14 @@
         </w:rPr>
         <w:t xml:space="preserve">Una </w:t>
       </w:r>
-      <w:proofErr w:type="spellStart"/>
-      <w:r>
-        <w:rPr>
-          <w:rFonts w:ascii="Times New Roman" w:hAnsi="Times New Roman" w:cs="Times New Roman"/>
-          <w:sz w:val="24"/>
-          <w:szCs w:val="24"/>
-        </w:rPr>
-        <w:t>maquina</w:t>
-      </w:r>
-      <w:proofErr w:type="spellEnd"/>
+      <w:r>
+        <w:rPr>
+          <w:rFonts w:ascii="Times New Roman" w:hAnsi="Times New Roman" w:cs="Times New Roman"/>
+          <w:sz w:val="24"/>
+          <w:szCs w:val="24"/>
+        </w:rPr>
+        <w:t>máquina</w:t>
+      </w:r>
       <w:r>
         <w:rPr>
           <w:rFonts w:ascii="Times New Roman" w:hAnsi="Times New Roman" w:cs="Times New Roman"/>
@@ -311,7 +343,7 @@
     </w:p>
     <w:p>
       <w:pPr>
-        <w:spacing w:before="240"/>
+        <w:spacing w:before="120"/>
         <w:ind w:firstLine="540"/>
         <w:jc w:val="both"/>
         <w:rPr>
@@ -349,7 +381,34 @@
     </w:p>
     <w:p>
       <w:pPr>
-        <w:spacing w:before="240"/>
+        <w:pStyle w:val="Ttulo2"/>
+        <w:spacing w:before="120"/>
+        <w:rPr>
+          <w:rFonts w:ascii="Times New Roman" w:hAnsi="Times New Roman" w:cs="Times New Roman"/>
+          <w:b/>
+          <w:bCs/>
+        </w:rPr>
+      </w:pPr>
+      <w:r>
+        <w:rPr>
+          <w:rFonts w:ascii="Times New Roman" w:hAnsi="Times New Roman" w:cs="Times New Roman"/>
+          <w:b/>
+          <w:bCs/>
+        </w:rPr>
+        <w:t xml:space="preserve">b) </w:t>
+      </w:r>
+      <w:r>
+        <w:rPr>
+          <w:rFonts w:ascii="Times New Roman" w:hAnsi="Times New Roman" w:cs="Times New Roman"/>
+          <w:b/>
+          <w:bCs/>
+        </w:rPr>
+        <w:t>¿Cuáles son sus principales aplicaciones?</w:t>
+      </w:r>
+    </w:p>
+    <w:p>
+      <w:pPr>
+        <w:spacing w:before="120"/>
         <w:ind w:firstLine="540"/>
         <w:jc w:val="both"/>
         <w:rPr>
@@ -364,12 +423,28 @@
           <w:sz w:val="24"/>
           <w:szCs w:val="24"/>
         </w:rPr>
-        <w:t>¿Cuáles son sus principales aplicaciones?</w:t>
-      </w:r>
-    </w:p>
-    <w:p>
-      <w:pPr>
-        <w:spacing w:before="240"/>
+        <w:t xml:space="preserve">Las </w:t>
+      </w:r>
+      <w:r>
+        <w:rPr>
+          <w:rFonts w:ascii="Times New Roman" w:hAnsi="Times New Roman" w:cs="Times New Roman"/>
+          <w:sz w:val="24"/>
+          <w:szCs w:val="24"/>
+        </w:rPr>
+        <w:t>máquinas</w:t>
+      </w:r>
+      <w:r>
+        <w:rPr>
+          <w:rFonts w:ascii="Times New Roman" w:hAnsi="Times New Roman" w:cs="Times New Roman"/>
+          <w:sz w:val="24"/>
+          <w:szCs w:val="24"/>
+        </w:rPr>
+        <w:t xml:space="preserve"> virtuales son especialmente útiles para ejecutar tareas o actividades que en un entorno real puedan hacer daños, como la ejecución de archivos sospechosos a infección ya sea para estudiarse o asegurarse de que su contenido sea benigno.</w:t>
+      </w:r>
+    </w:p>
+    <w:p>
+      <w:pPr>
+        <w:spacing w:before="120"/>
         <w:ind w:firstLine="540"/>
         <w:jc w:val="both"/>
         <w:rPr>
@@ -384,30 +459,12 @@
           <w:sz w:val="24"/>
           <w:szCs w:val="24"/>
         </w:rPr>
-        <w:t xml:space="preserve">Las </w:t>
-      </w:r>
-      <w:proofErr w:type="spellStart"/>
-      <w:r>
-        <w:rPr>
-          <w:rFonts w:ascii="Times New Roman" w:hAnsi="Times New Roman" w:cs="Times New Roman"/>
-          <w:sz w:val="24"/>
-          <w:szCs w:val="24"/>
-        </w:rPr>
-        <w:t>maquinas</w:t>
-      </w:r>
-      <w:proofErr w:type="spellEnd"/>
-      <w:r>
-        <w:rPr>
-          <w:rFonts w:ascii="Times New Roman" w:hAnsi="Times New Roman" w:cs="Times New Roman"/>
-          <w:sz w:val="24"/>
-          <w:szCs w:val="24"/>
-        </w:rPr>
-        <w:t xml:space="preserve"> virtuales son especialmente útiles para ejecutar tareas o actividades que en un entorno real puedan hacer daños, como la ejecución de archivos sospechosos a infección ya sea para estudiarse o asegurarse de que su contenido sea benigno.</w:t>
-      </w:r>
-    </w:p>
-    <w:p>
-      <w:pPr>
-        <w:spacing w:before="240"/>
+        <w:t>También pueden utilizarse como ambientes de producción como servidores, alojando los datos o respondiendo las solicitudes que entren por los clientes de los sistemas.</w:t>
+      </w:r>
+    </w:p>
+    <w:p>
+      <w:pPr>
+        <w:spacing w:before="120"/>
         <w:ind w:firstLine="540"/>
         <w:jc w:val="both"/>
         <w:rPr>
@@ -422,28 +479,40 @@
           <w:sz w:val="24"/>
           <w:szCs w:val="24"/>
         </w:rPr>
-        <w:t>También pueden utilizarse como ambientes de producción como servidores, alojando los datos o respondiendo las solicitudes que entren por los clientes de los sistemas.</w:t>
-      </w:r>
-    </w:p>
-    <w:p>
-      <w:pPr>
-        <w:spacing w:before="240"/>
-        <w:ind w:firstLine="540"/>
-        <w:jc w:val="both"/>
-        <w:rPr>
-          <w:rFonts w:ascii="Times New Roman" w:hAnsi="Times New Roman" w:cs="Times New Roman"/>
-          <w:sz w:val="24"/>
-          <w:szCs w:val="24"/>
-        </w:rPr>
-      </w:pPr>
-      <w:r>
-        <w:rPr>
-          <w:rFonts w:ascii="Times New Roman" w:hAnsi="Times New Roman" w:cs="Times New Roman"/>
-          <w:sz w:val="24"/>
-          <w:szCs w:val="24"/>
-        </w:rPr>
         <w:t xml:space="preserve">Esto es posible </w:t>
       </w:r>
+      <w:r>
+        <w:rPr>
+          <w:rFonts w:ascii="Times New Roman" w:hAnsi="Times New Roman" w:cs="Times New Roman"/>
+          <w:sz w:val="24"/>
+          <w:szCs w:val="24"/>
+        </w:rPr>
+        <w:t>porque</w:t>
+      </w:r>
+      <w:r>
+        <w:rPr>
+          <w:rFonts w:ascii="Times New Roman" w:hAnsi="Times New Roman" w:cs="Times New Roman"/>
+          <w:sz w:val="24"/>
+          <w:szCs w:val="24"/>
+        </w:rPr>
+        <w:t xml:space="preserve"> su ejecución </w:t>
+      </w:r>
+      <w:r>
+        <w:rPr>
+          <w:rFonts w:ascii="Times New Roman" w:hAnsi="Times New Roman" w:cs="Times New Roman"/>
+          <w:sz w:val="24"/>
+          <w:szCs w:val="24"/>
+        </w:rPr>
+        <w:t>está</w:t>
+      </w:r>
+      <w:r>
+        <w:rPr>
+          <w:rFonts w:ascii="Times New Roman" w:hAnsi="Times New Roman" w:cs="Times New Roman"/>
+          <w:sz w:val="24"/>
+          <w:szCs w:val="24"/>
+        </w:rPr>
+        <w:t xml:space="preserve"> aislada a los datos de la computadora host y su único acceso con ella es la obtención de recursos (RAM, procesador, Almacenamiento secundario, </w:t>
+      </w:r>
       <w:proofErr w:type="spellStart"/>
       <w:r>
         <w:rPr>
@@ -451,7 +520,7 @@
           <w:sz w:val="24"/>
           <w:szCs w:val="24"/>
         </w:rPr>
-        <w:t>por que</w:t>
+        <w:t>etc</w:t>
       </w:r>
       <w:proofErr w:type="spellEnd"/>
       <w:r>
@@ -460,75 +529,39 @@
           <w:sz w:val="24"/>
           <w:szCs w:val="24"/>
         </w:rPr>
-        <w:t xml:space="preserve"> su ejecución </w:t>
-      </w:r>
-      <w:proofErr w:type="spellStart"/>
-      <w:r>
-        <w:rPr>
-          <w:rFonts w:ascii="Times New Roman" w:hAnsi="Times New Roman" w:cs="Times New Roman"/>
-          <w:sz w:val="24"/>
-          <w:szCs w:val="24"/>
-        </w:rPr>
-        <w:t>esta</w:t>
-      </w:r>
-      <w:proofErr w:type="spellEnd"/>
-      <w:r>
-        <w:rPr>
-          <w:rFonts w:ascii="Times New Roman" w:hAnsi="Times New Roman" w:cs="Times New Roman"/>
-          <w:sz w:val="24"/>
-          <w:szCs w:val="24"/>
-        </w:rPr>
-        <w:t xml:space="preserve"> aislada a los datos de la computadora host y su único acceso con ella es la obtención de recursos (RAM, procesador, Almacenamiento secundario, </w:t>
-      </w:r>
-      <w:proofErr w:type="spellStart"/>
-      <w:r>
-        <w:rPr>
-          <w:rFonts w:ascii="Times New Roman" w:hAnsi="Times New Roman" w:cs="Times New Roman"/>
-          <w:sz w:val="24"/>
-          <w:szCs w:val="24"/>
-        </w:rPr>
-        <w:t>etc</w:t>
-      </w:r>
-      <w:proofErr w:type="spellEnd"/>
-      <w:r>
-        <w:rPr>
-          <w:rFonts w:ascii="Times New Roman" w:hAnsi="Times New Roman" w:cs="Times New Roman"/>
-          <w:sz w:val="24"/>
-          <w:szCs w:val="24"/>
-        </w:rPr>
         <w:t>) y su estado en algunos casos puede ser restaurado a un punto inicial, siendo un respaldo de la maquina en un momento dado.</w:t>
       </w:r>
     </w:p>
     <w:p>
       <w:pPr>
-        <w:spacing w:before="240"/>
-        <w:jc w:val="both"/>
-        <w:rPr>
-          <w:rFonts w:ascii="Times New Roman" w:hAnsi="Times New Roman" w:cs="Times New Roman"/>
-          <w:sz w:val="24"/>
-          <w:szCs w:val="24"/>
-        </w:rPr>
-      </w:pPr>
-      <w:r>
-        <w:rPr>
-          <w:rFonts w:ascii="Times New Roman" w:hAnsi="Times New Roman" w:cs="Times New Roman"/>
-          <w:sz w:val="24"/>
-          <w:szCs w:val="24"/>
+        <w:pStyle w:val="Ttulo2"/>
+        <w:spacing w:before="120"/>
+        <w:rPr>
+          <w:rFonts w:ascii="Times New Roman" w:hAnsi="Times New Roman" w:cs="Times New Roman"/>
+          <w:b/>
+          <w:bCs/>
+        </w:rPr>
+      </w:pPr>
+      <w:r>
+        <w:rPr>
+          <w:rFonts w:ascii="Times New Roman" w:hAnsi="Times New Roman" w:cs="Times New Roman"/>
+          <w:b/>
+          <w:bCs/>
         </w:rPr>
         <w:t xml:space="preserve">c. </w:t>
       </w:r>
       <w:r>
         <w:rPr>
           <w:rFonts w:ascii="Times New Roman" w:hAnsi="Times New Roman" w:cs="Times New Roman"/>
-          <w:sz w:val="24"/>
-          <w:szCs w:val="24"/>
+          <w:b/>
+          <w:bCs/>
         </w:rPr>
         <w:t>¿Cuáles hay actualmente?</w:t>
       </w:r>
     </w:p>
     <w:p>
       <w:pPr>
-        <w:spacing w:before="240"/>
+        <w:spacing w:before="120"/>
         <w:jc w:val="both"/>
         <w:rPr>
           <w:rFonts w:ascii="Times New Roman" w:hAnsi="Times New Roman" w:cs="Times New Roman"/>
@@ -552,7 +585,7 @@
           <w:ilvl w:val="0"/>
           <w:numId w:val="5"/>
         </w:numPr>
-        <w:spacing w:before="240"/>
+        <w:spacing w:before="120"/>
         <w:jc w:val="both"/>
         <w:rPr>
           <w:rFonts w:ascii="Times New Roman" w:hAnsi="Times New Roman" w:cs="Times New Roman"/>
@@ -576,7 +609,7 @@
           <w:ilvl w:val="0"/>
           <w:numId w:val="5"/>
         </w:numPr>
-        <w:spacing w:before="240"/>
+        <w:spacing w:before="120"/>
         <w:jc w:val="both"/>
         <w:rPr>
           <w:rFonts w:ascii="Times New Roman" w:hAnsi="Times New Roman" w:cs="Times New Roman"/>
@@ -595,35 +628,35 @@
     </w:p>
     <w:p>
       <w:pPr>
-        <w:spacing w:before="240"/>
-        <w:jc w:val="both"/>
-        <w:rPr>
-          <w:rFonts w:ascii="Times New Roman" w:hAnsi="Times New Roman" w:cs="Times New Roman"/>
-          <w:sz w:val="24"/>
-          <w:szCs w:val="24"/>
-        </w:rPr>
-      </w:pPr>
-      <w:r>
-        <w:rPr>
-          <w:rFonts w:ascii="Times New Roman" w:hAnsi="Times New Roman" w:cs="Times New Roman"/>
-          <w:sz w:val="24"/>
-          <w:szCs w:val="24"/>
+        <w:pStyle w:val="Ttulo2"/>
+        <w:spacing w:before="120"/>
+        <w:rPr>
+          <w:rFonts w:ascii="Times New Roman" w:hAnsi="Times New Roman" w:cs="Times New Roman"/>
+          <w:b/>
+          <w:bCs/>
+        </w:rPr>
+      </w:pPr>
+      <w:r>
+        <w:rPr>
+          <w:rFonts w:ascii="Times New Roman" w:hAnsi="Times New Roman" w:cs="Times New Roman"/>
+          <w:b/>
+          <w:bCs/>
         </w:rPr>
         <w:t>d.</w:t>
       </w:r>
       <w:r>
         <w:rPr>
           <w:rFonts w:ascii="Times New Roman" w:hAnsi="Times New Roman" w:cs="Times New Roman"/>
-          <w:sz w:val="24"/>
-          <w:szCs w:val="24"/>
+          <w:b/>
+          <w:bCs/>
         </w:rPr>
         <w:t xml:space="preserve"> </w:t>
       </w:r>
       <w:r>
         <w:rPr>
           <w:rFonts w:ascii="Times New Roman" w:hAnsi="Times New Roman" w:cs="Times New Roman"/>
-          <w:sz w:val="24"/>
-          <w:szCs w:val="24"/>
+          <w:b/>
+          <w:bCs/>
         </w:rPr>
         <w:t>¿Existe más de un tipo de Máquina Virtual?</w:t>
       </w:r>
@@ -635,29 +668,17 @@
           <w:ilvl w:val="0"/>
           <w:numId w:val="3"/>
         </w:numPr>
-        <w:spacing w:before="240"/>
+        <w:spacing w:before="120"/>
         <w:jc w:val="both"/>
         <w:rPr>
-          <w:rFonts w:ascii="Times New Roman" w:hAnsi="Times New Roman" w:cs="Times New Roman"/>
-          <w:sz w:val="24"/>
-          <w:szCs w:val="24"/>
-        </w:rPr>
-      </w:pPr>
-      <w:r>
-        <w:rPr>
-          <w:rFonts w:ascii="Times New Roman" w:hAnsi="Times New Roman" w:cs="Times New Roman"/>
-          <w:sz w:val="24"/>
-          <w:szCs w:val="24"/>
-        </w:rPr>
-        <w:t>De sistema</w:t>
-      </w:r>
-      <w:r>
-        <w:rPr>
-          <w:rFonts w:ascii="Times New Roman" w:hAnsi="Times New Roman" w:cs="Times New Roman"/>
-          <w:sz w:val="24"/>
-          <w:szCs w:val="24"/>
-        </w:rPr>
-        <w:t>:</w:t>
+          <w:rStyle w:val="nfasissutil"/>
+        </w:rPr>
+      </w:pPr>
+      <w:r>
+        <w:rPr>
+          <w:rStyle w:val="nfasissutil"/>
+        </w:rPr>
+        <w:t>De sistema:</w:t>
       </w:r>
     </w:p>
     <w:p>
@@ -667,7 +688,7 @@
           <w:ilvl w:val="1"/>
           <w:numId w:val="3"/>
         </w:numPr>
-        <w:spacing w:before="240"/>
+        <w:spacing w:before="120"/>
         <w:ind w:left="1260"/>
         <w:jc w:val="both"/>
         <w:rPr>
@@ -728,29 +749,17 @@
           <w:ilvl w:val="0"/>
           <w:numId w:val="3"/>
         </w:numPr>
-        <w:spacing w:before="240"/>
+        <w:spacing w:before="120"/>
         <w:jc w:val="both"/>
         <w:rPr>
-          <w:rFonts w:ascii="Times New Roman" w:hAnsi="Times New Roman" w:cs="Times New Roman"/>
-          <w:sz w:val="24"/>
-          <w:szCs w:val="24"/>
-        </w:rPr>
-      </w:pPr>
-      <w:r>
-        <w:rPr>
-          <w:rFonts w:ascii="Times New Roman" w:hAnsi="Times New Roman" w:cs="Times New Roman"/>
-          <w:sz w:val="24"/>
-          <w:szCs w:val="24"/>
-        </w:rPr>
-        <w:t>De proceso</w:t>
-      </w:r>
-      <w:r>
-        <w:rPr>
-          <w:rFonts w:ascii="Times New Roman" w:hAnsi="Times New Roman" w:cs="Times New Roman"/>
-          <w:sz w:val="24"/>
-          <w:szCs w:val="24"/>
-        </w:rPr>
-        <w:t>:</w:t>
+          <w:rStyle w:val="nfasissutil"/>
+        </w:rPr>
+      </w:pPr>
+      <w:r>
+        <w:rPr>
+          <w:rStyle w:val="nfasissutil"/>
+        </w:rPr>
+        <w:t>De proceso:</w:t>
       </w:r>
     </w:p>
     <w:p>
@@ -760,7 +769,7 @@
           <w:ilvl w:val="1"/>
           <w:numId w:val="3"/>
         </w:numPr>
-        <w:spacing w:before="240"/>
+        <w:spacing w:before="120"/>
         <w:ind w:left="1260"/>
         <w:jc w:val="both"/>
         <w:rPr>
@@ -783,18 +792,34 @@
           <w:sz w:val="24"/>
           <w:szCs w:val="24"/>
         </w:rPr>
-        <w:t xml:space="preserve">del proceso, su objetivo es hacer una ejecución en un ambiente aislado pero sin necesidad de emular una </w:t>
-      </w:r>
-      <w:proofErr w:type="spellStart"/>
-      <w:r>
-        <w:rPr>
-          <w:rFonts w:ascii="Times New Roman" w:hAnsi="Times New Roman" w:cs="Times New Roman"/>
-          <w:sz w:val="24"/>
-          <w:szCs w:val="24"/>
-        </w:rPr>
-        <w:t>maquina</w:t>
-      </w:r>
-      <w:proofErr w:type="spellEnd"/>
+        <w:t xml:space="preserve">del proceso, su objetivo es hacer una ejecución en un ambiente </w:t>
+      </w:r>
+      <w:proofErr w:type="gramStart"/>
+      <w:r>
+        <w:rPr>
+          <w:rFonts w:ascii="Times New Roman" w:hAnsi="Times New Roman" w:cs="Times New Roman"/>
+          <w:sz w:val="24"/>
+          <w:szCs w:val="24"/>
+        </w:rPr>
+        <w:t>aislado</w:t>
+      </w:r>
+      <w:proofErr w:type="gramEnd"/>
+      <w:r>
+        <w:rPr>
+          <w:rFonts w:ascii="Times New Roman" w:hAnsi="Times New Roman" w:cs="Times New Roman"/>
+          <w:sz w:val="24"/>
+          <w:szCs w:val="24"/>
+        </w:rPr>
+        <w:t xml:space="preserve"> pero sin necesidad de emular una </w:t>
+      </w:r>
+      <w:r>
+        <w:rPr>
+          <w:rFonts w:ascii="Times New Roman" w:hAnsi="Times New Roman" w:cs="Times New Roman"/>
+          <w:sz w:val="24"/>
+          <w:szCs w:val="24"/>
+        </w:rPr>
+        <w:t>máquina</w:t>
+      </w:r>
       <w:r>
         <w:rPr>
           <w:rFonts w:ascii="Times New Roman" w:hAnsi="Times New Roman" w:cs="Times New Roman"/>
@@ -806,6 +831,7 @@
     </w:p>
     <w:p>
       <w:pPr>
+        <w:spacing w:before="120"/>
         <w:rPr>
           <w:rFonts w:ascii="Times New Roman" w:hAnsi="Times New Roman" w:cs="Times New Roman"/>
           <w:sz w:val="24"/>
@@ -823,43 +849,38 @@
     </w:p>
     <w:p>
       <w:pPr>
-        <w:spacing w:before="240"/>
-        <w:jc w:val="both"/>
-        <w:rPr>
-          <w:rFonts w:ascii="Times New Roman" w:hAnsi="Times New Roman" w:cs="Times New Roman"/>
-          <w:sz w:val="24"/>
-          <w:szCs w:val="24"/>
-        </w:rPr>
-      </w:pPr>
-      <w:r>
-        <w:rPr>
-          <w:rFonts w:ascii="Times New Roman" w:hAnsi="Times New Roman" w:cs="Times New Roman"/>
-          <w:sz w:val="24"/>
-          <w:szCs w:val="24"/>
+        <w:pStyle w:val="Ttulo2"/>
+        <w:rPr>
+          <w:b/>
+          <w:bCs/>
+        </w:rPr>
+      </w:pPr>
+      <w:r>
+        <w:rPr>
+          <w:b/>
+          <w:bCs/>
         </w:rPr>
         <w:lastRenderedPageBreak/>
         <w:t>e.</w:t>
       </w:r>
       <w:r>
         <w:rPr>
-          <w:rFonts w:ascii="Times New Roman" w:hAnsi="Times New Roman" w:cs="Times New Roman"/>
-          <w:sz w:val="24"/>
-          <w:szCs w:val="24"/>
+          <w:b/>
+          <w:bCs/>
         </w:rPr>
         <w:t xml:space="preserve"> </w:t>
       </w:r>
       <w:r>
         <w:rPr>
-          <w:rFonts w:ascii="Times New Roman" w:hAnsi="Times New Roman" w:cs="Times New Roman"/>
-          <w:sz w:val="24"/>
-          <w:szCs w:val="24"/>
+          <w:b/>
+          <w:bCs/>
         </w:rPr>
         <w:t>¿Qué es un hipervisor o Virtual Machine Monitor (VMM)?</w:t>
       </w:r>
     </w:p>
     <w:p>
       <w:pPr>
-        <w:spacing w:before="240"/>
+        <w:spacing w:before="120"/>
         <w:ind w:firstLine="540"/>
         <w:jc w:val="both"/>
         <w:rPr>
@@ -898,7 +919,25 @@
           <w:sz w:val="24"/>
           <w:szCs w:val="24"/>
         </w:rPr>
-        <w:t xml:space="preserve"> Distribuye los recursos entre las máquinas virtuales que estén ejecutándose en su mando sin que estas se percaten de este movimiento, podemos verlo como un “master” durante la ejecución, y en una jerarquía como el nivel más alto del </w:t>
+        <w:t xml:space="preserve"> Distribuye los recursos entre las máquinas virtuales que estén ejecutándose en su mando sin que estas se percaten de este movimiento, podemos verlo como un “</w:t>
+      </w:r>
+      <w:proofErr w:type="gramStart"/>
+      <w:r>
+        <w:rPr>
+          <w:rFonts w:ascii="Times New Roman" w:hAnsi="Times New Roman" w:cs="Times New Roman"/>
+          <w:sz w:val="24"/>
+          <w:szCs w:val="24"/>
+        </w:rPr>
+        <w:t>master</w:t>
+      </w:r>
+      <w:proofErr w:type="gramEnd"/>
+      <w:r>
+        <w:rPr>
+          <w:rFonts w:ascii="Times New Roman" w:hAnsi="Times New Roman" w:cs="Times New Roman"/>
+          <w:sz w:val="24"/>
+          <w:szCs w:val="24"/>
+        </w:rPr>
+        <w:t xml:space="preserve">” durante la ejecución, y en una jerarquía como el nivel más alto del </w:t>
       </w:r>
       <w:r>
         <w:rPr>
@@ -911,19 +950,15 @@
     </w:p>
     <w:p>
       <w:pPr>
-        <w:spacing w:before="240"/>
+        <w:spacing w:before="120"/>
         <w:jc w:val="both"/>
         <w:rPr>
-          <w:rFonts w:ascii="Times New Roman" w:hAnsi="Times New Roman" w:cs="Times New Roman"/>
-          <w:sz w:val="24"/>
-          <w:szCs w:val="24"/>
-        </w:rPr>
-      </w:pPr>
-      <w:r>
-        <w:rPr>
-          <w:rFonts w:ascii="Times New Roman" w:hAnsi="Times New Roman" w:cs="Times New Roman"/>
-          <w:sz w:val="24"/>
-          <w:szCs w:val="24"/>
+          <w:rStyle w:val="nfasissutil"/>
+        </w:rPr>
+      </w:pPr>
+      <w:r>
+        <w:rPr>
+          <w:rStyle w:val="nfasissutil"/>
         </w:rPr>
         <w:t>Hay 2 tipos diferentes de VMM:</w:t>
       </w:r>
@@ -935,7 +970,7 @@
           <w:ilvl w:val="0"/>
           <w:numId w:val="6"/>
         </w:numPr>
-        <w:spacing w:before="240"/>
+        <w:spacing w:before="120"/>
         <w:jc w:val="both"/>
         <w:rPr>
           <w:rFonts w:ascii="Times New Roman" w:hAnsi="Times New Roman" w:cs="Times New Roman"/>
@@ -1008,7 +1043,7 @@
           <w:ilvl w:val="1"/>
           <w:numId w:val="6"/>
         </w:numPr>
-        <w:spacing w:before="240"/>
+        <w:spacing w:before="120"/>
         <w:jc w:val="both"/>
         <w:rPr>
           <w:rFonts w:ascii="Times New Roman" w:hAnsi="Times New Roman" w:cs="Times New Roman"/>
@@ -1032,7 +1067,7 @@
           <w:ilvl w:val="1"/>
           <w:numId w:val="6"/>
         </w:numPr>
-        <w:spacing w:before="240"/>
+        <w:spacing w:before="120"/>
         <w:jc w:val="both"/>
         <w:rPr>
           <w:rFonts w:ascii="Times New Roman" w:hAnsi="Times New Roman" w:cs="Times New Roman"/>
@@ -1074,7 +1109,7 @@
           <w:ilvl w:val="1"/>
           <w:numId w:val="6"/>
         </w:numPr>
-        <w:spacing w:before="240"/>
+        <w:spacing w:before="120"/>
         <w:jc w:val="both"/>
         <w:rPr>
           <w:rFonts w:ascii="Times New Roman" w:hAnsi="Times New Roman" w:cs="Times New Roman"/>
@@ -1116,7 +1151,7 @@
           <w:ilvl w:val="0"/>
           <w:numId w:val="6"/>
         </w:numPr>
-        <w:spacing w:before="240"/>
+        <w:spacing w:before="120"/>
         <w:jc w:val="both"/>
         <w:rPr>
           <w:rFonts w:ascii="Times New Roman" w:hAnsi="Times New Roman" w:cs="Times New Roman"/>
@@ -1198,7 +1233,7 @@
           <w:ilvl w:val="1"/>
           <w:numId w:val="6"/>
         </w:numPr>
-        <w:spacing w:before="240"/>
+        <w:spacing w:before="120"/>
         <w:jc w:val="both"/>
         <w:rPr>
           <w:rFonts w:ascii="Times New Roman" w:hAnsi="Times New Roman" w:cs="Times New Roman"/>
@@ -1224,7 +1259,7 @@
           <w:ilvl w:val="1"/>
           <w:numId w:val="6"/>
         </w:numPr>
-        <w:spacing w:before="240"/>
+        <w:spacing w:before="120"/>
         <w:jc w:val="both"/>
         <w:rPr>
           <w:rFonts w:ascii="Times New Roman" w:hAnsi="Times New Roman" w:cs="Times New Roman"/>
@@ -1243,11 +1278,2982 @@
         <w:t>Oracle VirtualBox</w:t>
       </w:r>
     </w:p>
+    <w:p>
+      <w:pPr>
+        <w:pStyle w:val="Ttulo1"/>
+        <w:rPr>
+          <w:rFonts w:asciiTheme="majorHAnsi" w:eastAsiaTheme="majorEastAsia" w:hAnsiTheme="majorHAnsi" w:cstheme="majorBidi"/>
+          <w:color w:val="2F5496" w:themeColor="accent1" w:themeShade="BF"/>
+          <w:kern w:val="2"/>
+          <w:sz w:val="26"/>
+          <w:szCs w:val="26"/>
+          <w:lang w:eastAsia="en-US"/>
+          <w14:ligatures w14:val="standardContextual"/>
+        </w:rPr>
+      </w:pPr>
+      <w:r>
+        <w:rPr>
+          <w:rFonts w:asciiTheme="majorHAnsi" w:eastAsiaTheme="majorEastAsia" w:hAnsiTheme="majorHAnsi" w:cstheme="majorBidi"/>
+          <w:color w:val="2F5496" w:themeColor="accent1" w:themeShade="BF"/>
+          <w:kern w:val="2"/>
+          <w:sz w:val="26"/>
+          <w:szCs w:val="26"/>
+          <w:lang w:eastAsia="en-US"/>
+          <w14:ligatures w14:val="standardContextual"/>
+        </w:rPr>
+        <w:t>b)     Investigue cuales son los hipervisores más utilizados, enliste algunos de estos y analice sus ventajas y desventajas (incluya en su reporte).</w:t>
+      </w:r>
+    </w:p>
+    <w:p>
+      <w:pPr>
+        <w:rPr>
+          <w:rFonts w:asciiTheme="majorHAnsi" w:eastAsiaTheme="majorEastAsia" w:hAnsiTheme="majorHAnsi" w:cstheme="majorBidi"/>
+          <w:b/>
+          <w:bCs/>
+          <w:color w:val="2F5496" w:themeColor="accent1" w:themeShade="BF"/>
+          <w:sz w:val="26"/>
+          <w:szCs w:val="26"/>
+        </w:rPr>
+      </w:pPr>
+      <w:r>
+        <w:rPr>
+          <w:rFonts w:asciiTheme="majorHAnsi" w:eastAsiaTheme="majorEastAsia" w:hAnsiTheme="majorHAnsi" w:cstheme="majorBidi"/>
+          <w:color w:val="2F5496" w:themeColor="accent1" w:themeShade="BF"/>
+          <w:sz w:val="26"/>
+          <w:szCs w:val="26"/>
+        </w:rPr>
+        <w:br w:type="page"/>
+      </w:r>
+    </w:p>
+    <w:p>
+      <w:pPr>
+        <w:pStyle w:val="Ttulo1"/>
+        <w:rPr>
+          <w:rFonts w:asciiTheme="majorHAnsi" w:eastAsiaTheme="majorEastAsia" w:hAnsiTheme="majorHAnsi" w:cstheme="majorBidi"/>
+          <w:color w:val="2F5496" w:themeColor="accent1" w:themeShade="BF"/>
+          <w:kern w:val="2"/>
+          <w:sz w:val="26"/>
+          <w:szCs w:val="26"/>
+          <w:lang w:eastAsia="en-US"/>
+          <w14:ligatures w14:val="standardContextual"/>
+        </w:rPr>
+      </w:pPr>
+      <w:r>
+        <w:rPr>
+          <w:rFonts w:asciiTheme="majorHAnsi" w:eastAsiaTheme="majorEastAsia" w:hAnsiTheme="majorHAnsi" w:cstheme="majorBidi"/>
+          <w:color w:val="2F5496" w:themeColor="accent1" w:themeShade="BF"/>
+          <w:kern w:val="2"/>
+          <w:sz w:val="26"/>
+          <w:szCs w:val="26"/>
+          <w:lang w:eastAsia="en-US"/>
+          <w14:ligatures w14:val="standardContextual"/>
+        </w:rPr>
+        <w:lastRenderedPageBreak/>
+        <w:t>c)     Descargue e instale un hipervisor que se adecue al sistema operativo instalado de su máquina (documente el proceso de búsqueda e instalación con al menos una captura de pantalla que debe incluir en su reporte).</w:t>
+      </w:r>
+    </w:p>
+    <w:p>
+      <w:pPr>
+        <w:jc w:val="both"/>
+      </w:pPr>
+      <w:r>
+        <w:rPr>
+          <w:rFonts w:ascii="Times New Roman" w:hAnsi="Times New Roman" w:cs="Times New Roman"/>
+          <w:sz w:val="24"/>
+          <w:szCs w:val="24"/>
+        </w:rPr>
+        <w:t xml:space="preserve">El triple </w:t>
+      </w:r>
+      <w:proofErr w:type="spellStart"/>
+      <w:r>
+        <w:rPr>
+          <w:rFonts w:ascii="Times New Roman" w:hAnsi="Times New Roman" w:cs="Times New Roman"/>
+          <w:sz w:val="24"/>
+          <w:szCs w:val="24"/>
+        </w:rPr>
+        <w:t>booteo</w:t>
+      </w:r>
+      <w:proofErr w:type="spellEnd"/>
+      <w:r>
+        <w:rPr>
+          <w:rFonts w:ascii="Times New Roman" w:hAnsi="Times New Roman" w:cs="Times New Roman"/>
+          <w:sz w:val="24"/>
+          <w:szCs w:val="24"/>
+        </w:rPr>
+        <w:t xml:space="preserve"> que realizaremos será en </w:t>
+      </w:r>
+      <w:r>
+        <w:rPr>
+          <w:rFonts w:ascii="Times New Roman" w:hAnsi="Times New Roman" w:cs="Times New Roman"/>
+          <w:b/>
+          <w:bCs/>
+          <w:sz w:val="24"/>
+          <w:szCs w:val="24"/>
+        </w:rPr>
+        <w:t>VirtualBox</w:t>
+      </w:r>
+      <w:r>
+        <w:t xml:space="preserve"> software de Oracle que se puede obtener de la página oficial, la instalación del programa es similar a la de cualquier otro, durante el proceso no es necesario realizar ninguna configuración especial, podemos dar siempre al botón </w:t>
+      </w:r>
+      <w:r>
+        <w:rPr>
+          <w:i/>
+          <w:iCs/>
+        </w:rPr>
+        <w:t>“siguiente”</w:t>
+      </w:r>
+      <w:r>
+        <w:t xml:space="preserve"> e sin preocupaciones</w:t>
+      </w:r>
+    </w:p>
+    <w:p>
+      <w:pPr>
+        <w:keepNext/>
+      </w:pPr>
+      <w:r>
+        <w:drawing>
+          <wp:inline distT="0" distB="0" distL="0" distR="0" wp14:anchorId="0EA09683" wp14:editId="623434BC">
+            <wp:extent cx="5941695" cy="3082355"/>
+            <wp:effectExtent l="0" t="0" r="1905" b="3810"/>
+            <wp:docPr id="289356456" name="Imagen 1"/>
+            <wp:cNvGraphicFramePr>
+              <a:graphicFrameLocks xmlns:a="http://schemas.openxmlformats.org/drawingml/2006/main" noChangeAspect="1"/>
+            </wp:cNvGraphicFramePr>
+            <a:graphic xmlns:a="http://schemas.openxmlformats.org/drawingml/2006/main">
+              <a:graphicData uri="http://schemas.openxmlformats.org/drawingml/2006/picture">
+                <pic:pic xmlns:pic="http://schemas.openxmlformats.org/drawingml/2006/picture">
+                  <pic:nvPicPr>
+                    <pic:cNvPr id="289356456" name=""/>
+                    <pic:cNvPicPr/>
+                  </pic:nvPicPr>
+                  <pic:blipFill>
+                    <a:blip r:embed="rId8"/>
+                    <a:stretch>
+                      <a:fillRect/>
+                    </a:stretch>
+                  </pic:blipFill>
+                  <pic:spPr>
+                    <a:xfrm>
+                      <a:off x="0" y="0"/>
+                      <a:ext cx="5971962" cy="3098056"/>
+                    </a:xfrm>
+                    <a:prstGeom prst="rect">
+                      <a:avLst/>
+                    </a:prstGeom>
+                  </pic:spPr>
+                </pic:pic>
+              </a:graphicData>
+            </a:graphic>
+          </wp:inline>
+        </w:drawing>
+      </w:r>
+    </w:p>
+    <w:p>
+      <w:pPr>
+        <w:pStyle w:val="Descripcin"/>
+      </w:pPr>
+      <w:r>
+        <w:t xml:space="preserve">Ilustración </w:t>
+      </w:r>
+      <w:r>
+        <w:fldChar w:fldCharType="begin"/>
+      </w:r>
+      <w:r>
+        <w:instrText xml:space="preserve"> SEQ Ilustración \* ARABIC </w:instrText>
+      </w:r>
+      <w:r>
+        <w:fldChar w:fldCharType="separate"/>
+      </w:r>
+      <w:r>
+        <w:rPr>
+          <w:noProof/>
+        </w:rPr>
+        <w:t>1</w:t>
+      </w:r>
+      <w:r>
+        <w:fldChar w:fldCharType="end"/>
+      </w:r>
+      <w:r>
+        <w:t xml:space="preserve"> página de Virtual Box</w:t>
+      </w:r>
+    </w:p>
+    <w:p>
+      <w:pPr>
+        <w:pStyle w:val="Ttulo1"/>
+        <w:keepNext/>
+        <w:jc w:val="center"/>
+      </w:pPr>
+      <w:r>
+        <w:rPr>
+          <w:rFonts w:asciiTheme="minorHAnsi" w:eastAsiaTheme="minorHAnsi" w:hAnsiTheme="minorHAnsi" w:cstheme="minorBidi"/>
+          <w:b w:val="0"/>
+          <w:bCs w:val="0"/>
+          <w:kern w:val="2"/>
+          <w:sz w:val="22"/>
+          <w:szCs w:val="22"/>
+          <w:lang w:eastAsia="en-US"/>
+          <w14:ligatures w14:val="standardContextual"/>
+        </w:rPr>
+        <w:drawing>
+          <wp:inline distT="0" distB="0" distL="0" distR="0" wp14:anchorId="42F4CC7A" wp14:editId="71A348AE">
+            <wp:extent cx="2741295" cy="1728721"/>
+            <wp:effectExtent l="0" t="0" r="1905" b="5080"/>
+            <wp:docPr id="1949149565" name="Imagen 1"/>
+            <wp:cNvGraphicFramePr>
+              <a:graphicFrameLocks xmlns:a="http://schemas.openxmlformats.org/drawingml/2006/main" noChangeAspect="1"/>
+            </wp:cNvGraphicFramePr>
+            <a:graphic xmlns:a="http://schemas.openxmlformats.org/drawingml/2006/main">
+              <a:graphicData uri="http://schemas.openxmlformats.org/drawingml/2006/picture">
+                <pic:pic xmlns:pic="http://schemas.openxmlformats.org/drawingml/2006/picture">
+                  <pic:nvPicPr>
+                    <pic:cNvPr id="1949149565" name=""/>
+                    <pic:cNvPicPr/>
+                  </pic:nvPicPr>
+                  <pic:blipFill>
+                    <a:blip r:embed="rId9"/>
+                    <a:stretch>
+                      <a:fillRect/>
+                    </a:stretch>
+                  </pic:blipFill>
+                  <pic:spPr>
+                    <a:xfrm>
+                      <a:off x="0" y="0"/>
+                      <a:ext cx="2742984" cy="1729786"/>
+                    </a:xfrm>
+                    <a:prstGeom prst="rect">
+                      <a:avLst/>
+                    </a:prstGeom>
+                  </pic:spPr>
+                </pic:pic>
+              </a:graphicData>
+            </a:graphic>
+          </wp:inline>
+        </w:drawing>
+      </w:r>
+    </w:p>
+    <w:p>
+      <w:pPr>
+        <w:pStyle w:val="Descripcin"/>
+        <w:ind w:left="2832"/>
+      </w:pPr>
+      <w:r>
+        <w:t xml:space="preserve">Ilustración </w:t>
+      </w:r>
+      <w:r>
+        <w:fldChar w:fldCharType="begin"/>
+      </w:r>
+      <w:r>
+        <w:instrText xml:space="preserve"> SEQ Ilustración \* ARABIC </w:instrText>
+      </w:r>
+      <w:r>
+        <w:fldChar w:fldCharType="separate"/>
+      </w:r>
+      <w:r>
+        <w:rPr>
+          <w:noProof/>
+        </w:rPr>
+        <w:t>2</w:t>
+      </w:r>
+      <w:r>
+        <w:fldChar w:fldCharType="end"/>
+      </w:r>
+      <w:r>
+        <w:t xml:space="preserve"> pantalla principal de virtual box</w:t>
+      </w:r>
+    </w:p>
+    <w:p>
+      <w:pPr>
+        <w:rPr>
+          <w:i/>
+          <w:iCs/>
+          <w:color w:val="44546A" w:themeColor="text2"/>
+          <w:sz w:val="18"/>
+          <w:szCs w:val="18"/>
+        </w:rPr>
+      </w:pPr>
+      <w:r>
+        <w:br w:type="page"/>
+      </w:r>
+    </w:p>
+    <w:p>
+      <w:pPr>
+        <w:pStyle w:val="Ttulo1"/>
+        <w:rPr>
+          <w:rFonts w:asciiTheme="majorHAnsi" w:eastAsiaTheme="majorEastAsia" w:hAnsiTheme="majorHAnsi" w:cstheme="majorBidi"/>
+          <w:color w:val="2F5496" w:themeColor="accent1" w:themeShade="BF"/>
+          <w:kern w:val="2"/>
+          <w:sz w:val="26"/>
+          <w:szCs w:val="26"/>
+          <w:lang w:eastAsia="en-US"/>
+          <w14:ligatures w14:val="standardContextual"/>
+        </w:rPr>
+      </w:pPr>
+      <w:r>
+        <w:rPr>
+          <w:rFonts w:asciiTheme="majorHAnsi" w:eastAsiaTheme="majorEastAsia" w:hAnsiTheme="majorHAnsi" w:cstheme="majorBidi"/>
+          <w:color w:val="2F5496" w:themeColor="accent1" w:themeShade="BF"/>
+          <w:kern w:val="2"/>
+          <w:sz w:val="26"/>
+          <w:szCs w:val="26"/>
+          <w:lang w:eastAsia="en-US"/>
+          <w14:ligatures w14:val="standardContextual"/>
+        </w:rPr>
+        <w:lastRenderedPageBreak/>
+        <w:t>d)Se requiere realizar la instalación de 3 sistemas operativos en un mismo equipo, para ello se requiere tener conocimiento sobre partición de disco y además el usuario debe tener la opción de seleccionar cual sistema operativo utilizar. Investigue y documente como puede solucionar este punto e incluya en su reporte.</w:t>
+      </w:r>
+    </w:p>
+    <w:p>
+      <w:pPr>
+        <w:jc w:val="both"/>
+        <w:rPr>
+          <w:rFonts w:ascii="Times New Roman" w:hAnsi="Times New Roman" w:cs="Times New Roman"/>
+          <w:sz w:val="24"/>
+          <w:szCs w:val="24"/>
+        </w:rPr>
+      </w:pPr>
+      <w:r>
+        <w:rPr>
+          <w:rFonts w:ascii="Times New Roman" w:hAnsi="Times New Roman" w:cs="Times New Roman"/>
+          <w:sz w:val="24"/>
+          <w:szCs w:val="24"/>
+        </w:rPr>
+        <w:t xml:space="preserve">La instalación de 3 </w:t>
+      </w:r>
+      <w:r>
+        <w:rPr>
+          <w:rFonts w:ascii="Times New Roman" w:hAnsi="Times New Roman" w:cs="Times New Roman"/>
+          <w:sz w:val="24"/>
+          <w:szCs w:val="24"/>
+        </w:rPr>
+        <w:t>diferentes sistemas operativos necesitan</w:t>
+      </w:r>
+      <w:r>
+        <w:rPr>
+          <w:rFonts w:ascii="Times New Roman" w:hAnsi="Times New Roman" w:cs="Times New Roman"/>
+          <w:sz w:val="24"/>
+          <w:szCs w:val="24"/>
+        </w:rPr>
+        <w:t xml:space="preserve"> espacios especiales y aparatados unos de otros, para ello necesitamos particionar el disco duro de la maquina virtual, realizar este proceso nos permitirá seccionar el almacenamiento en varias partes que están separadas unas de otras</w:t>
+      </w:r>
+      <w:r>
+        <w:rPr>
+          <w:rFonts w:ascii="Times New Roman" w:hAnsi="Times New Roman" w:cs="Times New Roman"/>
+          <w:sz w:val="24"/>
+          <w:szCs w:val="24"/>
+        </w:rPr>
+        <w:t>, este proceso es posible realizarlo desde la instalación del primer sistema operativo o posterior a su instalación</w:t>
+      </w:r>
+      <w:r>
+        <w:rPr>
+          <w:rFonts w:ascii="Times New Roman" w:hAnsi="Times New Roman" w:cs="Times New Roman"/>
+          <w:sz w:val="24"/>
+          <w:szCs w:val="24"/>
+        </w:rPr>
+        <w:t>. Se debe considerar el espacio suficiente para instalación y para almacenamiento de archivos adicionales durante el uso de la partición.</w:t>
+      </w:r>
+    </w:p>
+    <w:p>
+      <w:pPr>
+        <w:jc w:val="both"/>
+        <w:rPr>
+          <w:rFonts w:ascii="Times New Roman" w:hAnsi="Times New Roman" w:cs="Times New Roman"/>
+          <w:sz w:val="24"/>
+          <w:szCs w:val="24"/>
+        </w:rPr>
+      </w:pPr>
+      <w:r>
+        <w:rPr>
+          <w:rFonts w:ascii="Times New Roman" w:hAnsi="Times New Roman" w:cs="Times New Roman"/>
+          <w:noProof/>
+          <w:sz w:val="24"/>
+          <w:szCs w:val="24"/>
+        </w:rPr>
+        <w:drawing>
+          <wp:anchor distT="0" distB="0" distL="114300" distR="114300" simplePos="0" relativeHeight="251658240" behindDoc="0" locked="0" layoutInCell="1" allowOverlap="1" wp14:anchorId="31EA1518" wp14:editId="1673A81F">
+            <wp:simplePos x="0" y="0"/>
+            <wp:positionH relativeFrom="column">
+              <wp:posOffset>1270</wp:posOffset>
+            </wp:positionH>
+            <wp:positionV relativeFrom="paragraph">
+              <wp:posOffset>407670</wp:posOffset>
+            </wp:positionV>
+            <wp:extent cx="3427095" cy="2569210"/>
+            <wp:effectExtent l="0" t="0" r="1905" b="2540"/>
+            <wp:wrapSquare wrapText="bothSides"/>
+            <wp:docPr id="1317083002" name="Imagen 1"/>
+            <wp:cNvGraphicFramePr>
+              <a:graphicFrameLocks xmlns:a="http://schemas.openxmlformats.org/drawingml/2006/main" noChangeAspect="1"/>
+            </wp:cNvGraphicFramePr>
+            <a:graphic xmlns:a="http://schemas.openxmlformats.org/drawingml/2006/main">
+              <a:graphicData uri="http://schemas.openxmlformats.org/drawingml/2006/picture">
+                <pic:pic xmlns:pic="http://schemas.openxmlformats.org/drawingml/2006/picture">
+                  <pic:nvPicPr>
+                    <pic:cNvPr id="0" name="Picture 1"/>
+                    <pic:cNvPicPr>
+                      <a:picLocks noChangeAspect="1" noChangeArrowheads="1"/>
+                    </pic:cNvPicPr>
+                  </pic:nvPicPr>
+                  <pic:blipFill>
+                    <a:blip r:embed="rId10">
+                      <a:extLst>
+                        <a:ext uri="{28A0092B-C50C-407E-A947-70E740481C1C}">
+                          <a14:useLocalDpi xmlns:a14="http://schemas.microsoft.com/office/drawing/2010/main" val="0"/>
+                        </a:ext>
+                      </a:extLst>
+                    </a:blip>
+                    <a:srcRect/>
+                    <a:stretch>
+                      <a:fillRect/>
+                    </a:stretch>
+                  </pic:blipFill>
+                  <pic:spPr bwMode="auto">
+                    <a:xfrm>
+                      <a:off x="0" y="0"/>
+                      <a:ext cx="3427095" cy="2569210"/>
+                    </a:xfrm>
+                    <a:prstGeom prst="rect">
+                      <a:avLst/>
+                    </a:prstGeom>
+                    <a:noFill/>
+                    <a:ln>
+                      <a:noFill/>
+                    </a:ln>
+                  </pic:spPr>
+                </pic:pic>
+              </a:graphicData>
+            </a:graphic>
+            <wp14:sizeRelH relativeFrom="page">
+              <wp14:pctWidth>0</wp14:pctWidth>
+            </wp14:sizeRelH>
+            <wp14:sizeRelV relativeFrom="page">
+              <wp14:pctHeight>0</wp14:pctHeight>
+            </wp14:sizeRelV>
+          </wp:anchor>
+        </w:drawing>
+      </w:r>
+      <w:r>
+        <w:rPr>
+          <w:rFonts w:ascii="Times New Roman" w:hAnsi="Times New Roman" w:cs="Times New Roman"/>
+          <w:sz w:val="24"/>
+          <w:szCs w:val="24"/>
+        </w:rPr>
+        <w:t>Las particiones en esta ocasión las realizaremos durante la instalación de Windows 7, y serán 4 en total (máximo por unidad de almacenamiento).</w:t>
+      </w:r>
+    </w:p>
+    <w:p>
+      <w:pPr>
+        <w:jc w:val="both"/>
+        <w:rPr>
+          <w:rStyle w:val="nfasissutil"/>
+        </w:rPr>
+      </w:pPr>
+      <w:r>
+        <w:rPr>
+          <w:rStyle w:val="nfasissutil"/>
+        </w:rPr>
+        <w:t>Asignación de espacio.</w:t>
+      </w:r>
+    </w:p>
+    <w:p>
+      <w:pPr>
+        <w:jc w:val="both"/>
+        <w:rPr>
+          <w:rFonts w:ascii="Times New Roman" w:hAnsi="Times New Roman" w:cs="Times New Roman"/>
+          <w:sz w:val="24"/>
+          <w:szCs w:val="24"/>
+          <w:u w:val="single"/>
+        </w:rPr>
+      </w:pPr>
+      <w:r>
+        <w:rPr>
+          <w:rFonts w:ascii="Times New Roman" w:hAnsi="Times New Roman" w:cs="Times New Roman"/>
+          <w:sz w:val="24"/>
+          <w:szCs w:val="24"/>
+        </w:rPr>
+        <w:t xml:space="preserve">En esta primera etapa tenemos una única unidad dentro del disco con todo el espacio disponible configurado (25 GB en el ejemplo), para crear una nueva partición debemos dar </w:t>
+      </w:r>
+      <w:proofErr w:type="spellStart"/>
+      <w:proofErr w:type="gramStart"/>
+      <w:r>
+        <w:rPr>
+          <w:rFonts w:ascii="Times New Roman" w:hAnsi="Times New Roman" w:cs="Times New Roman"/>
+          <w:sz w:val="24"/>
+          <w:szCs w:val="24"/>
+        </w:rPr>
+        <w:t>click</w:t>
+      </w:r>
+      <w:proofErr w:type="spellEnd"/>
+      <w:proofErr w:type="gramEnd"/>
+      <w:r>
+        <w:rPr>
+          <w:rFonts w:ascii="Times New Roman" w:hAnsi="Times New Roman" w:cs="Times New Roman"/>
+          <w:sz w:val="24"/>
+          <w:szCs w:val="24"/>
+        </w:rPr>
+        <w:t xml:space="preserve"> en la opción </w:t>
+      </w:r>
+      <w:r>
+        <w:rPr>
+          <w:rFonts w:ascii="Times New Roman" w:hAnsi="Times New Roman" w:cs="Times New Roman"/>
+          <w:b/>
+          <w:bCs/>
+          <w:sz w:val="24"/>
+          <w:szCs w:val="24"/>
+        </w:rPr>
+        <w:t>“</w:t>
+      </w:r>
+      <w:r>
+        <w:rPr>
+          <w:rFonts w:ascii="Times New Roman" w:hAnsi="Times New Roman" w:cs="Times New Roman"/>
+          <w:b/>
+          <w:bCs/>
+          <w:i/>
+          <w:iCs/>
+          <w:sz w:val="24"/>
+          <w:szCs w:val="24"/>
+        </w:rPr>
+        <w:t>opciones de unidad”</w:t>
+      </w:r>
+      <w:r>
+        <w:rPr>
+          <w:rFonts w:ascii="Times New Roman" w:hAnsi="Times New Roman" w:cs="Times New Roman"/>
+          <w:sz w:val="24"/>
+          <w:szCs w:val="24"/>
+        </w:rPr>
+        <w:t xml:space="preserve"> que nos permitirá escribir la cantidad de espacio que queramos asignar a la nueva partición</w:t>
+      </w:r>
+    </w:p>
+    <w:p>
+      <w:pPr>
+        <w:jc w:val="both"/>
+        <w:rPr>
+          <w:rFonts w:ascii="Times New Roman" w:hAnsi="Times New Roman" w:cs="Times New Roman"/>
+          <w:sz w:val="24"/>
+          <w:szCs w:val="24"/>
+        </w:rPr>
+      </w:pPr>
+    </w:p>
+    <w:p>
+      <w:pPr>
+        <w:jc w:val="both"/>
+        <w:rPr>
+          <w:rFonts w:ascii="Times New Roman" w:hAnsi="Times New Roman" w:cs="Times New Roman"/>
+          <w:sz w:val="24"/>
+          <w:szCs w:val="24"/>
+        </w:rPr>
+      </w:pPr>
+      <w:r>
+        <w:rPr>
+          <w:noProof/>
+        </w:rPr>
+        <mc:AlternateContent>
+          <mc:Choice Requires="wps">
+            <w:drawing>
+              <wp:anchor distT="0" distB="0" distL="114300" distR="114300" simplePos="0" relativeHeight="251660288" behindDoc="0" locked="0" layoutInCell="1" allowOverlap="1" wp14:anchorId="04CEFF01" wp14:editId="184F19F6">
+                <wp:simplePos x="0" y="0"/>
+                <wp:positionH relativeFrom="column">
+                  <wp:posOffset>1905</wp:posOffset>
+                </wp:positionH>
+                <wp:positionV relativeFrom="paragraph">
+                  <wp:posOffset>213360</wp:posOffset>
+                </wp:positionV>
+                <wp:extent cx="3427095" cy="267970"/>
+                <wp:effectExtent l="0" t="0" r="1905" b="0"/>
+                <wp:wrapSquare wrapText="bothSides"/>
+                <wp:docPr id="940849661" name="Cuadro de texto 1"/>
+                <wp:cNvGraphicFramePr/>
+                <a:graphic xmlns:a="http://schemas.openxmlformats.org/drawingml/2006/main">
+                  <a:graphicData uri="http://schemas.microsoft.com/office/word/2010/wordprocessingShape">
+                    <wps:wsp>
+                      <wps:cNvSpPr txBox="1"/>
+                      <wps:spPr>
+                        <a:xfrm>
+                          <a:off x="0" y="0"/>
+                          <a:ext cx="3427095" cy="267970"/>
+                        </a:xfrm>
+                        <a:prstGeom prst="rect">
+                          <a:avLst/>
+                        </a:prstGeom>
+                        <a:solidFill>
+                          <a:prstClr val="white"/>
+                        </a:solidFill>
+                        <a:ln>
+                          <a:noFill/>
+                        </a:ln>
+                      </wps:spPr>
+                      <wps:txbx>
+                        <w:txbxContent>
+                          <w:p>
+                            <w:pPr>
+                              <w:pStyle w:val="Descripcin"/>
+                              <w:rPr>
+                                <w:rFonts w:ascii="Times New Roman" w:hAnsi="Times New Roman" w:cs="Times New Roman"/>
+                                <w:noProof/>
+                                <w:sz w:val="24"/>
+                                <w:szCs w:val="24"/>
+                              </w:rPr>
+                            </w:pPr>
+                            <w:r>
+                              <w:t xml:space="preserve">Ilustración </w:t>
+                            </w:r>
+                            <w:r>
+                              <w:fldChar w:fldCharType="begin"/>
+                            </w:r>
+                            <w:r>
+                              <w:instrText xml:space="preserve"> SEQ Ilustración \* ARABIC </w:instrText>
+                            </w:r>
+                            <w:r>
+                              <w:fldChar w:fldCharType="separate"/>
+                            </w:r>
+                            <w:r>
+                              <w:rPr>
+                                <w:noProof/>
+                              </w:rPr>
+                              <w:t>3</w:t>
+                            </w:r>
+                            <w:r>
+                              <w:fldChar w:fldCharType="end"/>
+                            </w:r>
+                            <w:r>
+                              <w:t xml:space="preserve"> demostración </w:t>
+                            </w:r>
+                            <w:proofErr w:type="spellStart"/>
+                            <w:r>
+                              <w:t>particion</w:t>
+                            </w:r>
+                            <w:proofErr w:type="spellEnd"/>
+                            <w:r>
+                              <w:t xml:space="preserve"> 1</w:t>
+                            </w:r>
+                          </w:p>
+                        </w:txbxContent>
+                      </wps:txbx>
+                      <wps:bodyPr rot="0" spcFirstLastPara="0" vertOverflow="overflow" horzOverflow="overflow" vert="horz" wrap="square" lIns="0" tIns="0" rIns="0" bIns="0" numCol="1" spcCol="0" rtlCol="0" fromWordArt="0" anchor="t" anchorCtr="0" forceAA="0" compatLnSpc="1">
+                        <a:prstTxWarp prst="textNoShape">
+                          <a:avLst/>
+                        </a:prstTxWarp>
+                        <a:noAutofit/>
+                      </wps:bodyPr>
+                    </wps:wsp>
+                  </a:graphicData>
+                </a:graphic>
+                <wp14:sizeRelH relativeFrom="margin">
+                  <wp14:pctWidth>0</wp14:pctWidth>
+                </wp14:sizeRelH>
+                <wp14:sizeRelV relativeFrom="margin">
+                  <wp14:pctHeight>0</wp14:pctHeight>
+                </wp14:sizeRelV>
+              </wp:anchor>
+            </w:drawing>
+          </mc:Choice>
+          <mc:Fallback>
+            <w:pict>
+              <v:shapetype w14:anchorId="04CEFF01" id="_x0000_t202" coordsize="21600,21600" o:spt="202" path="m,l,21600r21600,l21600,xe">
+                <v:stroke joinstyle="miter"/>
+                <v:path gradientshapeok="t" o:connecttype="rect"/>
+              </v:shapetype>
+              <v:shape id="Cuadro de texto 1" o:spid="_x0000_s1026" type="#_x0000_t202" style="position:absolute;left:0;text-align:left;margin-left:.15pt;margin-top:16.8pt;width:269.85pt;height:21.1pt;z-index:251660288;visibility:visible;mso-wrap-style:square;mso-width-percent:0;mso-height-percent:0;mso-wrap-distance-left:9pt;mso-wrap-distance-top:0;mso-wrap-distance-right:9pt;mso-wrap-distance-bottom:0;mso-position-horizontal:absolute;mso-position-horizontal-relative:text;mso-position-vertical:absolute;mso-position-vertical-relative:text;mso-width-percent:0;mso-height-percent:0;mso-width-relative:margin;mso-height-relative:margin;v-text-anchor:top" o:gfxdata="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" stroked="f">
+                <v:textbox inset="0,0,0,0">
+                  <w:txbxContent>
+                    <w:p>
+                      <w:pPr>
+                        <w:pStyle w:val="Descripcin"/>
+                        <w:rPr>
+                          <w:rFonts w:ascii="Times New Roman" w:hAnsi="Times New Roman" w:cs="Times New Roman"/>
+                          <w:noProof/>
+                          <w:sz w:val="24"/>
+                          <w:szCs w:val="24"/>
+                        </w:rPr>
+                      </w:pPr>
+                      <w:r>
+                        <w:t xml:space="preserve">Ilustración </w:t>
+                      </w:r>
+                      <w:r>
+                        <w:fldChar w:fldCharType="begin"/>
+                      </w:r>
+                      <w:r>
+                        <w:instrText xml:space="preserve"> SEQ Ilustración \* ARABIC </w:instrText>
+                      </w:r>
+                      <w:r>
+                        <w:fldChar w:fldCharType="separate"/>
+                      </w:r>
+                      <w:r>
+                        <w:rPr>
+                          <w:noProof/>
+                        </w:rPr>
+                        <w:t>3</w:t>
+                      </w:r>
+                      <w:r>
+                        <w:fldChar w:fldCharType="end"/>
+                      </w:r>
+                      <w:r>
+                        <w:t xml:space="preserve"> demostración </w:t>
+                      </w:r>
+                      <w:proofErr w:type="spellStart"/>
+                      <w:r>
+                        <w:t>particion</w:t>
+                      </w:r>
+                      <w:proofErr w:type="spellEnd"/>
+                      <w:r>
+                        <w:t xml:space="preserve"> 1</w:t>
+                      </w:r>
+                    </w:p>
+                  </w:txbxContent>
+                </v:textbox>
+                <w10:wrap type="square"/>
+              </v:shape>
+            </w:pict>
+          </mc:Fallback>
+        </mc:AlternateContent>
+      </w:r>
+    </w:p>
+    <w:p>
+      <w:pPr>
+        <w:jc w:val="both"/>
+        <w:rPr>
+          <w:rFonts w:ascii="Times New Roman" w:hAnsi="Times New Roman" w:cs="Times New Roman"/>
+          <w:sz w:val="24"/>
+          <w:szCs w:val="24"/>
+        </w:rPr>
+      </w:pPr>
+    </w:p>
+    <w:p>
+      <w:pPr>
+        <w:jc w:val="both"/>
+        <w:rPr>
+          <w:rFonts w:ascii="Times New Roman" w:hAnsi="Times New Roman" w:cs="Times New Roman"/>
+          <w:sz w:val="24"/>
+          <w:szCs w:val="24"/>
+        </w:rPr>
+      </w:pPr>
+      <w:r>
+        <w:rPr>
+          <w:rFonts w:ascii="Times New Roman" w:hAnsi="Times New Roman" w:cs="Times New Roman"/>
+          <w:noProof/>
+          <w:sz w:val="24"/>
+          <w:szCs w:val="24"/>
+          <w:u w:val="single"/>
+        </w:rPr>
+        <w:drawing>
+          <wp:anchor distT="0" distB="0" distL="114300" distR="114300" simplePos="0" relativeHeight="251661312" behindDoc="0" locked="0" layoutInCell="1" allowOverlap="1" wp14:anchorId="284EE997" wp14:editId="133147EC">
+            <wp:simplePos x="0" y="0"/>
+            <wp:positionH relativeFrom="column">
+              <wp:posOffset>1905</wp:posOffset>
+            </wp:positionH>
+            <wp:positionV relativeFrom="paragraph">
+              <wp:posOffset>15240</wp:posOffset>
+            </wp:positionV>
+            <wp:extent cx="3107055" cy="2328545"/>
+            <wp:effectExtent l="0" t="0" r="0" b="0"/>
+            <wp:wrapSquare wrapText="bothSides"/>
+            <wp:docPr id="822733073" name="Imagen 2"/>
+            <wp:cNvGraphicFramePr>
+              <a:graphicFrameLocks xmlns:a="http://schemas.openxmlformats.org/drawingml/2006/main" noChangeAspect="1"/>
+            </wp:cNvGraphicFramePr>
+            <a:graphic xmlns:a="http://schemas.openxmlformats.org/drawingml/2006/main">
+              <a:graphicData uri="http://schemas.openxmlformats.org/drawingml/2006/picture">
+                <pic:pic xmlns:pic="http://schemas.openxmlformats.org/drawingml/2006/picture">
+                  <pic:nvPicPr>
+                    <pic:cNvPr id="0" name="Picture 2"/>
+                    <pic:cNvPicPr>
+                      <a:picLocks noChangeAspect="1" noChangeArrowheads="1"/>
+                    </pic:cNvPicPr>
+                  </pic:nvPicPr>
+                  <pic:blipFill>
+                    <a:blip r:embed="rId11" cstate="print">
+                      <a:extLst>
+                        <a:ext uri="{28A0092B-C50C-407E-A947-70E740481C1C}">
+                          <a14:useLocalDpi xmlns:a14="http://schemas.microsoft.com/office/drawing/2010/main" val="0"/>
+                        </a:ext>
+                      </a:extLst>
+                    </a:blip>
+                    <a:srcRect/>
+                    <a:stretch>
+                      <a:fillRect/>
+                    </a:stretch>
+                  </pic:blipFill>
+                  <pic:spPr bwMode="auto">
+                    <a:xfrm>
+                      <a:off x="0" y="0"/>
+                      <a:ext cx="3107055" cy="2328545"/>
+                    </a:xfrm>
+                    <a:prstGeom prst="rect">
+                      <a:avLst/>
+                    </a:prstGeom>
+                    <a:noFill/>
+                    <a:ln>
+                      <a:noFill/>
+                    </a:ln>
+                  </pic:spPr>
+                </pic:pic>
+              </a:graphicData>
+            </a:graphic>
+            <wp14:sizeRelH relativeFrom="page">
+              <wp14:pctWidth>0</wp14:pctWidth>
+            </wp14:sizeRelH>
+            <wp14:sizeRelV relativeFrom="page">
+              <wp14:pctHeight>0</wp14:pctHeight>
+            </wp14:sizeRelV>
+          </wp:anchor>
+        </w:drawing>
+      </w:r>
+    </w:p>
+    <w:p>
+      <w:pPr>
+        <w:jc w:val="both"/>
+        <w:rPr>
+          <w:rFonts w:ascii="Times New Roman" w:hAnsi="Times New Roman" w:cs="Times New Roman"/>
+          <w:sz w:val="24"/>
+          <w:szCs w:val="24"/>
+        </w:rPr>
+      </w:pPr>
+      <w:r>
+        <w:rPr>
+          <w:rFonts w:ascii="Times New Roman" w:hAnsi="Times New Roman" w:cs="Times New Roman"/>
+          <w:sz w:val="24"/>
+          <w:szCs w:val="24"/>
+        </w:rPr>
+        <w:t>Cuando pulsemos en esa opción se desplegarán diferentes opciones en el menú, solo necesitamos la sección “</w:t>
+      </w:r>
+      <w:r>
+        <w:rPr>
+          <w:rFonts w:ascii="Times New Roman" w:hAnsi="Times New Roman" w:cs="Times New Roman"/>
+          <w:sz w:val="24"/>
+          <w:szCs w:val="24"/>
+        </w:rPr>
+        <w:t>tamaño</w:t>
+      </w:r>
+      <w:r>
+        <w:rPr>
+          <w:rFonts w:ascii="Times New Roman" w:hAnsi="Times New Roman" w:cs="Times New Roman"/>
+          <w:sz w:val="24"/>
+          <w:szCs w:val="24"/>
+        </w:rPr>
+        <w:t>”, en ella escribiremos el tamaño en megabytes que requeriremos, en caso de ingresar una cantidad invalida, se avisará y no se creará la nueva partición.</w:t>
+      </w:r>
+    </w:p>
+    <w:p>
+      <w:pPr>
+        <w:rPr>
+          <w:rFonts w:ascii="Times New Roman" w:hAnsi="Times New Roman" w:cs="Times New Roman"/>
+          <w:sz w:val="24"/>
+          <w:szCs w:val="24"/>
+        </w:rPr>
+      </w:pPr>
+      <w:r>
+        <w:rPr>
+          <w:rFonts w:ascii="Times New Roman" w:hAnsi="Times New Roman" w:cs="Times New Roman"/>
+          <w:sz w:val="24"/>
+          <w:szCs w:val="24"/>
+        </w:rPr>
+        <mc:AlternateContent>
+          <mc:Choice Requires="wps">
+            <w:drawing>
+              <wp:anchor distT="0" distB="0" distL="114300" distR="114300" simplePos="0" relativeHeight="251663360" behindDoc="0" locked="0" layoutInCell="1" allowOverlap="1" wp14:anchorId="734D7D5F" wp14:editId="496ED32E">
+                <wp:simplePos x="0" y="0"/>
+                <wp:positionH relativeFrom="column">
+                  <wp:posOffset>-20955</wp:posOffset>
+                </wp:positionH>
+                <wp:positionV relativeFrom="paragraph">
+                  <wp:posOffset>623570</wp:posOffset>
+                </wp:positionV>
+                <wp:extent cx="3107055" cy="635"/>
+                <wp:effectExtent l="0" t="0" r="0" b="0"/>
+                <wp:wrapSquare wrapText="bothSides"/>
+                <wp:docPr id="1983707671" name="Cuadro de texto 1"/>
+                <wp:cNvGraphicFramePr/>
+                <a:graphic xmlns:a="http://schemas.openxmlformats.org/drawingml/2006/main">
+                  <a:graphicData uri="http://schemas.microsoft.com/office/word/2010/wordprocessingShape">
+                    <wps:wsp>
+                      <wps:cNvSpPr txBox="1"/>
+                      <wps:spPr>
+                        <a:xfrm>
+                          <a:off x="0" y="0"/>
+                          <a:ext cx="3107055" cy="635"/>
+                        </a:xfrm>
+                        <a:prstGeom prst="rect">
+                          <a:avLst/>
+                        </a:prstGeom>
+                        <a:solidFill>
+                          <a:prstClr val="white"/>
+                        </a:solidFill>
+                        <a:ln>
+                          <a:noFill/>
+                        </a:ln>
+                      </wps:spPr>
+                      <wps:txbx>
+                        <w:txbxContent>
+                          <w:p>
+                            <w:pPr>
+                              <w:pStyle w:val="Descripcin"/>
+                              <w:rPr>
+                                <w:rFonts w:ascii="Times New Roman" w:hAnsi="Times New Roman" w:cs="Times New Roman"/>
+                                <w:noProof/>
+                                <w:sz w:val="24"/>
+                                <w:szCs w:val="24"/>
+                                <w:u w:val="single"/>
+                              </w:rPr>
+                            </w:pPr>
+                            <w:r>
+                              <w:t xml:space="preserve">Ilustración </w:t>
+                            </w:r>
+                            <w:r>
+                              <w:fldChar w:fldCharType="begin"/>
+                            </w:r>
+                            <w:r>
+                              <w:instrText xml:space="preserve"> SEQ Ilustración \* ARABIC </w:instrText>
+                            </w:r>
+                            <w:r>
+                              <w:fldChar w:fldCharType="separate"/>
+                            </w:r>
+                            <w:r>
+                              <w:rPr>
+                                <w:noProof/>
+                              </w:rPr>
+                              <w:t>4</w:t>
+                            </w:r>
+                            <w:r>
+                              <w:fldChar w:fldCharType="end"/>
+                            </w:r>
+                            <w:r>
+                              <w:t xml:space="preserve"> </w:t>
+                            </w:r>
+                            <w:proofErr w:type="spellStart"/>
+                            <w:r>
+                              <w:t>creaciónprimera</w:t>
+                            </w:r>
+                            <w:proofErr w:type="spellEnd"/>
+                            <w:r>
+                              <w:t xml:space="preserve"> partición</w:t>
+                            </w:r>
+                          </w:p>
+                        </w:txbxContent>
+                      </wps:txbx>
+                      <wps:bodyPr rot="0" spcFirstLastPara="0" vertOverflow="overflow" horzOverflow="overflow" vert="horz" wrap="square" lIns="0" tIns="0" rIns="0" bIns="0" numCol="1" spcCol="0" rtlCol="0" fromWordArt="0" anchor="t" anchorCtr="0" forceAA="0" compatLnSpc="1">
+                        <a:prstTxWarp prst="textNoShape">
+                          <a:avLst/>
+                        </a:prstTxWarp>
+                        <a:spAutoFit/>
+                      </wps:bodyPr>
+                    </wps:wsp>
+                  </a:graphicData>
+                </a:graphic>
+              </wp:anchor>
+            </w:drawing>
+          </mc:Choice>
+          <mc:Fallback>
+            <w:pict>
+              <v:shape w14:anchorId="734D7D5F" id="_x0000_s1027" type="#_x0000_t202" style="position:absolute;margin-left:-1.65pt;margin-top:49.1pt;width:244.65pt;height:.05pt;z-index:251663360;visibility:visible;mso-wrap-style:square;mso-wrap-distance-left:9pt;mso-wrap-distance-top:0;mso-wrap-distance-right:9pt;mso-wrap-distance-bottom:0;mso-position-horizontal:absolute;mso-position-horizontal-relative:text;mso-position-vertical:absolute;mso-position-vertical-relative:text;v-text-anchor:top" o:gfxdata="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" stroked="f">
+                <v:textbox style="mso-fit-shape-to-text:t" inset="0,0,0,0">
+                  <w:txbxContent>
+                    <w:p>
+                      <w:pPr>
+                        <w:pStyle w:val="Descripcin"/>
+                        <w:rPr>
+                          <w:rFonts w:ascii="Times New Roman" w:hAnsi="Times New Roman" w:cs="Times New Roman"/>
+                          <w:noProof/>
+                          <w:sz w:val="24"/>
+                          <w:szCs w:val="24"/>
+                          <w:u w:val="single"/>
+                        </w:rPr>
+                      </w:pPr>
+                      <w:r>
+                        <w:t xml:space="preserve">Ilustración </w:t>
+                      </w:r>
+                      <w:r>
+                        <w:fldChar w:fldCharType="begin"/>
+                      </w:r>
+                      <w:r>
+                        <w:instrText xml:space="preserve"> SEQ Ilustración \* ARABIC </w:instrText>
+                      </w:r>
+                      <w:r>
+                        <w:fldChar w:fldCharType="separate"/>
+                      </w:r>
+                      <w:r>
+                        <w:rPr>
+                          <w:noProof/>
+                        </w:rPr>
+                        <w:t>4</w:t>
+                      </w:r>
+                      <w:r>
+                        <w:fldChar w:fldCharType="end"/>
+                      </w:r>
+                      <w:r>
+                        <w:t xml:space="preserve"> </w:t>
+                      </w:r>
+                      <w:proofErr w:type="spellStart"/>
+                      <w:r>
+                        <w:t>creaciónprimera</w:t>
+                      </w:r>
+                      <w:proofErr w:type="spellEnd"/>
+                      <w:r>
+                        <w:t xml:space="preserve"> partición</w:t>
+                      </w:r>
+                    </w:p>
+                  </w:txbxContent>
+                </v:textbox>
+                <w10:wrap type="square"/>
+              </v:shape>
+            </w:pict>
+          </mc:Fallback>
+        </mc:AlternateContent>
+      </w:r>
+      <w:r>
+        <w:rPr>
+          <w:rFonts w:ascii="Times New Roman" w:hAnsi="Times New Roman" w:cs="Times New Roman"/>
+          <w:sz w:val="24"/>
+          <w:szCs w:val="24"/>
+        </w:rPr>
+        <w:br w:type="page"/>
+      </w:r>
+    </w:p>
+    <w:p>
+      <w:pPr>
+        <w:jc w:val="both"/>
+        <w:rPr>
+          <w:rFonts w:ascii="Times New Roman" w:hAnsi="Times New Roman" w:cs="Times New Roman"/>
+          <w:sz w:val="24"/>
+          <w:szCs w:val="24"/>
+        </w:rPr>
+      </w:pPr>
+      <w:r>
+        <w:rPr>
+          <w:rFonts w:ascii="Times New Roman" w:hAnsi="Times New Roman" w:cs="Times New Roman"/>
+          <w:sz w:val="24"/>
+          <w:szCs w:val="24"/>
+        </w:rPr>
+        <w:lastRenderedPageBreak/>
+        <w:t xml:space="preserve">Una vez que tengamos el espacio requerido </w:t>
+      </w:r>
+      <w:proofErr w:type="spellStart"/>
+      <w:r>
+        <w:rPr>
+          <w:rFonts w:ascii="Times New Roman" w:hAnsi="Times New Roman" w:cs="Times New Roman"/>
+          <w:sz w:val="24"/>
+          <w:szCs w:val="24"/>
+        </w:rPr>
+        <w:t>pulsamo</w:t>
+      </w:r>
+      <w:proofErr w:type="spellEnd"/>
+      <w:r>
+        <w:rPr>
+          <w:rFonts w:ascii="Times New Roman" w:hAnsi="Times New Roman" w:cs="Times New Roman"/>
+          <w:sz w:val="24"/>
+          <w:szCs w:val="24"/>
+        </w:rPr>
+        <w:t xml:space="preserve"> el botón “</w:t>
+      </w:r>
+      <w:r>
+        <w:rPr>
+          <w:rFonts w:ascii="Times New Roman" w:hAnsi="Times New Roman" w:cs="Times New Roman"/>
+          <w:sz w:val="24"/>
+          <w:szCs w:val="24"/>
+        </w:rPr>
+        <w:t>aplicar</w:t>
+      </w:r>
+      <w:r>
+        <w:rPr>
+          <w:rFonts w:ascii="Times New Roman" w:hAnsi="Times New Roman" w:cs="Times New Roman"/>
+          <w:sz w:val="24"/>
+          <w:szCs w:val="24"/>
+        </w:rPr>
+        <w:t>” y se creará la nueva partición, como parte de la funcionalidad del sistema operativo una única vez, se generará una partición adicional de aproximadamente 100MB (dependiendo del sistema operativo). Repetiremos este proceso la cantidad de veces que sean necesarias y al finalizar debemos elegir una partición en la que queramos que sea instalado el sistema operativo en curso.</w:t>
+      </w:r>
+    </w:p>
+    <w:p>
+      <w:pPr>
+        <w:keepNext/>
+        <w:jc w:val="both"/>
+        <w:rPr>
+          <w:rFonts w:ascii="Times New Roman" w:hAnsi="Times New Roman" w:cs="Times New Roman"/>
+          <w:sz w:val="24"/>
+          <w:szCs w:val="24"/>
+        </w:rPr>
+      </w:pPr>
+      <w:r>
+        <w:rPr>
+          <w:rFonts w:ascii="Times New Roman" w:hAnsi="Times New Roman" w:cs="Times New Roman"/>
+          <w:sz w:val="24"/>
+          <w:szCs w:val="24"/>
+        </w:rPr>
+        <w:drawing>
+          <wp:inline distT="0" distB="0" distL="0" distR="0" wp14:anchorId="5C7E17DE" wp14:editId="2E6D8E53">
+            <wp:extent cx="5966460" cy="4472940"/>
+            <wp:effectExtent l="0" t="0" r="0" b="3810"/>
+            <wp:docPr id="1240911430" name="Imagen 3"/>
+            <wp:cNvGraphicFramePr>
+              <a:graphicFrameLocks xmlns:a="http://schemas.openxmlformats.org/drawingml/2006/main" noChangeAspect="1"/>
+            </wp:cNvGraphicFramePr>
+            <a:graphic xmlns:a="http://schemas.openxmlformats.org/drawingml/2006/main">
+              <a:graphicData uri="http://schemas.openxmlformats.org/drawingml/2006/picture">
+                <pic:pic xmlns:pic="http://schemas.openxmlformats.org/drawingml/2006/picture">
+                  <pic:nvPicPr>
+                    <pic:cNvPr id="0" name="Picture 3"/>
+                    <pic:cNvPicPr>
+                      <a:picLocks noChangeAspect="1" noChangeArrowheads="1"/>
+                    </pic:cNvPicPr>
+                  </pic:nvPicPr>
+                  <pic:blipFill>
+                    <a:blip r:embed="rId12">
+                      <a:extLst>
+                        <a:ext uri="{28A0092B-C50C-407E-A947-70E740481C1C}">
+                          <a14:useLocalDpi xmlns:a14="http://schemas.microsoft.com/office/drawing/2010/main" val="0"/>
+                        </a:ext>
+                      </a:extLst>
+                    </a:blip>
+                    <a:srcRect/>
+                    <a:stretch>
+                      <a:fillRect/>
+                    </a:stretch>
+                  </pic:blipFill>
+                  <pic:spPr bwMode="auto">
+                    <a:xfrm>
+                      <a:off x="0" y="0"/>
+                      <a:ext cx="5966460" cy="4472940"/>
+                    </a:xfrm>
+                    <a:prstGeom prst="rect">
+                      <a:avLst/>
+                    </a:prstGeom>
+                    <a:noFill/>
+                    <a:ln>
+                      <a:noFill/>
+                    </a:ln>
+                  </pic:spPr>
+                </pic:pic>
+              </a:graphicData>
+            </a:graphic>
+          </wp:inline>
+        </w:drawing>
+      </w:r>
+    </w:p>
+    <w:p>
+      <w:pPr>
+        <w:pStyle w:val="Descripcin"/>
+        <w:jc w:val="both"/>
+        <w:rPr>
+          <w:rFonts w:ascii="Times New Roman" w:hAnsi="Times New Roman" w:cs="Times New Roman"/>
+          <w:i w:val="0"/>
+          <w:iCs w:val="0"/>
+          <w:color w:val="auto"/>
+          <w:sz w:val="24"/>
+          <w:szCs w:val="24"/>
+        </w:rPr>
+      </w:pPr>
+      <w:r>
+        <w:rPr>
+          <w:rFonts w:ascii="Times New Roman" w:hAnsi="Times New Roman" w:cs="Times New Roman"/>
+          <w:i w:val="0"/>
+          <w:iCs w:val="0"/>
+          <w:color w:val="auto"/>
+          <w:sz w:val="24"/>
+          <w:szCs w:val="24"/>
+        </w:rPr>
+        <w:t xml:space="preserve">Ilustración </w:t>
+      </w:r>
+      <w:r>
+        <w:rPr>
+          <w:rFonts w:ascii="Times New Roman" w:hAnsi="Times New Roman" w:cs="Times New Roman"/>
+          <w:i w:val="0"/>
+          <w:iCs w:val="0"/>
+          <w:color w:val="auto"/>
+          <w:sz w:val="24"/>
+          <w:szCs w:val="24"/>
+        </w:rPr>
+        <w:fldChar w:fldCharType="begin"/>
+      </w:r>
+      <w:r>
+        <w:rPr>
+          <w:rFonts w:ascii="Times New Roman" w:hAnsi="Times New Roman" w:cs="Times New Roman"/>
+          <w:i w:val="0"/>
+          <w:iCs w:val="0"/>
+          <w:color w:val="auto"/>
+          <w:sz w:val="24"/>
+          <w:szCs w:val="24"/>
+        </w:rPr>
+        <w:instrText xml:space="preserve"> SEQ Ilustración \* ARABIC </w:instrText>
+      </w:r>
+      <w:r>
+        <w:rPr>
+          <w:rFonts w:ascii="Times New Roman" w:hAnsi="Times New Roman" w:cs="Times New Roman"/>
+          <w:i w:val="0"/>
+          <w:iCs w:val="0"/>
+          <w:color w:val="auto"/>
+          <w:sz w:val="24"/>
+          <w:szCs w:val="24"/>
+        </w:rPr>
+        <w:fldChar w:fldCharType="separate"/>
+      </w:r>
+      <w:r>
+        <w:rPr>
+          <w:rFonts w:ascii="Times New Roman" w:hAnsi="Times New Roman" w:cs="Times New Roman"/>
+          <w:i w:val="0"/>
+          <w:iCs w:val="0"/>
+          <w:noProof/>
+          <w:color w:val="auto"/>
+          <w:sz w:val="24"/>
+          <w:szCs w:val="24"/>
+        </w:rPr>
+        <w:t>5</w:t>
+      </w:r>
+      <w:r>
+        <w:rPr>
+          <w:rFonts w:ascii="Times New Roman" w:hAnsi="Times New Roman" w:cs="Times New Roman"/>
+          <w:i w:val="0"/>
+          <w:iCs w:val="0"/>
+          <w:color w:val="auto"/>
+          <w:sz w:val="24"/>
+          <w:szCs w:val="24"/>
+        </w:rPr>
+        <w:fldChar w:fldCharType="end"/>
+      </w:r>
+      <w:r>
+        <w:rPr>
+          <w:rFonts w:ascii="Times New Roman" w:hAnsi="Times New Roman" w:cs="Times New Roman"/>
+          <w:i w:val="0"/>
+          <w:iCs w:val="0"/>
+          <w:color w:val="auto"/>
+          <w:sz w:val="24"/>
+          <w:szCs w:val="24"/>
+        </w:rPr>
+        <w:t xml:space="preserve"> creación de particiones y elección de partición de instalación</w:t>
+      </w:r>
+    </w:p>
+    <w:p>
+      <w:pPr>
+        <w:jc w:val="both"/>
+        <w:rPr>
+          <w:rFonts w:ascii="Times New Roman" w:hAnsi="Times New Roman" w:cs="Times New Roman"/>
+          <w:sz w:val="24"/>
+          <w:szCs w:val="24"/>
+        </w:rPr>
+      </w:pPr>
+      <w:r>
+        <w:rPr>
+          <w:rFonts w:ascii="Times New Roman" w:hAnsi="Times New Roman" w:cs="Times New Roman"/>
+          <w:sz w:val="24"/>
+          <w:szCs w:val="24"/>
+        </w:rPr>
+        <w:t>Después de este paso podemos continuar la instalación con normalidad, y comprobar su funcionalidad, a partir de este punto queda elegir únicamente la unidad de partición que necesitemos cuando hagamos la instalación de un nuevo sistema operativo.</w:t>
+      </w:r>
+      <w:r>
+        <w:rPr>
+          <w:rFonts w:ascii="Times New Roman" w:hAnsi="Times New Roman" w:cs="Times New Roman"/>
+          <w:sz w:val="24"/>
+          <w:szCs w:val="24"/>
+        </w:rPr>
+        <w:t xml:space="preserve"> Para los casos de Debian y Ubuntu debemos hacer un paso adicional al elegir la unidad, y es indicar la ruta raíz del sistema. En casos como Debian solicitará un espacio adicional en disco (opcional) para usarlo como una RAM virtual. A continuación, se presenta brevemente el procedimiento de elección de partición para los demás sistemas operativos en el triple boteo.</w:t>
+      </w:r>
+    </w:p>
+    <w:p>
+      <w:pPr>
+        <w:pStyle w:val="Ttulo3"/>
+      </w:pPr>
+      <w:r>
+        <w:rPr>
+          <w:rFonts w:ascii="Times New Roman" w:hAnsi="Times New Roman" w:cs="Times New Roman"/>
+        </w:rPr>
+        <w:t>Debian</w:t>
+      </w:r>
+    </w:p>
+    <w:p>
+      <w:pPr>
+        <w:jc w:val="both"/>
+        <w:rPr>
+          <w:rFonts w:ascii="Times New Roman" w:hAnsi="Times New Roman" w:cs="Times New Roman"/>
+          <w:sz w:val="24"/>
+          <w:szCs w:val="24"/>
+        </w:rPr>
+      </w:pPr>
+      <w:r>
+        <w:rPr>
+          <w:rFonts w:ascii="Times New Roman" w:hAnsi="Times New Roman" w:cs="Times New Roman"/>
+          <w:sz w:val="24"/>
+          <w:szCs w:val="24"/>
+        </w:rPr>
+        <w:t>Los primeros pasos de la instalación van a lo básico (nombre del equipo e idioma) y a medio procedimiento se consulta al usuario</w:t>
+      </w:r>
+      <w:r>
+        <w:rPr>
+          <w:rFonts w:ascii="Times New Roman" w:hAnsi="Times New Roman" w:cs="Times New Roman"/>
+          <w:sz w:val="24"/>
+          <w:szCs w:val="24"/>
+        </w:rPr>
+        <w:t xml:space="preserve"> donde se deberá alojar el sistema operativo. Aquí inicia la configuración, debemos elegir la opción</w:t>
+      </w:r>
+      <w:r>
+        <w:rPr>
+          <w:rFonts w:ascii="Times New Roman" w:hAnsi="Times New Roman" w:cs="Times New Roman"/>
+          <w:b/>
+          <w:bCs/>
+          <w:sz w:val="24"/>
+          <w:szCs w:val="24"/>
+        </w:rPr>
+        <w:t xml:space="preserve"> </w:t>
+      </w:r>
+      <w:r>
+        <w:rPr>
+          <w:rFonts w:ascii="Times New Roman" w:hAnsi="Times New Roman" w:cs="Times New Roman"/>
+          <w:i/>
+          <w:iCs/>
+          <w:sz w:val="24"/>
+          <w:szCs w:val="24"/>
+        </w:rPr>
+        <w:t>manual</w:t>
+      </w:r>
+      <w:r>
+        <w:rPr>
+          <w:rFonts w:ascii="Times New Roman" w:hAnsi="Times New Roman" w:cs="Times New Roman"/>
+          <w:sz w:val="24"/>
+          <w:szCs w:val="24"/>
+        </w:rPr>
+        <w:t xml:space="preserve"> y elegirla. </w:t>
+      </w:r>
+    </w:p>
+    <w:p>
+      <w:pPr>
+        <w:keepNext/>
+        <w:jc w:val="center"/>
+      </w:pPr>
+      <w:r>
+        <w:rPr>
+          <w:rFonts w:ascii="Times New Roman" w:hAnsi="Times New Roman" w:cs="Times New Roman"/>
+          <w:noProof/>
+          <w:sz w:val="24"/>
+          <w:szCs w:val="24"/>
+        </w:rPr>
+        <w:lastRenderedPageBreak/>
+        <w:drawing>
+          <wp:inline distT="0" distB="0" distL="0" distR="0" wp14:anchorId="36D126FD" wp14:editId="06EC47D9">
+            <wp:extent cx="3875093" cy="2906423"/>
+            <wp:effectExtent l="0" t="0" r="0" b="8255"/>
+            <wp:docPr id="1730424272" name="Imagen 4"/>
+            <wp:cNvGraphicFramePr>
+              <a:graphicFrameLocks xmlns:a="http://schemas.openxmlformats.org/drawingml/2006/main" noChangeAspect="1"/>
+            </wp:cNvGraphicFramePr>
+            <a:graphic xmlns:a="http://schemas.openxmlformats.org/drawingml/2006/main">
+              <a:graphicData uri="http://schemas.openxmlformats.org/drawingml/2006/picture">
+                <pic:pic xmlns:pic="http://schemas.openxmlformats.org/drawingml/2006/picture">
+                  <pic:nvPicPr>
+                    <pic:cNvPr id="0" name="Picture 4"/>
+                    <pic:cNvPicPr>
+                      <a:picLocks noChangeAspect="1" noChangeArrowheads="1"/>
+                    </pic:cNvPicPr>
+                  </pic:nvPicPr>
+                  <pic:blipFill>
+                    <a:blip r:embed="rId13">
+                      <a:extLst>
+                        <a:ext uri="{28A0092B-C50C-407E-A947-70E740481C1C}">
+                          <a14:useLocalDpi xmlns:a14="http://schemas.microsoft.com/office/drawing/2010/main" val="0"/>
+                        </a:ext>
+                      </a:extLst>
+                    </a:blip>
+                    <a:srcRect/>
+                    <a:stretch>
+                      <a:fillRect/>
+                    </a:stretch>
+                  </pic:blipFill>
+                  <pic:spPr bwMode="auto">
+                    <a:xfrm>
+                      <a:off x="0" y="0"/>
+                      <a:ext cx="3885319" cy="2914093"/>
+                    </a:xfrm>
+                    <a:prstGeom prst="rect">
+                      <a:avLst/>
+                    </a:prstGeom>
+                    <a:noFill/>
+                    <a:ln>
+                      <a:noFill/>
+                    </a:ln>
+                  </pic:spPr>
+                </pic:pic>
+              </a:graphicData>
+            </a:graphic>
+          </wp:inline>
+        </w:drawing>
+      </w:r>
+    </w:p>
+    <w:p>
+      <w:pPr>
+        <w:pStyle w:val="Descripcin"/>
+        <w:jc w:val="center"/>
+      </w:pPr>
+      <w:r>
+        <w:t xml:space="preserve">Ilustración </w:t>
+      </w:r>
+      <w:r>
+        <w:fldChar w:fldCharType="begin"/>
+      </w:r>
+      <w:r>
+        <w:instrText xml:space="preserve"> SEQ Ilustración \* ARABIC </w:instrText>
+      </w:r>
+      <w:r>
+        <w:fldChar w:fldCharType="separate"/>
+      </w:r>
+      <w:r>
+        <w:rPr>
+          <w:noProof/>
+        </w:rPr>
+        <w:t>6</w:t>
+      </w:r>
+      <w:r>
+        <w:fldChar w:fldCharType="end"/>
+      </w:r>
+      <w:r>
+        <w:t xml:space="preserve"> elección partición en Debian</w:t>
+      </w:r>
+    </w:p>
+    <w:p>
+      <w:pPr>
+        <w:rPr>
+          <w:rFonts w:ascii="Times New Roman" w:hAnsi="Times New Roman" w:cs="Times New Roman"/>
+          <w:sz w:val="24"/>
+          <w:szCs w:val="24"/>
+        </w:rPr>
+      </w:pPr>
+      <w:r>
+        <w:rPr>
+          <w:rFonts w:ascii="Times New Roman" w:hAnsi="Times New Roman" w:cs="Times New Roman"/>
+          <w:sz w:val="24"/>
+          <w:szCs w:val="24"/>
+        </w:rPr>
+        <w:drawing>
+          <wp:anchor distT="0" distB="0" distL="114300" distR="114300" simplePos="0" relativeHeight="251664384" behindDoc="0" locked="0" layoutInCell="1" allowOverlap="1" wp14:anchorId="0F1E840B" wp14:editId="01AF1ED3">
+            <wp:simplePos x="0" y="0"/>
+            <wp:positionH relativeFrom="column">
+              <wp:posOffset>-1270</wp:posOffset>
+            </wp:positionH>
+            <wp:positionV relativeFrom="paragraph">
+              <wp:posOffset>241935</wp:posOffset>
+            </wp:positionV>
+            <wp:extent cx="3828415" cy="2871470"/>
+            <wp:effectExtent l="0" t="0" r="635" b="5080"/>
+            <wp:wrapSquare wrapText="bothSides"/>
+            <wp:docPr id="1024052287" name="Imagen 5"/>
+            <wp:cNvGraphicFramePr>
+              <a:graphicFrameLocks xmlns:a="http://schemas.openxmlformats.org/drawingml/2006/main" noChangeAspect="1"/>
+            </wp:cNvGraphicFramePr>
+            <a:graphic xmlns:a="http://schemas.openxmlformats.org/drawingml/2006/main">
+              <a:graphicData uri="http://schemas.openxmlformats.org/drawingml/2006/picture">
+                <pic:pic xmlns:pic="http://schemas.openxmlformats.org/drawingml/2006/picture">
+                  <pic:nvPicPr>
+                    <pic:cNvPr id="0" name="Picture 5"/>
+                    <pic:cNvPicPr>
+                      <a:picLocks noChangeAspect="1" noChangeArrowheads="1"/>
+                    </pic:cNvPicPr>
+                  </pic:nvPicPr>
+                  <pic:blipFill>
+                    <a:blip r:embed="rId14">
+                      <a:extLst>
+                        <a:ext uri="{28A0092B-C50C-407E-A947-70E740481C1C}">
+                          <a14:useLocalDpi xmlns:a14="http://schemas.microsoft.com/office/drawing/2010/main" val="0"/>
+                        </a:ext>
+                      </a:extLst>
+                    </a:blip>
+                    <a:srcRect/>
+                    <a:stretch>
+                      <a:fillRect/>
+                    </a:stretch>
+                  </pic:blipFill>
+                  <pic:spPr bwMode="auto">
+                    <a:xfrm>
+                      <a:off x="0" y="0"/>
+                      <a:ext cx="3828415" cy="2871470"/>
+                    </a:xfrm>
+                    <a:prstGeom prst="rect">
+                      <a:avLst/>
+                    </a:prstGeom>
+                    <a:noFill/>
+                    <a:ln>
+                      <a:noFill/>
+                    </a:ln>
+                  </pic:spPr>
+                </pic:pic>
+              </a:graphicData>
+            </a:graphic>
+            <wp14:sizeRelH relativeFrom="page">
+              <wp14:pctWidth>0</wp14:pctWidth>
+            </wp14:sizeRelH>
+            <wp14:sizeRelV relativeFrom="page">
+              <wp14:pctHeight>0</wp14:pctHeight>
+            </wp14:sizeRelV>
+          </wp:anchor>
+        </w:drawing>
+      </w:r>
+    </w:p>
+    <w:p>
+      <w:pPr>
+        <w:jc w:val="both"/>
+        <w:rPr>
+          <w:rFonts w:ascii="Times New Roman" w:hAnsi="Times New Roman" w:cs="Times New Roman"/>
+          <w:sz w:val="24"/>
+          <w:szCs w:val="24"/>
+        </w:rPr>
+      </w:pPr>
+      <w:r>
+        <w:rPr>
+          <w:rFonts w:ascii="Times New Roman" w:hAnsi="Times New Roman" w:cs="Times New Roman"/>
+          <w:sz w:val="24"/>
+          <w:szCs w:val="24"/>
+        </w:rPr>
+        <w:t>Al hacer la elección manual ahora decidiremos que partición tomar</w:t>
+      </w:r>
+      <w:r>
+        <w:rPr>
+          <w:rFonts w:ascii="Times New Roman" w:hAnsi="Times New Roman" w:cs="Times New Roman"/>
+          <w:sz w:val="24"/>
+          <w:szCs w:val="24"/>
+        </w:rPr>
+        <w:t>, solo se mostrarán detalles que el sistema logré reconocer así que es importante recordar que particiones ya están siendo ocupadas si tenemos otros sistemas operativos que no sean distribuciones de Linux</w:t>
+      </w:r>
+      <w:r>
+        <w:rPr>
+          <w:rFonts w:ascii="Times New Roman" w:hAnsi="Times New Roman" w:cs="Times New Roman"/>
+          <w:sz w:val="24"/>
+          <w:szCs w:val="24"/>
+        </w:rPr>
+        <w:tab/>
+        <w:t xml:space="preserve"> y así evitar </w:t>
+      </w:r>
+      <w:r>
+        <w:rPr>
+          <w:rFonts w:ascii="Times New Roman" w:hAnsi="Times New Roman" w:cs="Times New Roman"/>
+          <w:sz w:val="24"/>
+          <w:szCs w:val="24"/>
+        </w:rPr>
+        <w:t>sobrescribirlos</w:t>
+      </w:r>
+      <w:r>
+        <w:rPr>
+          <w:rFonts w:ascii="Times New Roman" w:hAnsi="Times New Roman" w:cs="Times New Roman"/>
+          <w:sz w:val="24"/>
+          <w:szCs w:val="24"/>
+        </w:rPr>
+        <w:t>.</w:t>
+      </w:r>
+    </w:p>
+    <w:p>
+      <w:pPr>
+        <w:jc w:val="both"/>
+        <w:rPr>
+          <w:rFonts w:ascii="Times New Roman" w:hAnsi="Times New Roman" w:cs="Times New Roman"/>
+          <w:sz w:val="24"/>
+          <w:szCs w:val="24"/>
+        </w:rPr>
+      </w:pPr>
+    </w:p>
+    <w:p>
+      <w:pPr>
+        <w:jc w:val="both"/>
+        <w:rPr>
+          <w:rFonts w:ascii="Times New Roman" w:hAnsi="Times New Roman" w:cs="Times New Roman"/>
+          <w:sz w:val="24"/>
+          <w:szCs w:val="24"/>
+        </w:rPr>
+      </w:pPr>
+    </w:p>
+    <w:p>
+      <w:pPr>
+        <w:jc w:val="both"/>
+        <w:rPr>
+          <w:rFonts w:ascii="Times New Roman" w:hAnsi="Times New Roman" w:cs="Times New Roman"/>
+          <w:sz w:val="24"/>
+          <w:szCs w:val="24"/>
+        </w:rPr>
+      </w:pPr>
+    </w:p>
+    <w:p>
+      <w:pPr>
+        <w:jc w:val="both"/>
+        <w:rPr>
+          <w:rFonts w:ascii="Times New Roman" w:hAnsi="Times New Roman" w:cs="Times New Roman"/>
+          <w:sz w:val="24"/>
+          <w:szCs w:val="24"/>
+        </w:rPr>
+      </w:pPr>
+      <w:r>
+        <w:rPr>
+          <w:rFonts w:ascii="Times New Roman" w:hAnsi="Times New Roman" w:cs="Times New Roman"/>
+          <w:sz w:val="24"/>
+          <w:szCs w:val="24"/>
+        </w:rPr>
+        <w:t>Lo siguiente después de elegir la partición deseada es configurarla a conveniencia, los valores que usaremos serán los que se ven en la siguiente imagen, para asignar los valores podemos dar doble clic en el valor por editar o pulsar una sola vez y pulsar el botón “siguiente”</w:t>
+      </w:r>
+    </w:p>
+    <w:p>
+      <w:pPr>
+        <w:jc w:val="both"/>
+        <w:rPr>
+          <w:rFonts w:ascii="Times New Roman" w:hAnsi="Times New Roman" w:cs="Times New Roman"/>
+          <w:sz w:val="24"/>
+          <w:szCs w:val="24"/>
+        </w:rPr>
+      </w:pPr>
+    </w:p>
+    <w:p>
+      <w:pPr>
+        <w:keepNext/>
+        <w:jc w:val="center"/>
+      </w:pPr>
+      <w:r>
+        <w:rPr>
+          <w:noProof/>
+        </w:rPr>
+        <w:lastRenderedPageBreak/>
+        <w:drawing>
+          <wp:inline distT="0" distB="0" distL="0" distR="0" wp14:anchorId="6AD6AE67" wp14:editId="4F39FDE2">
+            <wp:extent cx="4688133" cy="3515726"/>
+            <wp:effectExtent l="0" t="0" r="0" b="8890"/>
+            <wp:docPr id="1645472677" name="Imagen 1"/>
+            <wp:cNvGraphicFramePr>
+              <a:graphicFrameLocks xmlns:a="http://schemas.openxmlformats.org/drawingml/2006/main" noChangeAspect="1"/>
+            </wp:cNvGraphicFramePr>
+            <a:graphic xmlns:a="http://schemas.openxmlformats.org/drawingml/2006/main">
+              <a:graphicData uri="http://schemas.openxmlformats.org/drawingml/2006/picture">
+                <pic:pic xmlns:pic="http://schemas.openxmlformats.org/drawingml/2006/picture">
+                  <pic:nvPicPr>
+                    <pic:cNvPr id="1645472677" name=""/>
+                    <pic:cNvPicPr/>
+                  </pic:nvPicPr>
+                  <pic:blipFill>
+                    <a:blip r:embed="rId15"/>
+                    <a:stretch>
+                      <a:fillRect/>
+                    </a:stretch>
+                  </pic:blipFill>
+                  <pic:spPr>
+                    <a:xfrm>
+                      <a:off x="0" y="0"/>
+                      <a:ext cx="4690177" cy="3517259"/>
+                    </a:xfrm>
+                    <a:prstGeom prst="rect">
+                      <a:avLst/>
+                    </a:prstGeom>
+                  </pic:spPr>
+                </pic:pic>
+              </a:graphicData>
+            </a:graphic>
+          </wp:inline>
+        </w:drawing>
+      </w:r>
+    </w:p>
+    <w:p>
+      <w:pPr>
+        <w:pStyle w:val="Descripcin"/>
+        <w:jc w:val="center"/>
+      </w:pPr>
+      <w:r>
+        <w:t xml:space="preserve">Ilustración </w:t>
+      </w:r>
+      <w:r>
+        <w:fldChar w:fldCharType="begin"/>
+      </w:r>
+      <w:r>
+        <w:instrText xml:space="preserve"> SEQ Ilustración \* ARABIC </w:instrText>
+      </w:r>
+      <w:r>
+        <w:fldChar w:fldCharType="separate"/>
+      </w:r>
+      <w:r>
+        <w:rPr>
+          <w:noProof/>
+        </w:rPr>
+        <w:t>7</w:t>
+      </w:r>
+      <w:r>
+        <w:fldChar w:fldCharType="end"/>
+      </w:r>
+      <w:r>
+        <w:t xml:space="preserve"> asignación de valores para la partición</w:t>
+      </w:r>
+    </w:p>
+    <w:p>
+      <w:r>
+        <w:rPr>
+          <w:noProof/>
+        </w:rPr>
+        <mc:AlternateContent>
+          <mc:Choice Requires="wps">
+            <w:drawing>
+              <wp:anchor distT="0" distB="0" distL="114300" distR="114300" simplePos="0" relativeHeight="251668480" behindDoc="0" locked="0" layoutInCell="1" allowOverlap="1" wp14:anchorId="0823C486" wp14:editId="1900B483">
+                <wp:simplePos x="0" y="0"/>
+                <wp:positionH relativeFrom="column">
+                  <wp:posOffset>0</wp:posOffset>
+                </wp:positionH>
+                <wp:positionV relativeFrom="paragraph">
+                  <wp:posOffset>3023235</wp:posOffset>
+                </wp:positionV>
+                <wp:extent cx="3828415" cy="635"/>
+                <wp:effectExtent l="0" t="0" r="0" b="0"/>
+                <wp:wrapSquare wrapText="bothSides"/>
+                <wp:docPr id="168565608" name="Cuadro de texto 1"/>
+                <wp:cNvGraphicFramePr/>
+                <a:graphic xmlns:a="http://schemas.openxmlformats.org/drawingml/2006/main">
+                  <a:graphicData uri="http://schemas.microsoft.com/office/word/2010/wordprocessingShape">
+                    <wps:wsp>
+                      <wps:cNvSpPr txBox="1"/>
+                      <wps:spPr>
+                        <a:xfrm>
+                          <a:off x="0" y="0"/>
+                          <a:ext cx="3828415" cy="635"/>
+                        </a:xfrm>
+                        <a:prstGeom prst="rect">
+                          <a:avLst/>
+                        </a:prstGeom>
+                        <a:solidFill>
+                          <a:prstClr val="white"/>
+                        </a:solidFill>
+                        <a:ln>
+                          <a:noFill/>
+                        </a:ln>
+                      </wps:spPr>
+                      <wps:txbx>
+                        <w:txbxContent>
+                          <w:p>
+                            <w:pPr>
+                              <w:pStyle w:val="Descripcin"/>
+                              <w:rPr>
+                                <w:rFonts w:ascii="Times New Roman" w:hAnsi="Times New Roman" w:cs="Times New Roman"/>
+                                <w:sz w:val="24"/>
+                                <w:szCs w:val="24"/>
+                              </w:rPr>
+                            </w:pPr>
+                            <w:r>
+                              <w:t xml:space="preserve">Ilustración </w:t>
+                            </w:r>
+                            <w:r>
+                              <w:fldChar w:fldCharType="begin"/>
+                            </w:r>
+                            <w:r>
+                              <w:instrText xml:space="preserve"> SEQ Ilustración \* ARABIC </w:instrText>
+                            </w:r>
+                            <w:r>
+                              <w:fldChar w:fldCharType="separate"/>
+                            </w:r>
+                            <w:r>
+                              <w:rPr>
+                                <w:noProof/>
+                              </w:rPr>
+                              <w:t>8</w:t>
+                            </w:r>
+                            <w:r>
+                              <w:fldChar w:fldCharType="end"/>
+                            </w:r>
+                            <w:r>
+                              <w:t xml:space="preserve"> asignación partición Debian</w:t>
+                            </w:r>
+                          </w:p>
+                        </w:txbxContent>
+                      </wps:txbx>
+                      <wps:bodyPr rot="0" spcFirstLastPara="0" vertOverflow="overflow" horzOverflow="overflow" vert="horz" wrap="square" lIns="0" tIns="0" rIns="0" bIns="0" numCol="1" spcCol="0" rtlCol="0" fromWordArt="0" anchor="t" anchorCtr="0" forceAA="0" compatLnSpc="1">
+                        <a:prstTxWarp prst="textNoShape">
+                          <a:avLst/>
+                        </a:prstTxWarp>
+                        <a:spAutoFit/>
+                      </wps:bodyPr>
+                    </wps:wsp>
+                  </a:graphicData>
+                </a:graphic>
+              </wp:anchor>
+            </w:drawing>
+          </mc:Choice>
+          <mc:Fallback>
+            <w:pict>
+              <v:shape w14:anchorId="0823C486" id="_x0000_s1028" type="#_x0000_t202" style="position:absolute;margin-left:0;margin-top:238.05pt;width:301.45pt;height:.05pt;z-index:251668480;visibility:visible;mso-wrap-style:square;mso-wrap-distance-left:9pt;mso-wrap-distance-top:0;mso-wrap-distance-right:9pt;mso-wrap-distance-bottom:0;mso-position-horizontal:absolute;mso-position-horizontal-relative:text;mso-position-vertical:absolute;mso-position-vertical-relative:text;v-text-anchor:top" o:gfxdata="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" stroked="f">
+                <v:textbox style="mso-fit-shape-to-text:t" inset="0,0,0,0">
+                  <w:txbxContent>
+                    <w:p>
+                      <w:pPr>
+                        <w:pStyle w:val="Descripcin"/>
+                        <w:rPr>
+                          <w:rFonts w:ascii="Times New Roman" w:hAnsi="Times New Roman" w:cs="Times New Roman"/>
+                          <w:sz w:val="24"/>
+                          <w:szCs w:val="24"/>
+                        </w:rPr>
+                      </w:pPr>
+                      <w:r>
+                        <w:t xml:space="preserve">Ilustración </w:t>
+                      </w:r>
+                      <w:r>
+                        <w:fldChar w:fldCharType="begin"/>
+                      </w:r>
+                      <w:r>
+                        <w:instrText xml:space="preserve"> SEQ Ilustración \* ARABIC </w:instrText>
+                      </w:r>
+                      <w:r>
+                        <w:fldChar w:fldCharType="separate"/>
+                      </w:r>
+                      <w:r>
+                        <w:rPr>
+                          <w:noProof/>
+                        </w:rPr>
+                        <w:t>8</w:t>
+                      </w:r>
+                      <w:r>
+                        <w:fldChar w:fldCharType="end"/>
+                      </w:r>
+                      <w:r>
+                        <w:t xml:space="preserve"> asignación partición Debian</w:t>
+                      </w:r>
+                    </w:p>
+                  </w:txbxContent>
+                </v:textbox>
+                <w10:wrap type="square"/>
+              </v:shape>
+            </w:pict>
+          </mc:Fallback>
+        </mc:AlternateContent>
+      </w:r>
+      <w:r>
+        <w:rPr>
+          <w:rFonts w:ascii="Times New Roman" w:hAnsi="Times New Roman" w:cs="Times New Roman"/>
+          <w:sz w:val="24"/>
+          <w:szCs w:val="24"/>
+        </w:rPr>
+        <w:drawing>
+          <wp:anchor distT="0" distB="0" distL="114300" distR="114300" simplePos="0" relativeHeight="251666432" behindDoc="0" locked="0" layoutInCell="1" allowOverlap="1" wp14:anchorId="66E68ABA" wp14:editId="6E253C74">
+            <wp:simplePos x="0" y="0"/>
+            <wp:positionH relativeFrom="column">
+              <wp:posOffset>0</wp:posOffset>
+            </wp:positionH>
+            <wp:positionV relativeFrom="paragraph">
+              <wp:posOffset>95190</wp:posOffset>
+            </wp:positionV>
+            <wp:extent cx="3828415" cy="2871470"/>
+            <wp:effectExtent l="0" t="0" r="635" b="5080"/>
+            <wp:wrapSquare wrapText="bothSides"/>
+            <wp:docPr id="1190609600" name="Imagen 1190609600"/>
+            <wp:cNvGraphicFramePr>
+              <a:graphicFrameLocks xmlns:a="http://schemas.openxmlformats.org/drawingml/2006/main" noChangeAspect="1"/>
+            </wp:cNvGraphicFramePr>
+            <a:graphic xmlns:a="http://schemas.openxmlformats.org/drawingml/2006/main">
+              <a:graphicData uri="http://schemas.openxmlformats.org/drawingml/2006/picture">
+                <pic:pic xmlns:pic="http://schemas.openxmlformats.org/drawingml/2006/picture">
+                  <pic:nvPicPr>
+                    <pic:cNvPr id="0" name="Picture 5"/>
+                    <pic:cNvPicPr>
+                      <a:picLocks noChangeAspect="1" noChangeArrowheads="1"/>
+                    </pic:cNvPicPr>
+                  </pic:nvPicPr>
+                  <pic:blipFill>
+                    <a:blip r:embed="rId14">
+                      <a:extLst>
+                        <a:ext uri="{28A0092B-C50C-407E-A947-70E740481C1C}">
+                          <a14:useLocalDpi xmlns:a14="http://schemas.microsoft.com/office/drawing/2010/main" val="0"/>
+                        </a:ext>
+                      </a:extLst>
+                    </a:blip>
+                    <a:srcRect/>
+                    <a:stretch>
+                      <a:fillRect/>
+                    </a:stretch>
+                  </pic:blipFill>
+                  <pic:spPr bwMode="auto">
+                    <a:xfrm>
+                      <a:off x="0" y="0"/>
+                      <a:ext cx="3828415" cy="2871470"/>
+                    </a:xfrm>
+                    <a:prstGeom prst="rect">
+                      <a:avLst/>
+                    </a:prstGeom>
+                    <a:noFill/>
+                    <a:ln>
+                      <a:noFill/>
+                    </a:ln>
+                  </pic:spPr>
+                </pic:pic>
+              </a:graphicData>
+            </a:graphic>
+            <wp14:sizeRelH relativeFrom="page">
+              <wp14:pctWidth>0</wp14:pctWidth>
+            </wp14:sizeRelH>
+            <wp14:sizeRelV relativeFrom="page">
+              <wp14:pctHeight>0</wp14:pctHeight>
+            </wp14:sizeRelV>
+          </wp:anchor>
+        </w:drawing>
+      </w:r>
+    </w:p>
+    <w:p>
+      <w:pPr>
+        <w:jc w:val="both"/>
+        <w:rPr>
+          <w:rFonts w:ascii="Times New Roman" w:hAnsi="Times New Roman" w:cs="Times New Roman"/>
+          <w:sz w:val="24"/>
+          <w:szCs w:val="24"/>
+        </w:rPr>
+      </w:pPr>
+      <w:r>
+        <w:rPr>
+          <w:rFonts w:ascii="Times New Roman" w:hAnsi="Times New Roman" w:cs="Times New Roman"/>
+          <w:sz w:val="24"/>
+          <w:szCs w:val="24"/>
+        </w:rPr>
+        <w:t xml:space="preserve">Después de la configuración volveremos ala pantalla de elección de particiones y seleccionar la opción </w:t>
+      </w:r>
+      <w:r>
+        <w:rPr>
+          <w:rFonts w:ascii="Times New Roman" w:hAnsi="Times New Roman" w:cs="Times New Roman"/>
+          <w:b/>
+          <w:bCs/>
+          <w:sz w:val="24"/>
+          <w:szCs w:val="24"/>
+        </w:rPr>
+        <w:t>“Finalizar el particionado y escribir los cambios en el disco”</w:t>
+      </w:r>
+      <w:r>
+        <w:rPr>
+          <w:rFonts w:ascii="Times New Roman" w:hAnsi="Times New Roman" w:cs="Times New Roman"/>
+          <w:sz w:val="24"/>
+          <w:szCs w:val="24"/>
+        </w:rPr>
+        <w:t xml:space="preserve"> después se avisará de la falta de una unidad auxiliar (mencionada anteriormente) pero podemos omitirla y continuar con la instalación.</w:t>
+      </w:r>
+    </w:p>
+    <w:p>
+      <w:pPr>
+        <w:jc w:val="both"/>
+        <w:rPr>
+          <w:rFonts w:ascii="Times New Roman" w:hAnsi="Times New Roman" w:cs="Times New Roman"/>
+          <w:sz w:val="24"/>
+          <w:szCs w:val="24"/>
+        </w:rPr>
+      </w:pPr>
+    </w:p>
+    <w:p>
+      <w:pPr>
+        <w:jc w:val="both"/>
+        <w:rPr>
+          <w:rFonts w:ascii="Times New Roman" w:hAnsi="Times New Roman" w:cs="Times New Roman"/>
+          <w:sz w:val="24"/>
+          <w:szCs w:val="24"/>
+        </w:rPr>
+      </w:pPr>
+    </w:p>
+    <w:p>
+      <w:pPr>
+        <w:jc w:val="both"/>
+        <w:rPr>
+          <w:rFonts w:ascii="Times New Roman" w:hAnsi="Times New Roman" w:cs="Times New Roman"/>
+          <w:sz w:val="24"/>
+          <w:szCs w:val="24"/>
+        </w:rPr>
+      </w:pPr>
+    </w:p>
+    <w:p>
+      <w:pPr>
+        <w:jc w:val="both"/>
+        <w:rPr>
+          <w:rFonts w:ascii="Times New Roman" w:hAnsi="Times New Roman" w:cs="Times New Roman"/>
+          <w:sz w:val="24"/>
+          <w:szCs w:val="24"/>
+        </w:rPr>
+      </w:pPr>
+      <w:r>
+        <w:rPr>
+          <w:rFonts w:ascii="Times New Roman" w:hAnsi="Times New Roman" w:cs="Times New Roman"/>
+          <w:sz w:val="24"/>
+          <w:szCs w:val="24"/>
+        </w:rPr>
+        <w:t xml:space="preserve">Después de esto la instalación continuará con normalidad en sus configuraciones restantes (usuarios, zona horaria, redes, </w:t>
+      </w:r>
+      <w:proofErr w:type="spellStart"/>
+      <w:r>
+        <w:rPr>
+          <w:rFonts w:ascii="Times New Roman" w:hAnsi="Times New Roman" w:cs="Times New Roman"/>
+          <w:sz w:val="24"/>
+          <w:szCs w:val="24"/>
+        </w:rPr>
+        <w:t>etc</w:t>
+      </w:r>
+      <w:proofErr w:type="spellEnd"/>
+      <w:r>
+        <w:rPr>
+          <w:rFonts w:ascii="Times New Roman" w:hAnsi="Times New Roman" w:cs="Times New Roman"/>
+          <w:sz w:val="24"/>
+          <w:szCs w:val="24"/>
+        </w:rPr>
+        <w:t>).</w:t>
+      </w:r>
+    </w:p>
+    <w:p>
+      <w:pPr>
+        <w:jc w:val="both"/>
+        <w:rPr>
+          <w:rFonts w:ascii="Times New Roman" w:hAnsi="Times New Roman" w:cs="Times New Roman"/>
+          <w:sz w:val="24"/>
+          <w:szCs w:val="24"/>
+        </w:rPr>
+      </w:pPr>
+      <w:r>
+        <w:rPr>
+          <w:rFonts w:ascii="Times New Roman" w:hAnsi="Times New Roman" w:cs="Times New Roman"/>
+          <w:sz w:val="24"/>
+          <w:szCs w:val="24"/>
+        </w:rPr>
+        <w:t>Con esto ya terminamos la elección de la segunda partición de la máquina virtual, resta hacer la ultima que es muy similar, las diferencias más notorias al respecto son la interfaz visual.</w:t>
+      </w:r>
+    </w:p>
+    <w:p>
+      <w:pPr>
+        <w:pStyle w:val="Ttulo3"/>
+        <w:rPr>
+          <w:rFonts w:ascii="Times New Roman" w:hAnsi="Times New Roman" w:cs="Times New Roman"/>
+        </w:rPr>
+      </w:pPr>
+      <w:r>
+        <w:rPr>
+          <w:rFonts w:ascii="Times New Roman" w:hAnsi="Times New Roman" w:cs="Times New Roman"/>
+        </w:rPr>
+        <w:lastRenderedPageBreak/>
+        <w:t>Ubuntu</w:t>
+      </w:r>
+    </w:p>
+    <w:p>
+      <w:pPr>
+        <w:jc w:val="both"/>
+        <w:rPr>
+          <w:rFonts w:ascii="Times New Roman" w:hAnsi="Times New Roman" w:cs="Times New Roman"/>
+          <w:sz w:val="24"/>
+          <w:szCs w:val="24"/>
+        </w:rPr>
+      </w:pPr>
+      <w:r>
+        <w:rPr>
+          <w:rFonts w:ascii="Times New Roman" w:hAnsi="Times New Roman" w:cs="Times New Roman"/>
+          <w:sz w:val="24"/>
+          <w:szCs w:val="24"/>
+        </w:rPr>
+        <w:t>Esta instalación sigue siendo similar a las anteriores, así que nos dirigiremos directamente a la elección de partición, esta vez con una interfaz más amigable y con las opciones de mayor interés mejor colocadas.</w:t>
+      </w:r>
+    </w:p>
+    <w:p>
+      <w:pPr>
+        <w:jc w:val="center"/>
+      </w:pPr>
+      <w:r>
+        <w:rPr>
+          <w:noProof/>
+        </w:rPr>
+        <w:drawing>
+          <wp:inline distT="0" distB="0" distL="0" distR="0" wp14:anchorId="6DC8E802" wp14:editId="2B8CF76B">
+            <wp:extent cx="4916733" cy="3687681"/>
+            <wp:effectExtent l="0" t="0" r="0" b="8255"/>
+            <wp:docPr id="287770122" name="Imagen 7"/>
+            <wp:cNvGraphicFramePr>
+              <a:graphicFrameLocks xmlns:a="http://schemas.openxmlformats.org/drawingml/2006/main" noChangeAspect="1"/>
+            </wp:cNvGraphicFramePr>
+            <a:graphic xmlns:a="http://schemas.openxmlformats.org/drawingml/2006/main">
+              <a:graphicData uri="http://schemas.openxmlformats.org/drawingml/2006/picture">
+                <pic:pic xmlns:pic="http://schemas.openxmlformats.org/drawingml/2006/picture">
+                  <pic:nvPicPr>
+                    <pic:cNvPr id="0" name="Picture 7"/>
+                    <pic:cNvPicPr>
+                      <a:picLocks noChangeAspect="1" noChangeArrowheads="1"/>
+                    </pic:cNvPicPr>
+                  </pic:nvPicPr>
+                  <pic:blipFill>
+                    <a:blip r:embed="rId16">
+                      <a:extLst>
+                        <a:ext uri="{28A0092B-C50C-407E-A947-70E740481C1C}">
+                          <a14:useLocalDpi xmlns:a14="http://schemas.microsoft.com/office/drawing/2010/main" val="0"/>
+                        </a:ext>
+                      </a:extLst>
+                    </a:blip>
+                    <a:srcRect/>
+                    <a:stretch>
+                      <a:fillRect/>
+                    </a:stretch>
+                  </pic:blipFill>
+                  <pic:spPr bwMode="auto">
+                    <a:xfrm>
+                      <a:off x="0" y="0"/>
+                      <a:ext cx="4918816" cy="3689243"/>
+                    </a:xfrm>
+                    <a:prstGeom prst="rect">
+                      <a:avLst/>
+                    </a:prstGeom>
+                    <a:noFill/>
+                    <a:ln>
+                      <a:noFill/>
+                    </a:ln>
+                  </pic:spPr>
+                </pic:pic>
+              </a:graphicData>
+            </a:graphic>
+          </wp:inline>
+        </w:drawing>
+      </w:r>
+    </w:p>
+    <w:p>
+      <w:pPr>
+        <w:jc w:val="both"/>
+        <w:rPr>
+          <w:rFonts w:ascii="Times New Roman" w:hAnsi="Times New Roman" w:cs="Times New Roman"/>
+          <w:sz w:val="24"/>
+          <w:szCs w:val="24"/>
+        </w:rPr>
+      </w:pPr>
+      <w:r>
+        <w:rPr>
+          <w:rFonts w:ascii="Times New Roman" w:hAnsi="Times New Roman" w:cs="Times New Roman"/>
+          <w:sz w:val="24"/>
+          <w:szCs w:val="24"/>
+        </w:rPr>
+        <w:t xml:space="preserve">Este es el menú que propone </w:t>
+      </w:r>
+      <w:r>
+        <w:rPr>
+          <w:rFonts w:ascii="Times New Roman" w:hAnsi="Times New Roman" w:cs="Times New Roman"/>
+          <w:b/>
+          <w:bCs/>
+          <w:sz w:val="24"/>
+          <w:szCs w:val="24"/>
+        </w:rPr>
+        <w:t>Ubuntu</w:t>
+      </w:r>
+      <w:r>
+        <w:rPr>
+          <w:rFonts w:ascii="Times New Roman" w:hAnsi="Times New Roman" w:cs="Times New Roman"/>
+          <w:b/>
+          <w:bCs/>
+          <w:sz w:val="24"/>
+          <w:szCs w:val="24"/>
+        </w:rPr>
+        <w:t xml:space="preserve"> </w:t>
+      </w:r>
+      <w:r>
+        <w:rPr>
+          <w:rFonts w:ascii="Times New Roman" w:hAnsi="Times New Roman" w:cs="Times New Roman"/>
+          <w:sz w:val="24"/>
+          <w:szCs w:val="24"/>
+        </w:rPr>
+        <w:t xml:space="preserve">tenemos las opciones más a disposición desde aquí, vamos a instalar dentro de la partición 2 y presionamos ahora en </w:t>
+      </w:r>
+      <w:r>
+        <w:rPr>
+          <w:rFonts w:ascii="Times New Roman" w:hAnsi="Times New Roman" w:cs="Times New Roman"/>
+          <w:sz w:val="24"/>
+          <w:szCs w:val="24"/>
+        </w:rPr>
+        <w:t>“</w:t>
+      </w:r>
+      <w:proofErr w:type="spellStart"/>
+      <w:r>
+        <w:rPr>
+          <w:rFonts w:ascii="Times New Roman" w:hAnsi="Times New Roman" w:cs="Times New Roman"/>
+          <w:i/>
+          <w:iCs/>
+          <w:sz w:val="24"/>
+          <w:szCs w:val="24"/>
+        </w:rPr>
+        <w:t>change</w:t>
+      </w:r>
+      <w:proofErr w:type="spellEnd"/>
+      <w:r>
+        <w:rPr>
+          <w:rFonts w:ascii="Times New Roman" w:hAnsi="Times New Roman" w:cs="Times New Roman"/>
+          <w:i/>
+          <w:iCs/>
+          <w:sz w:val="24"/>
+          <w:szCs w:val="24"/>
+        </w:rPr>
+        <w:t>”</w:t>
+      </w:r>
+      <w:r>
+        <w:rPr>
+          <w:rFonts w:ascii="Times New Roman" w:hAnsi="Times New Roman" w:cs="Times New Roman"/>
+          <w:i/>
+          <w:iCs/>
+          <w:sz w:val="24"/>
+          <w:szCs w:val="24"/>
+        </w:rPr>
+        <w:t xml:space="preserve"> </w:t>
+      </w:r>
+      <w:r>
+        <w:rPr>
+          <w:rFonts w:ascii="Times New Roman" w:hAnsi="Times New Roman" w:cs="Times New Roman"/>
+          <w:sz w:val="24"/>
+          <w:szCs w:val="24"/>
+        </w:rPr>
+        <w:t>para hacer el cambio de configuración de uso de la partición.</w:t>
+      </w:r>
+    </w:p>
+    <w:p>
+      <w:pPr>
+        <w:jc w:val="both"/>
+        <w:rPr>
+          <w:rFonts w:ascii="Times New Roman" w:hAnsi="Times New Roman" w:cs="Times New Roman"/>
+          <w:sz w:val="24"/>
+          <w:szCs w:val="24"/>
+        </w:rPr>
+      </w:pPr>
+      <w:r>
+        <w:rPr>
+          <w:noProof/>
+        </w:rPr>
+        <mc:AlternateContent>
+          <mc:Choice Requires="wps">
+            <w:drawing>
+              <wp:anchor distT="0" distB="0" distL="114300" distR="114300" simplePos="0" relativeHeight="251671552" behindDoc="0" locked="0" layoutInCell="1" allowOverlap="1" wp14:anchorId="06945E4B" wp14:editId="2484277C">
+                <wp:simplePos x="0" y="0"/>
+                <wp:positionH relativeFrom="column">
+                  <wp:posOffset>-1270</wp:posOffset>
+                </wp:positionH>
+                <wp:positionV relativeFrom="paragraph">
+                  <wp:posOffset>1782445</wp:posOffset>
+                </wp:positionV>
+                <wp:extent cx="3338195" cy="635"/>
+                <wp:effectExtent l="0" t="0" r="0" b="0"/>
+                <wp:wrapSquare wrapText="bothSides"/>
+                <wp:docPr id="875206927" name="Cuadro de texto 1"/>
+                <wp:cNvGraphicFramePr/>
+                <a:graphic xmlns:a="http://schemas.openxmlformats.org/drawingml/2006/main">
+                  <a:graphicData uri="http://schemas.microsoft.com/office/word/2010/wordprocessingShape">
+                    <wps:wsp>
+                      <wps:cNvSpPr txBox="1"/>
+                      <wps:spPr>
+                        <a:xfrm>
+                          <a:off x="0" y="0"/>
+                          <a:ext cx="3338195" cy="635"/>
+                        </a:xfrm>
+                        <a:prstGeom prst="rect">
+                          <a:avLst/>
+                        </a:prstGeom>
+                        <a:solidFill>
+                          <a:prstClr val="white"/>
+                        </a:solidFill>
+                        <a:ln>
+                          <a:noFill/>
+                        </a:ln>
+                      </wps:spPr>
+                      <wps:txbx>
+                        <w:txbxContent>
+                          <w:p>
+                            <w:pPr>
+                              <w:pStyle w:val="Descripcin"/>
+                              <w:rPr>
+                                <w:rFonts w:ascii="Times New Roman" w:hAnsi="Times New Roman" w:cs="Times New Roman"/>
+                                <w:noProof/>
+                                <w:sz w:val="24"/>
+                                <w:szCs w:val="24"/>
+                              </w:rPr>
+                            </w:pPr>
+                            <w:r>
+                              <w:t xml:space="preserve">Ilustración </w:t>
+                            </w:r>
+                            <w:r>
+                              <w:fldChar w:fldCharType="begin"/>
+                            </w:r>
+                            <w:r>
+                              <w:instrText xml:space="preserve"> SEQ Ilustración \* ARABIC </w:instrText>
+                            </w:r>
+                            <w:r>
+                              <w:fldChar w:fldCharType="separate"/>
+                            </w:r>
+                            <w:r>
+                              <w:rPr>
+                                <w:noProof/>
+                              </w:rPr>
+                              <w:t>9</w:t>
+                            </w:r>
+                            <w:r>
+                              <w:fldChar w:fldCharType="end"/>
+                            </w:r>
+                            <w:r>
+                              <w:t xml:space="preserve"> configuración de la partición en Ubuntu</w:t>
+                            </w:r>
+                          </w:p>
+                        </w:txbxContent>
+                      </wps:txbx>
+                      <wps:bodyPr rot="0" spcFirstLastPara="0" vertOverflow="overflow" horzOverflow="overflow" vert="horz" wrap="square" lIns="0" tIns="0" rIns="0" bIns="0" numCol="1" spcCol="0" rtlCol="0" fromWordArt="0" anchor="t" anchorCtr="0" forceAA="0" compatLnSpc="1">
+                        <a:prstTxWarp prst="textNoShape">
+                          <a:avLst/>
+                        </a:prstTxWarp>
+                        <a:spAutoFit/>
+                      </wps:bodyPr>
+                    </wps:wsp>
+                  </a:graphicData>
+                </a:graphic>
+              </wp:anchor>
+            </w:drawing>
+          </mc:Choice>
+          <mc:Fallback>
+            <w:pict>
+              <v:shape w14:anchorId="06945E4B" id="_x0000_s1029" type="#_x0000_t202" style="position:absolute;left:0;text-align:left;margin-left:-.1pt;margin-top:140.35pt;width:262.85pt;height:.05pt;z-index:251671552;visibility:visible;mso-wrap-style:square;mso-wrap-distance-left:9pt;mso-wrap-distance-top:0;mso-wrap-distance-right:9pt;mso-wrap-distance-bottom:0;mso-position-horizontal:absolute;mso-position-horizontal-relative:text;mso-position-vertical:absolute;mso-position-vertical-relative:text;v-text-anchor:top" o:gfxdata="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" stroked="f">
+                <v:textbox style="mso-fit-shape-to-text:t" inset="0,0,0,0">
+                  <w:txbxContent>
+                    <w:p>
+                      <w:pPr>
+                        <w:pStyle w:val="Descripcin"/>
+                        <w:rPr>
+                          <w:rFonts w:ascii="Times New Roman" w:hAnsi="Times New Roman" w:cs="Times New Roman"/>
+                          <w:noProof/>
+                          <w:sz w:val="24"/>
+                          <w:szCs w:val="24"/>
+                        </w:rPr>
+                      </w:pPr>
+                      <w:r>
+                        <w:t xml:space="preserve">Ilustración </w:t>
+                      </w:r>
+                      <w:r>
+                        <w:fldChar w:fldCharType="begin"/>
+                      </w:r>
+                      <w:r>
+                        <w:instrText xml:space="preserve"> SEQ Ilustración \* ARABIC </w:instrText>
+                      </w:r>
+                      <w:r>
+                        <w:fldChar w:fldCharType="separate"/>
+                      </w:r>
+                      <w:r>
+                        <w:rPr>
+                          <w:noProof/>
+                        </w:rPr>
+                        <w:t>9</w:t>
+                      </w:r>
+                      <w:r>
+                        <w:fldChar w:fldCharType="end"/>
+                      </w:r>
+                      <w:r>
+                        <w:t xml:space="preserve"> configuración de la partición en Ubuntu</w:t>
+                      </w:r>
+                    </w:p>
+                  </w:txbxContent>
+                </v:textbox>
+                <w10:wrap type="square"/>
+              </v:shape>
+            </w:pict>
+          </mc:Fallback>
+        </mc:AlternateContent>
+      </w:r>
+      <w:r>
+        <w:rPr>
+          <w:rFonts w:ascii="Times New Roman" w:hAnsi="Times New Roman" w:cs="Times New Roman"/>
+          <w:noProof/>
+          <w:sz w:val="24"/>
+          <w:szCs w:val="24"/>
+        </w:rPr>
+        <w:drawing>
+          <wp:anchor distT="0" distB="0" distL="114300" distR="114300" simplePos="0" relativeHeight="251669504" behindDoc="0" locked="0" layoutInCell="1" allowOverlap="1" wp14:anchorId="17A1D9A5" wp14:editId="03398FC3">
+            <wp:simplePos x="0" y="0"/>
+            <wp:positionH relativeFrom="column">
+              <wp:posOffset>-1833</wp:posOffset>
+            </wp:positionH>
+            <wp:positionV relativeFrom="paragraph">
+              <wp:posOffset>1677</wp:posOffset>
+            </wp:positionV>
+            <wp:extent cx="3338423" cy="1724397"/>
+            <wp:effectExtent l="0" t="0" r="0" b="9525"/>
+            <wp:wrapSquare wrapText="bothSides"/>
+            <wp:docPr id="2044493335" name="Imagen 8"/>
+            <wp:cNvGraphicFramePr>
+              <a:graphicFrameLocks xmlns:a="http://schemas.openxmlformats.org/drawingml/2006/main" noChangeAspect="1"/>
+            </wp:cNvGraphicFramePr>
+            <a:graphic xmlns:a="http://schemas.openxmlformats.org/drawingml/2006/main">
+              <a:graphicData uri="http://schemas.openxmlformats.org/drawingml/2006/picture">
+                <pic:pic xmlns:pic="http://schemas.openxmlformats.org/drawingml/2006/picture">
+                  <pic:nvPicPr>
+                    <pic:cNvPr id="0" name="Picture 8"/>
+                    <pic:cNvPicPr>
+                      <a:picLocks noChangeAspect="1" noChangeArrowheads="1"/>
+                    </pic:cNvPicPr>
+                  </pic:nvPicPr>
+                  <pic:blipFill rotWithShape="1">
+                    <a:blip r:embed="rId17">
+                      <a:extLst>
+                        <a:ext uri="{28A0092B-C50C-407E-A947-70E740481C1C}">
+                          <a14:useLocalDpi xmlns:a14="http://schemas.microsoft.com/office/drawing/2010/main" val="0"/>
+                        </a:ext>
+                      </a:extLst>
+                    </a:blip>
+                    <a:srcRect l="25141" t="34101" r="18905" b="27364"/>
+                    <a:stretch/>
+                  </pic:blipFill>
+                  <pic:spPr bwMode="auto">
+                    <a:xfrm>
+                      <a:off x="0" y="0"/>
+                      <a:ext cx="3338423" cy="1724397"/>
+                    </a:xfrm>
+                    <a:prstGeom prst="rect">
+                      <a:avLst/>
+                    </a:prstGeom>
+                    <a:noFill/>
+                    <a:ln>
+                      <a:noFill/>
+                    </a:ln>
+                    <a:extLst>
+                      <a:ext uri="{53640926-AAD7-44D8-BBD7-CCE9431645EC}">
+                        <a14:shadowObscured xmlns:a14="http://schemas.microsoft.com/office/drawing/2010/main"/>
+                      </a:ext>
+                    </a:extLst>
+                  </pic:spPr>
+                </pic:pic>
+              </a:graphicData>
+            </a:graphic>
+            <wp14:sizeRelH relativeFrom="page">
+              <wp14:pctWidth>0</wp14:pctWidth>
+            </wp14:sizeRelH>
+            <wp14:sizeRelV relativeFrom="page">
+              <wp14:pctHeight>0</wp14:pctHeight>
+            </wp14:sizeRelV>
+          </wp:anchor>
+        </w:drawing>
+      </w:r>
+      <w:r>
+        <w:rPr>
+          <w:rFonts w:ascii="Times New Roman" w:hAnsi="Times New Roman" w:cs="Times New Roman"/>
+          <w:sz w:val="24"/>
+          <w:szCs w:val="24"/>
+        </w:rPr>
+        <w:t xml:space="preserve">Ahora </w:t>
+      </w:r>
+      <w:r>
+        <w:rPr>
+          <w:rFonts w:ascii="Times New Roman" w:hAnsi="Times New Roman" w:cs="Times New Roman"/>
+          <w:sz w:val="24"/>
+          <w:szCs w:val="24"/>
+        </w:rPr>
+        <w:t xml:space="preserve">vamos a colocar los valores como están en la imagen </w:t>
+      </w:r>
+      <w:proofErr w:type="spellStart"/>
+      <w:r>
+        <w:rPr>
+          <w:rFonts w:ascii="Times New Roman" w:hAnsi="Times New Roman" w:cs="Times New Roman"/>
+          <w:sz w:val="24"/>
+          <w:szCs w:val="24"/>
+        </w:rPr>
+        <w:t>adyascente</w:t>
+      </w:r>
+      <w:proofErr w:type="spellEnd"/>
+      <w:r>
+        <w:rPr>
+          <w:rFonts w:ascii="Times New Roman" w:hAnsi="Times New Roman" w:cs="Times New Roman"/>
+          <w:sz w:val="24"/>
+          <w:szCs w:val="24"/>
+        </w:rPr>
+        <w:t xml:space="preserve"> y presionamos </w:t>
+      </w:r>
+      <w:r>
+        <w:rPr>
+          <w:rFonts w:ascii="Times New Roman" w:hAnsi="Times New Roman" w:cs="Times New Roman"/>
+          <w:i/>
+          <w:iCs/>
+          <w:sz w:val="24"/>
+          <w:szCs w:val="24"/>
+        </w:rPr>
+        <w:t xml:space="preserve">“ok” </w:t>
+      </w:r>
+      <w:r>
+        <w:rPr>
+          <w:rFonts w:ascii="Times New Roman" w:hAnsi="Times New Roman" w:cs="Times New Roman"/>
+          <w:sz w:val="24"/>
+          <w:szCs w:val="24"/>
+        </w:rPr>
+        <w:t xml:space="preserve">para aplicar los cambios finalmente podemos dar a la acción </w:t>
+      </w:r>
+      <w:r>
+        <w:rPr>
+          <w:rFonts w:ascii="Times New Roman" w:hAnsi="Times New Roman" w:cs="Times New Roman"/>
+          <w:i/>
+          <w:iCs/>
+          <w:sz w:val="24"/>
+          <w:szCs w:val="24"/>
+        </w:rPr>
+        <w:t>“instalar ahora”</w:t>
+      </w:r>
+      <w:r>
+        <w:rPr>
+          <w:rFonts w:ascii="Times New Roman" w:hAnsi="Times New Roman" w:cs="Times New Roman"/>
+          <w:sz w:val="24"/>
+          <w:szCs w:val="24"/>
+        </w:rPr>
+        <w:t xml:space="preserve"> </w:t>
+      </w:r>
+      <w:r>
+        <w:rPr>
+          <w:rFonts w:ascii="Times New Roman" w:hAnsi="Times New Roman" w:cs="Times New Roman"/>
+          <w:sz w:val="24"/>
+          <w:szCs w:val="24"/>
+        </w:rPr>
+        <w:t xml:space="preserve">y comenzará con el procedimiento, como nota adicional debemos configurar mayor espacio de </w:t>
+      </w:r>
+      <w:proofErr w:type="spellStart"/>
+      <w:r>
+        <w:rPr>
+          <w:rFonts w:ascii="Times New Roman" w:hAnsi="Times New Roman" w:cs="Times New Roman"/>
+          <w:sz w:val="24"/>
+          <w:szCs w:val="24"/>
+        </w:rPr>
+        <w:t>memoría</w:t>
+      </w:r>
+      <w:proofErr w:type="spellEnd"/>
+      <w:r>
+        <w:rPr>
+          <w:rFonts w:ascii="Times New Roman" w:hAnsi="Times New Roman" w:cs="Times New Roman"/>
+          <w:sz w:val="24"/>
+          <w:szCs w:val="24"/>
+        </w:rPr>
+        <w:t xml:space="preserve"> RAM para este sistema, y si esta en posibilidad, asignar más de un núcleo del procesador con finalidad a mejorar los tiempos de instalación y respuesta.</w:t>
+      </w:r>
+    </w:p>
+    <w:p>
+      <w:pPr>
+        <w:rPr>
+          <w:rFonts w:ascii="Times New Roman" w:hAnsi="Times New Roman" w:cs="Times New Roman"/>
+          <w:sz w:val="24"/>
+          <w:szCs w:val="24"/>
+        </w:rPr>
+      </w:pPr>
+      <w:r>
+        <w:rPr>
+          <w:rFonts w:ascii="Times New Roman" w:hAnsi="Times New Roman" w:cs="Times New Roman"/>
+          <w:sz w:val="24"/>
+          <w:szCs w:val="24"/>
+        </w:rPr>
+        <w:br w:type="page"/>
+      </w:r>
+    </w:p>
+    <w:p>
+      <w:pPr>
+        <w:pStyle w:val="Ttulo1"/>
+        <w:rPr>
+          <w:rFonts w:asciiTheme="majorHAnsi" w:eastAsiaTheme="majorEastAsia" w:hAnsiTheme="majorHAnsi" w:cstheme="majorBidi"/>
+          <w:color w:val="2F5496" w:themeColor="accent1" w:themeShade="BF"/>
+          <w:kern w:val="2"/>
+          <w:sz w:val="26"/>
+          <w:szCs w:val="26"/>
+          <w:lang w:eastAsia="en-US"/>
+          <w14:ligatures w14:val="standardContextual"/>
+        </w:rPr>
+      </w:pPr>
+      <w:r>
+        <w:rPr>
+          <w:rFonts w:asciiTheme="majorHAnsi" w:eastAsiaTheme="majorEastAsia" w:hAnsiTheme="majorHAnsi" w:cstheme="majorBidi"/>
+          <w:color w:val="2F5496" w:themeColor="accent1" w:themeShade="BF"/>
+          <w:kern w:val="2"/>
+          <w:sz w:val="26"/>
+          <w:szCs w:val="26"/>
+          <w:lang w:eastAsia="en-US"/>
+          <w14:ligatures w14:val="standardContextual"/>
+        </w:rPr>
+        <w:lastRenderedPageBreak/>
+        <w:t>e)</w:t>
+      </w:r>
+      <w:r>
+        <w:rPr>
+          <w:rFonts w:asciiTheme="majorHAnsi" w:eastAsiaTheme="majorEastAsia" w:hAnsiTheme="majorHAnsi" w:cstheme="majorBidi"/>
+          <w:color w:val="2F5496" w:themeColor="accent1" w:themeShade="BF"/>
+          <w:kern w:val="2"/>
+          <w:sz w:val="26"/>
+          <w:szCs w:val="26"/>
+          <w:lang w:eastAsia="en-US"/>
+          <w14:ligatures w14:val="standardContextual"/>
+        </w:rPr>
+        <w:t xml:space="preserve"> </w:t>
+      </w:r>
+      <w:r>
+        <w:rPr>
+          <w:rFonts w:asciiTheme="majorHAnsi" w:eastAsiaTheme="majorEastAsia" w:hAnsiTheme="majorHAnsi" w:cstheme="majorBidi"/>
+          <w:color w:val="2F5496" w:themeColor="accent1" w:themeShade="BF"/>
+          <w:kern w:val="2"/>
+          <w:sz w:val="26"/>
+          <w:szCs w:val="26"/>
+          <w:lang w:eastAsia="en-US"/>
+          <w14:ligatures w14:val="standardContextual"/>
+        </w:rPr>
+        <w:t>Realice la simulación de la instalación de los sistemas operativos en el hipervisor, para ello será necesario conseguir tres distribuciones diferentes de un sistema operativo (Linux, macOS y Windows). Documente el proceso de instalación de cada uno de los sistemas e incluya en su reporte.</w:t>
+      </w:r>
+    </w:p>
+    <w:p>
+      <w:pPr>
+        <w:rPr>
+          <w:rFonts w:ascii="Times New Roman" w:hAnsi="Times New Roman" w:cs="Times New Roman"/>
+          <w:sz w:val="24"/>
+          <w:szCs w:val="24"/>
+        </w:rPr>
+      </w:pPr>
+      <w:r>
+        <w:rPr>
+          <w:rFonts w:ascii="Times New Roman" w:hAnsi="Times New Roman" w:cs="Times New Roman"/>
+          <w:sz w:val="24"/>
+          <w:szCs w:val="24"/>
+        </w:rPr>
+        <w:t>Las distribuciones por simular son:</w:t>
+      </w:r>
+    </w:p>
+    <w:p>
+      <w:pPr>
+        <w:pStyle w:val="Prrafodelista"/>
+        <w:numPr>
+          <w:ilvl w:val="0"/>
+          <w:numId w:val="7"/>
+        </w:numPr>
+        <w:rPr>
+          <w:rFonts w:ascii="Times New Roman" w:hAnsi="Times New Roman" w:cs="Times New Roman"/>
+          <w:sz w:val="24"/>
+          <w:szCs w:val="24"/>
+        </w:rPr>
+      </w:pPr>
+      <w:r>
+        <w:rPr>
+          <w:rFonts w:ascii="Times New Roman" w:hAnsi="Times New Roman" w:cs="Times New Roman"/>
+          <w:sz w:val="24"/>
+          <w:szCs w:val="24"/>
+        </w:rPr>
+        <w:t xml:space="preserve"> Windows 7</w:t>
+      </w:r>
+      <w:r>
+        <w:rPr>
+          <w:rFonts w:ascii="Times New Roman" w:hAnsi="Times New Roman" w:cs="Times New Roman"/>
+          <w:sz w:val="24"/>
+          <w:szCs w:val="24"/>
+        </w:rPr>
+        <w:t xml:space="preserve"> - ISO 3.2GB</w:t>
+      </w:r>
+    </w:p>
+    <w:p>
+      <w:pPr>
+        <w:pStyle w:val="Prrafodelista"/>
+        <w:numPr>
+          <w:ilvl w:val="0"/>
+          <w:numId w:val="7"/>
+        </w:numPr>
+        <w:rPr>
+          <w:rFonts w:ascii="Times New Roman" w:hAnsi="Times New Roman" w:cs="Times New Roman"/>
+          <w:sz w:val="24"/>
+          <w:szCs w:val="24"/>
+        </w:rPr>
+      </w:pPr>
+      <w:r>
+        <w:rPr>
+          <w:rFonts w:ascii="Times New Roman" w:hAnsi="Times New Roman" w:cs="Times New Roman"/>
+          <w:sz w:val="24"/>
+          <w:szCs w:val="24"/>
+        </w:rPr>
+        <w:t>Debian – ISO 1.5GB</w:t>
+      </w:r>
+    </w:p>
+    <w:p>
+      <w:pPr>
+        <w:pStyle w:val="Prrafodelista"/>
+        <w:numPr>
+          <w:ilvl w:val="0"/>
+          <w:numId w:val="7"/>
+        </w:numPr>
+        <w:rPr>
+          <w:rFonts w:ascii="Times New Roman" w:hAnsi="Times New Roman" w:cs="Times New Roman"/>
+          <w:sz w:val="24"/>
+          <w:szCs w:val="24"/>
+        </w:rPr>
+      </w:pPr>
+      <w:r>
+        <w:rPr>
+          <w:rFonts w:ascii="Times New Roman" w:hAnsi="Times New Roman" w:cs="Times New Roman"/>
+          <w:sz w:val="24"/>
+          <w:szCs w:val="24"/>
+        </w:rPr>
+        <w:t>Ubuntu - ISO 4.3GB</w:t>
+      </w:r>
+    </w:p>
+    <w:p>
+      <w:pPr>
+        <w:jc w:val="both"/>
+        <w:rPr>
+          <w:rFonts w:ascii="Times New Roman" w:hAnsi="Times New Roman" w:cs="Times New Roman"/>
+          <w:sz w:val="24"/>
+          <w:szCs w:val="24"/>
+        </w:rPr>
+      </w:pPr>
+      <w:r>
+        <w:rPr>
+          <w:rFonts w:ascii="Times New Roman" w:hAnsi="Times New Roman" w:cs="Times New Roman"/>
+          <w:sz w:val="24"/>
+          <w:szCs w:val="24"/>
+        </w:rPr>
+        <w:t>Durante el proceso de instalación de cada sistema operativo será necesario seleccionar cada ISO correspondiente al sistema por instalar y arrancar la máquina virtual, al finalizar la instalación en curso se debe apagar la maquina y cambiar el ISO de la máquina, también es preferible desconectar los ISO que ya estén instalados para evitar confusiones y errores.</w:t>
+      </w:r>
+    </w:p>
+    <w:p>
+      <w:pPr>
+        <w:jc w:val="both"/>
+        <w:rPr>
+          <w:rFonts w:ascii="Times New Roman" w:hAnsi="Times New Roman" w:cs="Times New Roman"/>
+          <w:sz w:val="24"/>
+          <w:szCs w:val="24"/>
+        </w:rPr>
+      </w:pPr>
+      <w:r>
+        <w:rPr>
+          <w:rFonts w:ascii="Times New Roman" w:hAnsi="Times New Roman" w:cs="Times New Roman"/>
+          <w:sz w:val="24"/>
+          <w:szCs w:val="24"/>
+        </w:rPr>
+        <w:t xml:space="preserve">Durante cada instalación se desconectará manualmente el ISO que hubiese estado en </w:t>
+      </w:r>
+      <w:proofErr w:type="gramStart"/>
+      <w:r>
+        <w:rPr>
+          <w:rFonts w:ascii="Times New Roman" w:hAnsi="Times New Roman" w:cs="Times New Roman"/>
+          <w:sz w:val="24"/>
+          <w:szCs w:val="24"/>
+        </w:rPr>
+        <w:t>uso</w:t>
+      </w:r>
+      <w:proofErr w:type="gramEnd"/>
+      <w:r>
+        <w:rPr>
+          <w:rFonts w:ascii="Times New Roman" w:hAnsi="Times New Roman" w:cs="Times New Roman"/>
+          <w:sz w:val="24"/>
+          <w:szCs w:val="24"/>
+        </w:rPr>
+        <w:t xml:space="preserve"> pero es importante tener este conocimiento en caso de concurrir en algún problema.</w:t>
+      </w:r>
+      <w:r>
+        <w:rPr>
+          <w:rFonts w:ascii="Times New Roman" w:hAnsi="Times New Roman" w:cs="Times New Roman"/>
+          <w:sz w:val="24"/>
+          <w:szCs w:val="24"/>
+        </w:rPr>
+        <w:t xml:space="preserve"> </w:t>
+      </w:r>
+    </w:p>
+    <w:p>
+      <w:pPr>
+        <w:jc w:val="both"/>
+        <w:rPr>
+          <w:rFonts w:ascii="Times New Roman" w:hAnsi="Times New Roman" w:cs="Times New Roman"/>
+          <w:sz w:val="24"/>
+          <w:szCs w:val="24"/>
+        </w:rPr>
+      </w:pPr>
+      <w:r>
+        <w:rPr>
+          <w:rFonts w:ascii="Times New Roman" w:hAnsi="Times New Roman" w:cs="Times New Roman"/>
+          <w:sz w:val="24"/>
+          <w:szCs w:val="24"/>
+        </w:rPr>
+        <w:t xml:space="preserve">En este apartado se mostrará como alternar entre las instalaciones al iniciar la máquina y pasos adicionales que no correspondieron a la sección anterior. </w:t>
+      </w:r>
+    </w:p>
+    <w:p>
+      <w:pPr>
+        <w:jc w:val="both"/>
+        <w:rPr>
+          <w:rFonts w:ascii="Times New Roman" w:hAnsi="Times New Roman" w:cs="Times New Roman"/>
+          <w:sz w:val="24"/>
+          <w:szCs w:val="24"/>
+        </w:rPr>
+      </w:pPr>
+      <w:r>
+        <w:rPr>
+          <w:rFonts w:ascii="Times New Roman" w:hAnsi="Times New Roman" w:cs="Times New Roman"/>
+          <w:sz w:val="24"/>
+          <w:szCs w:val="24"/>
+        </w:rPr>
+        <w:t>Estos son:</w:t>
+      </w:r>
+    </w:p>
+    <w:p>
+      <w:pPr>
+        <w:pStyle w:val="Prrafodelista"/>
+        <w:numPr>
+          <w:ilvl w:val="0"/>
+          <w:numId w:val="3"/>
+        </w:numPr>
+        <w:jc w:val="both"/>
+        <w:rPr>
+          <w:rFonts w:ascii="Times New Roman" w:hAnsi="Times New Roman" w:cs="Times New Roman"/>
+          <w:sz w:val="24"/>
+          <w:szCs w:val="24"/>
+        </w:rPr>
+      </w:pPr>
+      <w:r>
+        <w:rPr>
+          <w:rFonts w:ascii="Times New Roman" w:hAnsi="Times New Roman" w:cs="Times New Roman"/>
+          <w:sz w:val="24"/>
+          <w:szCs w:val="24"/>
+        </w:rPr>
+        <w:t xml:space="preserve">Configuración de la </w:t>
+      </w:r>
+      <w:proofErr w:type="spellStart"/>
+      <w:r>
+        <w:rPr>
+          <w:rFonts w:ascii="Times New Roman" w:hAnsi="Times New Roman" w:cs="Times New Roman"/>
+          <w:sz w:val="24"/>
+          <w:szCs w:val="24"/>
+        </w:rPr>
+        <w:t>maquina</w:t>
+      </w:r>
+      <w:proofErr w:type="spellEnd"/>
+      <w:r>
+        <w:rPr>
+          <w:rFonts w:ascii="Times New Roman" w:hAnsi="Times New Roman" w:cs="Times New Roman"/>
+          <w:sz w:val="24"/>
+          <w:szCs w:val="24"/>
+        </w:rPr>
+        <w:t xml:space="preserve"> virtual</w:t>
+      </w:r>
+      <w:r>
+        <w:rPr>
+          <w:rFonts w:ascii="Times New Roman" w:hAnsi="Times New Roman" w:cs="Times New Roman"/>
+          <w:sz w:val="24"/>
+          <w:szCs w:val="24"/>
+        </w:rPr>
+        <w:t>.</w:t>
+      </w:r>
+    </w:p>
+    <w:p>
+      <w:pPr>
+        <w:pStyle w:val="Prrafodelista"/>
+        <w:numPr>
+          <w:ilvl w:val="0"/>
+          <w:numId w:val="3"/>
+        </w:numPr>
+        <w:jc w:val="both"/>
+        <w:rPr>
+          <w:rFonts w:ascii="Times New Roman" w:hAnsi="Times New Roman" w:cs="Times New Roman"/>
+          <w:sz w:val="24"/>
+          <w:szCs w:val="24"/>
+        </w:rPr>
+      </w:pPr>
+      <w:r>
+        <w:rPr>
+          <w:rFonts w:ascii="Times New Roman" w:hAnsi="Times New Roman" w:cs="Times New Roman"/>
+          <w:sz w:val="24"/>
+          <w:szCs w:val="24"/>
+        </w:rPr>
+        <w:t>Instalación de GRUB (elección de sistema operativo en el arranque de la máquina)</w:t>
+      </w:r>
+    </w:p>
+    <w:p>
+      <w:pPr>
+        <w:jc w:val="both"/>
+        <w:rPr>
+          <w:rFonts w:ascii="Times New Roman" w:hAnsi="Times New Roman" w:cs="Times New Roman"/>
+          <w:sz w:val="24"/>
+          <w:szCs w:val="24"/>
+        </w:rPr>
+      </w:pPr>
+    </w:p>
+    <w:p>
+      <w:pPr>
+        <w:pStyle w:val="Ttulo1"/>
+        <w:rPr>
+          <w:rFonts w:asciiTheme="majorHAnsi" w:eastAsiaTheme="majorEastAsia" w:hAnsiTheme="majorHAnsi" w:cstheme="majorBidi"/>
+          <w:color w:val="2F5496" w:themeColor="accent1" w:themeShade="BF"/>
+          <w:kern w:val="2"/>
+          <w:sz w:val="26"/>
+          <w:szCs w:val="26"/>
+          <w:lang w:eastAsia="en-US"/>
+          <w14:ligatures w14:val="standardContextual"/>
+        </w:rPr>
+      </w:pPr>
+      <w:r>
+        <w:rPr>
+          <w:rFonts w:asciiTheme="majorHAnsi" w:eastAsiaTheme="majorEastAsia" w:hAnsiTheme="majorHAnsi" w:cstheme="majorBidi"/>
+          <w:color w:val="2F5496" w:themeColor="accent1" w:themeShade="BF"/>
+          <w:kern w:val="2"/>
+          <w:sz w:val="26"/>
+          <w:szCs w:val="26"/>
+          <w:lang w:eastAsia="en-US"/>
+          <w14:ligatures w14:val="standardContextual"/>
+        </w:rPr>
+        <w:t>f)</w:t>
+      </w:r>
+      <w:r>
+        <w:rPr>
+          <w:rFonts w:asciiTheme="majorHAnsi" w:eastAsiaTheme="majorEastAsia" w:hAnsiTheme="majorHAnsi" w:cstheme="majorBidi"/>
+          <w:color w:val="2F5496" w:themeColor="accent1" w:themeShade="BF"/>
+          <w:kern w:val="2"/>
+          <w:sz w:val="26"/>
+          <w:szCs w:val="26"/>
+          <w:lang w:eastAsia="en-US"/>
+          <w14:ligatures w14:val="standardContextual"/>
+        </w:rPr>
+        <w:t xml:space="preserve"> </w:t>
+      </w:r>
+      <w:r>
+        <w:rPr>
+          <w:rFonts w:asciiTheme="majorHAnsi" w:eastAsiaTheme="majorEastAsia" w:hAnsiTheme="majorHAnsi" w:cstheme="majorBidi"/>
+          <w:color w:val="2F5496" w:themeColor="accent1" w:themeShade="BF"/>
+          <w:kern w:val="2"/>
+          <w:sz w:val="26"/>
+          <w:szCs w:val="26"/>
+          <w:lang w:eastAsia="en-US"/>
+          <w14:ligatures w14:val="standardContextual"/>
+        </w:rPr>
+        <w:t>Realizar la demostración del funcionamiento de los sistemas operativos mediante un vídeo cuya duración no exceda los 4 minutos, deberá incluir el enlace de su vídeo en el reporte, puede subirlo desde YouTube o Google drive, verificando que se cuente con los permisos para verlo.</w:t>
+      </w:r>
+    </w:p>
+    <w:p>
+      <w:pPr>
+        <w:rPr>
+          <w:rFonts w:ascii="Times New Roman" w:hAnsi="Times New Roman" w:cs="Times New Roman"/>
+          <w:sz w:val="24"/>
+          <w:szCs w:val="24"/>
+        </w:rPr>
+      </w:pPr>
+    </w:p>
+    <w:p>
+      <w:pPr>
+        <w:pStyle w:val="Ttulo1"/>
+        <w:rPr>
+          <w:rFonts w:ascii="Century Gothic" w:hAnsi="Century Gothic"/>
+          <w:color w:val="000000"/>
+          <w:sz w:val="23"/>
+          <w:szCs w:val="23"/>
+        </w:rPr>
+      </w:pPr>
+      <w:r>
+        <w:rPr>
+          <w:rFonts w:asciiTheme="majorHAnsi" w:eastAsiaTheme="majorEastAsia" w:hAnsiTheme="majorHAnsi" w:cstheme="majorBidi"/>
+          <w:color w:val="2F5496" w:themeColor="accent1" w:themeShade="BF"/>
+          <w:kern w:val="2"/>
+          <w:sz w:val="26"/>
+          <w:szCs w:val="26"/>
+          <w:lang w:eastAsia="en-US"/>
+          <w14:ligatures w14:val="standardContextual"/>
+        </w:rPr>
+        <w:t>g)</w:t>
+      </w:r>
+      <w:r>
+        <w:rPr>
+          <w:rFonts w:asciiTheme="majorHAnsi" w:eastAsiaTheme="majorEastAsia" w:hAnsiTheme="majorHAnsi" w:cstheme="majorBidi"/>
+          <w:color w:val="2F5496" w:themeColor="accent1" w:themeShade="BF"/>
+          <w:kern w:val="2"/>
+          <w:sz w:val="26"/>
+          <w:szCs w:val="26"/>
+          <w:lang w:eastAsia="en-US"/>
+          <w14:ligatures w14:val="standardContextual"/>
+        </w:rPr>
+        <w:t xml:space="preserve"> </w:t>
+      </w:r>
+      <w:r>
+        <w:rPr>
+          <w:rFonts w:asciiTheme="majorHAnsi" w:eastAsiaTheme="majorEastAsia" w:hAnsiTheme="majorHAnsi" w:cstheme="majorBidi"/>
+          <w:color w:val="2F5496" w:themeColor="accent1" w:themeShade="BF"/>
+          <w:kern w:val="2"/>
+          <w:sz w:val="26"/>
+          <w:szCs w:val="26"/>
+          <w:lang w:eastAsia="en-US"/>
+          <w14:ligatures w14:val="standardContextual"/>
+        </w:rPr>
+        <w:t>Genere una conclusión sobre lo que ha aprendido en esta actividad.</w:t>
+      </w:r>
+    </w:p>
+    <w:p>
+      <w:pPr>
+        <w:rPr>
+          <w:rFonts w:ascii="Times New Roman" w:hAnsi="Times New Roman" w:cs="Times New Roman"/>
+          <w:sz w:val="24"/>
+          <w:szCs w:val="24"/>
+        </w:rPr>
+      </w:pPr>
+    </w:p>
     <w:sectPr>
-      <w:headerReference w:type="even" r:id="rId8"/>
-      <w:headerReference w:type="default" r:id="rId9"/>
-      <w:footerReference w:type="even" r:id="rId10"/>
-      <w:footerReference w:type="default" r:id="rId11"/>
+      <w:headerReference w:type="even" r:id="rId18"/>
+      <w:headerReference w:type="default" r:id="rId19"/>
+      <w:footerReference w:type="even" r:id="rId20"/>
+      <w:footerReference w:type="default" r:id="rId21"/>
       <w:pgSz w:w="12240" w:h="15840"/>
       <w:pgMar w:top="1418" w:right="1134" w:bottom="1418" w:left="1701" w:header="709" w:footer="709" w:gutter="0"/>
       <w:cols w:space="708"/>
@@ -1410,7 +4416,7 @@
                     <v:h position="#0,topLeft" switch="" xrange="0,10800"/>
                   </v:handles>
                 </v:shapetype>
-                <v:shape id="Corchetes 3" o:spid="_x0000_s1026" type="#_x0000_t185" style="position:absolute;margin-left:0;margin-top:0;width:43.45pt;height:18.8pt;z-index:251660288;visibility:visible;mso-wrap-style:square;mso-width-percent:100;mso-height-percent:0;mso-wrap-distance-left:9pt;mso-wrap-distance-top:0;mso-wrap-distance-right:9pt;mso-wrap-distance-bottom:0;mso-position-horizontal:center;mso-position-horizontal-relative:margin;mso-position-vertical:center;mso-position-vertical-relative:bottom-margin-area;mso-width-percent:100;mso-height-percent:0;mso-width-relative:margin;mso-height-relative:bottom-margin-area;v-text-anchor:top" o:gfxdata="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" filled="t" strokecolor="gray" strokeweight="2.25pt">
+                <v:shape id="Corchetes 3" o:spid="_x0000_s1030" type="#_x0000_t185" style="position:absolute;margin-left:0;margin-top:0;width:43.45pt;height:18.8pt;z-index:251660288;visibility:visible;mso-wrap-style:square;mso-width-percent:100;mso-height-percent:0;mso-wrap-distance-left:9pt;mso-wrap-distance-top:0;mso-wrap-distance-right:9pt;mso-wrap-distance-bottom:0;mso-position-horizontal:center;mso-position-horizontal-relative:margin;mso-position-vertical:center;mso-position-vertical-relative:bottom-margin-area;mso-width-percent:100;mso-height-percent:0;mso-width-relative:margin;mso-height-relative:bottom-margin-area;v-text-anchor:top" o:gfxdata="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" filled="t" strokecolor="gray" strokeweight="2.25pt">
                   <v:textbox inset=",0,,0">
                     <w:txbxContent>
                       <w:p>
@@ -2047,6 +5053,119 @@
     </w:lvl>
   </w:abstractNum>
   <w:abstractNum w:abstractNumId="4" w15:restartNumberingAfterBreak="0">
+    <w:nsid w:val="63516A4D"/>
+    <w:multiLevelType w:val="hybridMultilevel"/>
+    <w:tmpl w:val="C8B0C2DA"/>
+    <w:lvl w:ilvl="0" w:tplc="30768848">
+      <w:start w:val="7"/>
+      <w:numFmt w:val="bullet"/>
+      <w:lvlText w:val=""/>
+      <w:lvlJc w:val="left"/>
+      <w:pPr>
+        <w:ind w:left="720" w:hanging="360"/>
+      </w:pPr>
+      <w:rPr>
+        <w:rFonts w:ascii="Times New Roman" w:eastAsiaTheme="minorHAnsi" w:hAnsi="Times New Roman" w:cs="Times New Roman" w:hint="default"/>
+      </w:rPr>
+    </w:lvl>
+    <w:lvl w:ilvl="1" w:tplc="080A0003" w:tentative="1">
+      <w:start w:val="1"/>
+      <w:numFmt w:val="bullet"/>
+      <w:lvlText w:val="o"/>
+      <w:lvlJc w:val="left"/>
+      <w:pPr>
+        <w:ind w:left="1440" w:hanging="360"/>
+      </w:pPr>
+      <w:rPr>
+        <w:rFonts w:ascii="Courier New" w:hAnsi="Courier New" w:cs="Courier New" w:hint="default"/>
+      </w:rPr>
+    </w:lvl>
+    <w:lvl w:ilvl="2" w:tplc="080A0005" w:tentative="1">
+      <w:start w:val="1"/>
+      <w:numFmt w:val="bullet"/>
+      <w:lvlText w:val=""/>
+      <w:lvlJc w:val="left"/>
+      <w:pPr>
+        <w:ind w:left="2160" w:hanging="360"/>
+      </w:pPr>
+      <w:rPr>
+        <w:rFonts w:ascii="Wingdings" w:hAnsi="Wingdings" w:hint="default"/>
+      </w:rPr>
+    </w:lvl>
+    <w:lvl w:ilvl="3" w:tplc="080A0001" w:tentative="1">
+      <w:start w:val="1"/>
+      <w:numFmt w:val="bullet"/>
+      <w:lvlText w:val=""/>
+      <w:lvlJc w:val="left"/>
+      <w:pPr>
+        <w:ind w:left="2880" w:hanging="360"/>
+      </w:pPr>
+      <w:rPr>
+        <w:rFonts w:ascii="Symbol" w:hAnsi="Symbol" w:hint="default"/>
+      </w:rPr>
+    </w:lvl>
+    <w:lvl w:ilvl="4" w:tplc="080A0003" w:tentative="1">
+      <w:start w:val="1"/>
+      <w:numFmt w:val="bullet"/>
+      <w:lvlText w:val="o"/>
+      <w:lvlJc w:val="left"/>
+      <w:pPr>
+        <w:ind w:left="3600" w:hanging="360"/>
+      </w:pPr>
+      <w:rPr>
+        <w:rFonts w:ascii="Courier New" w:hAnsi="Courier New" w:cs="Courier New" w:hint="default"/>
+      </w:rPr>
+    </w:lvl>
+    <w:lvl w:ilvl="5" w:tplc="080A0005" w:tentative="1">
+      <w:start w:val="1"/>
+      <w:numFmt w:val="bullet"/>
+      <w:lvlText w:val=""/>
+      <w:lvlJc w:val="left"/>
+      <w:pPr>
+        <w:ind w:left="4320" w:hanging="360"/>
+      </w:pPr>
+      <w:rPr>
+        <w:rFonts w:ascii="Wingdings" w:hAnsi="Wingdings" w:hint="default"/>
+      </w:rPr>
+    </w:lvl>
+    <w:lvl w:ilvl="6" w:tplc="080A0001" w:tentative="1">
+      <w:start w:val="1"/>
+      <w:numFmt w:val="bullet"/>
+      <w:lvlText w:val=""/>
+      <w:lvlJc w:val="left"/>
+      <w:pPr>
+        <w:ind w:left="5040" w:hanging="360"/>
+      </w:pPr>
+      <w:rPr>
+        <w:rFonts w:ascii="Symbol" w:hAnsi="Symbol" w:hint="default"/>
+      </w:rPr>
+    </w:lvl>
+    <w:lvl w:ilvl="7" w:tplc="080A0003" w:tentative="1">
+      <w:start w:val="1"/>
+      <w:numFmt w:val="bullet"/>
+      <w:lvlText w:val="o"/>
+      <w:lvlJc w:val="left"/>
+      <w:pPr>
+        <w:ind w:left="5760" w:hanging="360"/>
+      </w:pPr>
+      <w:rPr>
+        <w:rFonts w:ascii="Courier New" w:hAnsi="Courier New" w:cs="Courier New" w:hint="default"/>
+      </w:rPr>
+    </w:lvl>
+    <w:lvl w:ilvl="8" w:tplc="080A0005" w:tentative="1">
+      <w:start w:val="1"/>
+      <w:numFmt w:val="bullet"/>
+      <w:lvlText w:val=""/>
+      <w:lvlJc w:val="left"/>
+      <w:pPr>
+        <w:ind w:left="6480" w:hanging="360"/>
+      </w:pPr>
+      <w:rPr>
+        <w:rFonts w:ascii="Wingdings" w:hAnsi="Wingdings" w:hint="default"/>
+      </w:rPr>
+    </w:lvl>
+  </w:abstractNum>
+  <w:abstractNum w:abstractNumId="5" w15:restartNumberingAfterBreak="0">
     <w:nsid w:val="73681C15"/>
     <w:multiLevelType w:val="hybridMultilevel"/>
     <w:tmpl w:val="2EFAA1EA"/>
@@ -2135,7 +5254,7 @@
       </w:pPr>
     </w:lvl>
   </w:abstractNum>
-  <w:abstractNum w:abstractNumId="5" w15:restartNumberingAfterBreak="0">
+  <w:abstractNum w:abstractNumId="6" w15:restartNumberingAfterBreak="0">
     <w:nsid w:val="762C478A"/>
     <w:multiLevelType w:val="hybridMultilevel"/>
     <w:tmpl w:val="78B083E0"/>
@@ -2248,7 +5367,7 @@
     </w:lvl>
   </w:abstractNum>
   <w:num w:numId="1" w16cid:durableId="1952782876">
-    <w:abstractNumId w:val="4"/>
+    <w:abstractNumId w:val="5"/>
   </w:num>
   <w:num w:numId="2" w16cid:durableId="681782642">
     <w:abstractNumId w:val="3"/>
@@ -2257,13 +5376,16 @@
     <w:abstractNumId w:val="0"/>
   </w:num>
   <w:num w:numId="4" w16cid:durableId="1891307590">
-    <w:abstractNumId w:val="5"/>
+    <w:abstractNumId w:val="6"/>
   </w:num>
   <w:num w:numId="5" w16cid:durableId="261762048">
     <w:abstractNumId w:val="1"/>
   </w:num>
   <w:num w:numId="6" w16cid:durableId="903295012">
     <w:abstractNumId w:val="2"/>
+  </w:num>
+  <w:num w:numId="7" w16cid:durableId="1583562629">
+    <w:abstractNumId w:val="4"/>
   </w:num>
 </w:numbering>
 </file>
@@ -2691,10 +5813,53 @@
       <w14:ligatures w14:val="none"/>
     </w:rPr>
   </w:style>
+  <w:style w:type="paragraph" w:styleId="Ttulo2">
+    <w:name w:val="heading 2"/>
+    <w:basedOn w:val="Normal"/>
+    <w:next w:val="Normal"/>
+    <w:link w:val="Ttulo2Car"/>
+    <w:uiPriority w:val="9"/>
+    <w:unhideWhenUsed/>
+    <w:qFormat/>
+    <w:rsid w:val="000A422B"/>
+    <w:pPr>
+      <w:keepNext/>
+      <w:keepLines/>
+      <w:spacing w:before="40" w:after="0"/>
+      <w:outlineLvl w:val="1"/>
+    </w:pPr>
+    <w:rPr>
+      <w:rFonts w:asciiTheme="majorHAnsi" w:eastAsiaTheme="majorEastAsia" w:hAnsiTheme="majorHAnsi" w:cstheme="majorBidi"/>
+      <w:color w:val="2F5496" w:themeColor="accent1" w:themeShade="BF"/>
+      <w:sz w:val="26"/>
+      <w:szCs w:val="26"/>
+    </w:rPr>
+  </w:style>
+  <w:style w:type="paragraph" w:styleId="Ttulo3">
+    <w:name w:val="heading 3"/>
+    <w:basedOn w:val="Normal"/>
+    <w:next w:val="Normal"/>
+    <w:link w:val="Ttulo3Car"/>
+    <w:uiPriority w:val="9"/>
+    <w:unhideWhenUsed/>
+    <w:qFormat/>
+    <w:rsid w:val="00C37E5C"/>
+    <w:pPr>
+      <w:keepNext/>
+      <w:keepLines/>
+      <w:spacing w:before="40" w:after="0"/>
+      <w:outlineLvl w:val="2"/>
+    </w:pPr>
+    <w:rPr>
+      <w:rFonts w:asciiTheme="majorHAnsi" w:eastAsiaTheme="majorEastAsia" w:hAnsiTheme="majorHAnsi" w:cstheme="majorBidi"/>
+      <w:color w:val="1F3763" w:themeColor="accent1" w:themeShade="7F"/>
+      <w:sz w:val="24"/>
+      <w:szCs w:val="24"/>
+    </w:rPr>
+  </w:style>
   <w:style w:type="character" w:default="1" w:styleId="Fuentedeprrafopredeter">
     <w:name w:val="Default Paragraph Font"/>
     <w:uiPriority w:val="1"/>
-    <w:semiHidden/>
     <w:unhideWhenUsed/>
   </w:style>
   <w:style w:type="table" w:default="1" w:styleId="Tablanormal">
@@ -2808,6 +5973,63 @@
       <w:ind w:left="720"/>
       <w:contextualSpacing/>
     </w:pPr>
+  </w:style>
+  <w:style w:type="character" w:customStyle="1" w:styleId="Ttulo2Car">
+    <w:name w:val="Título 2 Car"/>
+    <w:basedOn w:val="Fuentedeprrafopredeter"/>
+    <w:link w:val="Ttulo2"/>
+    <w:uiPriority w:val="9"/>
+    <w:rsid w:val="000A422B"/>
+    <w:rPr>
+      <w:rFonts w:asciiTheme="majorHAnsi" w:eastAsiaTheme="majorEastAsia" w:hAnsiTheme="majorHAnsi" w:cstheme="majorBidi"/>
+      <w:color w:val="2F5496" w:themeColor="accent1" w:themeShade="BF"/>
+      <w:sz w:val="26"/>
+      <w:szCs w:val="26"/>
+    </w:rPr>
+  </w:style>
+  <w:style w:type="character" w:styleId="nfasissutil">
+    <w:name w:val="Subtle Emphasis"/>
+    <w:basedOn w:val="Fuentedeprrafopredeter"/>
+    <w:uiPriority w:val="19"/>
+    <w:qFormat/>
+    <w:rsid w:val="000A422B"/>
+    <w:rPr>
+      <w:i/>
+      <w:iCs/>
+      <w:color w:val="404040" w:themeColor="text1" w:themeTint="BF"/>
+    </w:rPr>
+  </w:style>
+  <w:style w:type="paragraph" w:styleId="Descripcin">
+    <w:name w:val="caption"/>
+    <w:basedOn w:val="Normal"/>
+    <w:next w:val="Normal"/>
+    <w:uiPriority w:val="35"/>
+    <w:unhideWhenUsed/>
+    <w:qFormat/>
+    <w:rsid w:val="00AA24E7"/>
+    <w:pPr>
+      <w:spacing w:after="200" w:line="240" w:lineRule="auto"/>
+    </w:pPr>
+    <w:rPr>
+      <w:i/>
+      <w:iCs/>
+      <w:color w:val="44546A" w:themeColor="text2"/>
+      <w:sz w:val="18"/>
+      <w:szCs w:val="18"/>
+    </w:rPr>
+  </w:style>
+  <w:style w:type="character" w:customStyle="1" w:styleId="Ttulo3Car">
+    <w:name w:val="Título 3 Car"/>
+    <w:basedOn w:val="Fuentedeprrafopredeter"/>
+    <w:link w:val="Ttulo3"/>
+    <w:uiPriority w:val="9"/>
+    <w:rsid w:val="00C37E5C"/>
+    <w:rPr>
+      <w:rFonts w:asciiTheme="majorHAnsi" w:eastAsiaTheme="majorEastAsia" w:hAnsiTheme="majorHAnsi" w:cstheme="majorBidi"/>
+      <w:color w:val="1F3763" w:themeColor="accent1" w:themeShade="7F"/>
+      <w:sz w:val="24"/>
+      <w:szCs w:val="24"/>
+    </w:rPr>
   </w:style>
 </w:styles>
 </file>

</xml_diff>

<commit_message>
actualización actividad 5, procedimientos descritos (falta formatos)
</commit_message>
<xml_diff>
--- a/Actividad 4/HernandezDiegoD02Actividad05.docx
+++ b/Actividad 4/HernandezDiegoD02Actividad05.docx
@@ -358,25 +358,7 @@
           <w:sz w:val="24"/>
           <w:szCs w:val="24"/>
         </w:rPr>
-        <w:t xml:space="preserve">En otras palabras, es un dispositivo que emula el uso de un nuevo equipo de </w:t>
-      </w:r>
-      <w:proofErr w:type="spellStart"/>
-      <w:r>
-        <w:rPr>
-          <w:rFonts w:ascii="Times New Roman" w:hAnsi="Times New Roman" w:cs="Times New Roman"/>
-          <w:sz w:val="24"/>
-          <w:szCs w:val="24"/>
-        </w:rPr>
-        <w:t>computo</w:t>
-      </w:r>
-      <w:proofErr w:type="spellEnd"/>
-      <w:r>
-        <w:rPr>
-          <w:rFonts w:ascii="Times New Roman" w:hAnsi="Times New Roman" w:cs="Times New Roman"/>
-          <w:sz w:val="24"/>
-          <w:szCs w:val="24"/>
-        </w:rPr>
-        <w:t xml:space="preserve"> dentro del equipo real(host) que para funcionar comparte recursos con este último. </w:t>
+        <w:t xml:space="preserve">En otras palabras, es un dispositivo que emula el uso de un nuevo equipo de computo dentro del equipo real(host) que para funcionar comparte recursos con este último. </w:t>
       </w:r>
     </w:p>
     <w:p>
@@ -511,25 +493,7 @@
           <w:sz w:val="24"/>
           <w:szCs w:val="24"/>
         </w:rPr>
-        <w:t xml:space="preserve"> aislada a los datos de la computadora host y su único acceso con ella es la obtención de recursos (RAM, procesador, Almacenamiento secundario, </w:t>
-      </w:r>
-      <w:proofErr w:type="spellStart"/>
-      <w:r>
-        <w:rPr>
-          <w:rFonts w:ascii="Times New Roman" w:hAnsi="Times New Roman" w:cs="Times New Roman"/>
-          <w:sz w:val="24"/>
-          <w:szCs w:val="24"/>
-        </w:rPr>
-        <w:t>etc</w:t>
-      </w:r>
-      <w:proofErr w:type="spellEnd"/>
-      <w:r>
-        <w:rPr>
-          <w:rFonts w:ascii="Times New Roman" w:hAnsi="Times New Roman" w:cs="Times New Roman"/>
-          <w:sz w:val="24"/>
-          <w:szCs w:val="24"/>
-        </w:rPr>
-        <w:t>) y su estado en algunos casos puede ser restaurado a un punto inicial, siendo un respaldo de la maquina en un momento dado.</w:t>
+        <w:t xml:space="preserve"> aislada a los datos de la computadora host y su único acceso con ella es la obtención de recursos (RAM, procesador, Almacenamiento secundario, etc) y su estado en algunos casos puede ser restaurado a un punto inicial, siendo un respaldo de la maquina en un momento dado.</w:t>
       </w:r>
     </w:p>
     <w:p>
@@ -792,25 +756,7 @@
           <w:sz w:val="24"/>
           <w:szCs w:val="24"/>
         </w:rPr>
-        <w:t xml:space="preserve">del proceso, su objetivo es hacer una ejecución en un ambiente </w:t>
-      </w:r>
-      <w:proofErr w:type="gramStart"/>
-      <w:r>
-        <w:rPr>
-          <w:rFonts w:ascii="Times New Roman" w:hAnsi="Times New Roman" w:cs="Times New Roman"/>
-          <w:sz w:val="24"/>
-          <w:szCs w:val="24"/>
-        </w:rPr>
-        <w:t>aislado</w:t>
-      </w:r>
-      <w:proofErr w:type="gramEnd"/>
-      <w:r>
-        <w:rPr>
-          <w:rFonts w:ascii="Times New Roman" w:hAnsi="Times New Roman" w:cs="Times New Roman"/>
-          <w:sz w:val="24"/>
-          <w:szCs w:val="24"/>
-        </w:rPr>
-        <w:t xml:space="preserve"> pero sin necesidad de emular una </w:t>
+        <w:t xml:space="preserve">del proceso, su objetivo es hacer una ejecución en un ambiente aislado pero sin necesidad de emular una </w:t>
       </w:r>
       <w:r>
         <w:rPr>
@@ -919,25 +865,7 @@
           <w:sz w:val="24"/>
           <w:szCs w:val="24"/>
         </w:rPr>
-        <w:t xml:space="preserve"> Distribuye los recursos entre las máquinas virtuales que estén ejecutándose en su mando sin que estas se percaten de este movimiento, podemos verlo como un “</w:t>
-      </w:r>
-      <w:proofErr w:type="gramStart"/>
-      <w:r>
-        <w:rPr>
-          <w:rFonts w:ascii="Times New Roman" w:hAnsi="Times New Roman" w:cs="Times New Roman"/>
-          <w:sz w:val="24"/>
-          <w:szCs w:val="24"/>
-        </w:rPr>
-        <w:t>master</w:t>
-      </w:r>
-      <w:proofErr w:type="gramEnd"/>
-      <w:r>
-        <w:rPr>
-          <w:rFonts w:ascii="Times New Roman" w:hAnsi="Times New Roman" w:cs="Times New Roman"/>
-          <w:sz w:val="24"/>
-          <w:szCs w:val="24"/>
-        </w:rPr>
-        <w:t xml:space="preserve">” durante la ejecución, y en una jerarquía como el nivel más alto del </w:t>
+        <w:t xml:space="preserve"> Distribuye los recursos entre las máquinas virtuales que estén ejecutándose en su mando sin que estas se percaten de este movimiento, podemos verlo como un “master” durante la ejecución, y en una jerarquía como el nivel más alto del </w:t>
       </w:r>
       <w:r>
         <w:rPr>
@@ -978,7 +906,6 @@
           <w:szCs w:val="24"/>
         </w:rPr>
       </w:pPr>
-      <w:proofErr w:type="spellStart"/>
       <w:r>
         <w:rPr>
           <w:rFonts w:ascii="Times New Roman" w:hAnsi="Times New Roman" w:cs="Times New Roman"/>
@@ -987,44 +914,15 @@
           <w:sz w:val="24"/>
           <w:szCs w:val="24"/>
         </w:rPr>
-        <w:t>Bare</w:t>
-      </w:r>
-      <w:proofErr w:type="spellEnd"/>
-      <w:r>
-        <w:rPr>
-          <w:rFonts w:ascii="Times New Roman" w:hAnsi="Times New Roman" w:cs="Times New Roman"/>
-          <w:b/>
-          <w:bCs/>
-          <w:sz w:val="24"/>
-          <w:szCs w:val="24"/>
-        </w:rPr>
-        <w:t xml:space="preserve"> Metal:</w:t>
-      </w:r>
-      <w:r>
-        <w:rPr>
-          <w:rFonts w:ascii="Times New Roman" w:hAnsi="Times New Roman" w:cs="Times New Roman"/>
-          <w:sz w:val="24"/>
-          <w:szCs w:val="24"/>
-        </w:rPr>
-        <w:t xml:space="preserve"> </w:t>
-      </w:r>
-      <w:proofErr w:type="spellStart"/>
-      <w:r>
-        <w:rPr>
-          <w:rFonts w:ascii="Times New Roman" w:hAnsi="Times New Roman" w:cs="Times New Roman"/>
-          <w:sz w:val="24"/>
-          <w:szCs w:val="24"/>
-        </w:rPr>
-        <w:t>esta</w:t>
-      </w:r>
-      <w:proofErr w:type="spellEnd"/>
-      <w:r>
-        <w:rPr>
-          <w:rFonts w:ascii="Times New Roman" w:hAnsi="Times New Roman" w:cs="Times New Roman"/>
-          <w:sz w:val="24"/>
-          <w:szCs w:val="24"/>
-        </w:rPr>
-        <w:t xml:space="preserve"> instalado directamente en el hardware del dispositivo y es menos común, es principalmente utilizado en centros de datos empresariales o entornos que se basen en servidores.</w:t>
+        <w:t>Bare Metal:</w:t>
+      </w:r>
+      <w:r>
+        <w:rPr>
+          <w:rFonts w:ascii="Times New Roman" w:hAnsi="Times New Roman" w:cs="Times New Roman"/>
+          <w:sz w:val="24"/>
+          <w:szCs w:val="24"/>
+        </w:rPr>
+        <w:t xml:space="preserve"> esta instalado directamente en el hardware del dispositivo y es menos común, es principalmente utilizado en centros de datos empresariales o entornos que se basen en servidores.</w:t>
       </w:r>
       <w:r>
         <w:rPr>
@@ -1081,25 +979,7 @@
           <w:sz w:val="24"/>
           <w:szCs w:val="24"/>
         </w:rPr>
-        <w:t xml:space="preserve">Microsoft </w:t>
-      </w:r>
-      <w:proofErr w:type="spellStart"/>
-      <w:r>
-        <w:rPr>
-          <w:rFonts w:ascii="Times New Roman" w:hAnsi="Times New Roman" w:cs="Times New Roman"/>
-          <w:sz w:val="24"/>
-          <w:szCs w:val="24"/>
-        </w:rPr>
-        <w:t>Hyper</w:t>
-      </w:r>
-      <w:proofErr w:type="spellEnd"/>
-      <w:r>
-        <w:rPr>
-          <w:rFonts w:ascii="Times New Roman" w:hAnsi="Times New Roman" w:cs="Times New Roman"/>
-          <w:sz w:val="24"/>
-          <w:szCs w:val="24"/>
-        </w:rPr>
-        <w:t>-V.</w:t>
+        <w:t>Microsoft Hyper-V.</w:t>
       </w:r>
     </w:p>
     <w:p>
@@ -1123,25 +1003,7 @@
           <w:sz w:val="24"/>
           <w:szCs w:val="24"/>
         </w:rPr>
-        <w:t xml:space="preserve">VMware </w:t>
-      </w:r>
-      <w:proofErr w:type="spellStart"/>
-      <w:r>
-        <w:rPr>
-          <w:rFonts w:ascii="Times New Roman" w:hAnsi="Times New Roman" w:cs="Times New Roman"/>
-          <w:sz w:val="24"/>
-          <w:szCs w:val="24"/>
-        </w:rPr>
-        <w:t>vSphere</w:t>
-      </w:r>
-      <w:proofErr w:type="spellEnd"/>
-      <w:r>
-        <w:rPr>
-          <w:rFonts w:ascii="Times New Roman" w:hAnsi="Times New Roman" w:cs="Times New Roman"/>
-          <w:sz w:val="24"/>
-          <w:szCs w:val="24"/>
-        </w:rPr>
-        <w:t>.</w:t>
+        <w:t>VMware vSphere.</w:t>
       </w:r>
     </w:p>
     <w:p>
@@ -1177,25 +1039,7 @@
           <w:sz w:val="24"/>
           <w:szCs w:val="24"/>
         </w:rPr>
-        <w:t xml:space="preserve">: Es ejecutado como software en un equipo convencional que es la fuente de los </w:t>
-      </w:r>
-      <w:proofErr w:type="spellStart"/>
-      <w:r>
-        <w:rPr>
-          <w:rFonts w:ascii="Times New Roman" w:hAnsi="Times New Roman" w:cs="Times New Roman"/>
-          <w:sz w:val="24"/>
-          <w:szCs w:val="24"/>
-        </w:rPr>
-        <w:t>guest</w:t>
-      </w:r>
-      <w:proofErr w:type="spellEnd"/>
-      <w:r>
-        <w:rPr>
-          <w:rFonts w:ascii="Times New Roman" w:hAnsi="Times New Roman" w:cs="Times New Roman"/>
-          <w:sz w:val="24"/>
-          <w:szCs w:val="24"/>
-        </w:rPr>
-        <w:t xml:space="preserve"> (Máquinas virtuales), su instalación es primero por el sistema operativo y después va por hardware, para hacer esto posible se debe activar la virtualización del equipo desde el menú de arranque </w:t>
+        <w:t xml:space="preserve">: Es ejecutado como software en un equipo convencional que es la fuente de los guest (Máquinas virtuales), su instalación es primero por el sistema operativo y después va por hardware, para hacer esto posible se debe activar la virtualización del equipo desde el menú de arranque </w:t>
       </w:r>
       <w:r>
         <w:rPr>
@@ -1328,6 +1172,7 @@
     <w:p>
       <w:pPr>
         <w:pStyle w:val="Ttulo1"/>
+        <w:jc w:val="both"/>
         <w:rPr>
           <w:rFonts w:asciiTheme="majorHAnsi" w:eastAsiaTheme="majorEastAsia" w:hAnsiTheme="majorHAnsi" w:cstheme="majorBidi"/>
           <w:color w:val="2F5496" w:themeColor="accent1" w:themeShade="BF"/>
@@ -1349,12 +1194,41 @@
           <w14:ligatures w14:val="standardContextual"/>
         </w:rPr>
         <w:lastRenderedPageBreak/>
-        <w:t>c)     Descargue e instale un hipervisor que se adecue al sistema operativo instalado de su máquina (documente el proceso de búsqueda e instalación con al menos una captura de pantalla que debe incluir en su reporte).</w:t>
-      </w:r>
-    </w:p>
-    <w:p>
-      <w:pPr>
-        <w:jc w:val="both"/>
+        <w:t>c)</w:t>
+      </w:r>
+      <w:r>
+        <w:rPr>
+          <w:rFonts w:asciiTheme="majorHAnsi" w:eastAsiaTheme="majorEastAsia" w:hAnsiTheme="majorHAnsi" w:cstheme="majorBidi"/>
+          <w:color w:val="2F5496" w:themeColor="accent1" w:themeShade="BF"/>
+          <w:kern w:val="2"/>
+          <w:sz w:val="26"/>
+          <w:szCs w:val="26"/>
+          <w:lang w:eastAsia="en-US"/>
+          <w14:ligatures w14:val="standardContextual"/>
+        </w:rPr>
+        <w:t xml:space="preserve"> </w:t>
+      </w:r>
+      <w:r>
+        <w:rPr>
+          <w:rFonts w:asciiTheme="majorHAnsi" w:eastAsiaTheme="majorEastAsia" w:hAnsiTheme="majorHAnsi" w:cstheme="majorBidi"/>
+          <w:color w:val="2F5496" w:themeColor="accent1" w:themeShade="BF"/>
+          <w:kern w:val="2"/>
+          <w:sz w:val="26"/>
+          <w:szCs w:val="26"/>
+          <w:lang w:eastAsia="en-US"/>
+          <w14:ligatures w14:val="standardContextual"/>
+        </w:rPr>
+        <w:t>Descargue e instale un hipervisor que se adecue al sistema operativo instalado de su máquina (documente el proceso de búsqueda e instalación con al menos una captura de pantalla que debe incluir en su reporte).</w:t>
+      </w:r>
+    </w:p>
+    <w:p>
+      <w:pPr>
+        <w:jc w:val="both"/>
+        <w:rPr>
+          <w:rFonts w:ascii="Times New Roman" w:hAnsi="Times New Roman" w:cs="Times New Roman"/>
+          <w:sz w:val="24"/>
+          <w:szCs w:val="24"/>
+        </w:rPr>
       </w:pPr>
       <w:r>
         <w:rPr>
@@ -1364,16 +1238,14 @@
         </w:rPr>
         <w:t xml:space="preserve">El triple </w:t>
       </w:r>
-      <w:proofErr w:type="spellStart"/>
-      <w:r>
-        <w:rPr>
-          <w:rFonts w:ascii="Times New Roman" w:hAnsi="Times New Roman" w:cs="Times New Roman"/>
-          <w:sz w:val="24"/>
-          <w:szCs w:val="24"/>
-        </w:rPr>
-        <w:t>booteo</w:t>
-      </w:r>
-      <w:proofErr w:type="spellEnd"/>
+      <w:r>
+        <w:rPr>
+          <w:rFonts w:ascii="Times New Roman" w:hAnsi="Times New Roman" w:cs="Times New Roman"/>
+          <w:sz w:val="24"/>
+          <w:szCs w:val="24"/>
+        </w:rPr>
+        <w:t>boteo</w:t>
+      </w:r>
       <w:r>
         <w:rPr>
           <w:rFonts w:ascii="Times New Roman" w:hAnsi="Times New Roman" w:cs="Times New Roman"/>
@@ -1393,16 +1265,29 @@
         <w:t>VirtualBox</w:t>
       </w:r>
       <w:r>
+        <w:rPr>
+          <w:rFonts w:ascii="Times New Roman" w:hAnsi="Times New Roman" w:cs="Times New Roman"/>
+          <w:sz w:val="24"/>
+          <w:szCs w:val="24"/>
+        </w:rPr>
         <w:t xml:space="preserve"> software de Oracle que se puede obtener de la página oficial, la instalación del programa es similar a la de cualquier otro, durante el proceso no es necesario realizar ninguna configuración especial, podemos dar siempre al botón </w:t>
       </w:r>
       <w:r>
         <w:rPr>
+          <w:rFonts w:ascii="Times New Roman" w:hAnsi="Times New Roman" w:cs="Times New Roman"/>
           <w:i/>
           <w:iCs/>
+          <w:sz w:val="24"/>
+          <w:szCs w:val="24"/>
         </w:rPr>
         <w:t>“siguiente”</w:t>
       </w:r>
       <w:r>
+        <w:rPr>
+          <w:rFonts w:ascii="Times New Roman" w:hAnsi="Times New Roman" w:cs="Times New Roman"/>
+          <w:sz w:val="24"/>
+          <w:szCs w:val="24"/>
+        </w:rPr>
         <w:t xml:space="preserve"> e sin preocupaciones</w:t>
       </w:r>
     </w:p>
@@ -1411,6 +1296,9 @@
         <w:keepNext/>
       </w:pPr>
       <w:r>
+        <w:rPr>
+          <w:noProof/>
+        </w:rPr>
         <w:drawing>
           <wp:inline distT="0" distB="0" distL="0" distR="0" wp14:anchorId="0EA09683" wp14:editId="623434BC">
             <wp:extent cx="5941695" cy="3082355"/>
@@ -1455,24 +1343,14 @@
       <w:r>
         <w:t xml:space="preserve">Ilustración </w:t>
       </w:r>
-      <w:r>
-        <w:fldChar w:fldCharType="begin"/>
-      </w:r>
-      <w:r>
-        <w:instrText xml:space="preserve"> SEQ Ilustración \* ARABIC </w:instrText>
-      </w:r>
-      <w:r>
-        <w:fldChar w:fldCharType="separate"/>
-      </w:r>
-      <w:r>
-        <w:rPr>
-          <w:noProof/>
-        </w:rPr>
-        <w:t>1</w:t>
-      </w:r>
-      <w:r>
-        <w:fldChar w:fldCharType="end"/>
-      </w:r>
+      <w:fldSimple w:instr=" SEQ Ilustración \* ARABIC ">
+        <w:r>
+          <w:rPr>
+            <w:noProof/>
+          </w:rPr>
+          <w:t>1</w:t>
+        </w:r>
+      </w:fldSimple>
       <w:r>
         <w:t xml:space="preserve"> página de Virtual Box</w:t>
       </w:r>
@@ -1488,6 +1366,7 @@
           <w:rFonts w:asciiTheme="minorHAnsi" w:eastAsiaTheme="minorHAnsi" w:hAnsiTheme="minorHAnsi" w:cstheme="minorBidi"/>
           <w:b w:val="0"/>
           <w:bCs w:val="0"/>
+          <w:noProof/>
           <w:kern w:val="2"/>
           <w:sz w:val="22"/>
           <w:szCs w:val="22"/>
@@ -1539,24 +1418,14 @@
       <w:r>
         <w:t xml:space="preserve">Ilustración </w:t>
       </w:r>
-      <w:r>
-        <w:fldChar w:fldCharType="begin"/>
-      </w:r>
-      <w:r>
-        <w:instrText xml:space="preserve"> SEQ Ilustración \* ARABIC </w:instrText>
-      </w:r>
-      <w:r>
-        <w:fldChar w:fldCharType="separate"/>
-      </w:r>
-      <w:r>
-        <w:rPr>
-          <w:noProof/>
-        </w:rPr>
-        <w:t>2</w:t>
-      </w:r>
-      <w:r>
-        <w:fldChar w:fldCharType="end"/>
-      </w:r>
+      <w:fldSimple w:instr=" SEQ Ilustración \* ARABIC ">
+        <w:r>
+          <w:rPr>
+            <w:noProof/>
+          </w:rPr>
+          <w:t>2</w:t>
+        </w:r>
+      </w:fldSimple>
       <w:r>
         <w:t xml:space="preserve"> pantalla principal de virtual box</w:t>
       </w:r>
@@ -1770,27 +1639,7 @@
           <w:sz w:val="24"/>
           <w:szCs w:val="24"/>
         </w:rPr>
-        <w:t xml:space="preserve">En esta primera etapa tenemos una única unidad dentro del disco con todo el espacio disponible configurado (25 GB en el ejemplo), para crear una nueva partición debemos dar </w:t>
-      </w:r>
-      <w:proofErr w:type="spellStart"/>
-      <w:proofErr w:type="gramStart"/>
-      <w:r>
-        <w:rPr>
-          <w:rFonts w:ascii="Times New Roman" w:hAnsi="Times New Roman" w:cs="Times New Roman"/>
-          <w:sz w:val="24"/>
-          <w:szCs w:val="24"/>
-        </w:rPr>
-        <w:t>click</w:t>
-      </w:r>
-      <w:proofErr w:type="spellEnd"/>
-      <w:proofErr w:type="gramEnd"/>
-      <w:r>
-        <w:rPr>
-          <w:rFonts w:ascii="Times New Roman" w:hAnsi="Times New Roman" w:cs="Times New Roman"/>
-          <w:sz w:val="24"/>
-          <w:szCs w:val="24"/>
-        </w:rPr>
-        <w:t xml:space="preserve"> en la opción </w:t>
+        <w:t xml:space="preserve">En esta primera etapa tenemos una única unidad dentro del disco con todo el espacio disponible configurado (25 GB en el ejemplo), para crear una nueva partición debemos dar click en la opción </w:t>
       </w:r>
       <w:r>
         <w:rPr>
@@ -1896,34 +1745,16 @@
                             <w:r>
                               <w:t xml:space="preserve">Ilustración </w:t>
                             </w:r>
+                            <w:fldSimple w:instr=" SEQ Ilustración \* ARABIC ">
+                              <w:r>
+                                <w:rPr>
+                                  <w:noProof/>
+                                </w:rPr>
+                                <w:t>3</w:t>
+                              </w:r>
+                            </w:fldSimple>
                             <w:r>
-                              <w:fldChar w:fldCharType="begin"/>
-                            </w:r>
-                            <w:r>
-                              <w:instrText xml:space="preserve"> SEQ Ilustración \* ARABIC </w:instrText>
-                            </w:r>
-                            <w:r>
-                              <w:fldChar w:fldCharType="separate"/>
-                            </w:r>
-                            <w:r>
-                              <w:rPr>
-                                <w:noProof/>
-                              </w:rPr>
-                              <w:t>3</w:t>
-                            </w:r>
-                            <w:r>
-                              <w:fldChar w:fldCharType="end"/>
-                            </w:r>
-                            <w:r>
-                              <w:t xml:space="preserve"> demostración </w:t>
-                            </w:r>
-                            <w:proofErr w:type="spellStart"/>
-                            <w:r>
-                              <w:t>particion</w:t>
-                            </w:r>
-                            <w:proofErr w:type="spellEnd"/>
-                            <w:r>
-                              <w:t xml:space="preserve"> 1</w:t>
+                              <w:t xml:space="preserve"> demostración particion 1</w:t>
                             </w:r>
                           </w:p>
                         </w:txbxContent>
@@ -1968,34 +1799,16 @@
                       <w:r>
                         <w:t xml:space="preserve">Ilustración </w:t>
                       </w:r>
+                      <w:fldSimple w:instr=" SEQ Ilustración \* ARABIC ">
+                        <w:r>
+                          <w:rPr>
+                            <w:noProof/>
+                          </w:rPr>
+                          <w:t>3</w:t>
+                        </w:r>
+                      </w:fldSimple>
                       <w:r>
-                        <w:fldChar w:fldCharType="begin"/>
-                      </w:r>
-                      <w:r>
-                        <w:instrText xml:space="preserve"> SEQ Ilustración \* ARABIC </w:instrText>
-                      </w:r>
-                      <w:r>
-                        <w:fldChar w:fldCharType="separate"/>
-                      </w:r>
-                      <w:r>
-                        <w:rPr>
-                          <w:noProof/>
-                        </w:rPr>
-                        <w:t>3</w:t>
-                      </w:r>
-                      <w:r>
-                        <w:fldChar w:fldCharType="end"/>
-                      </w:r>
-                      <w:r>
-                        <w:t xml:space="preserve"> demostración </w:t>
-                      </w:r>
-                      <w:proofErr w:type="spellStart"/>
-                      <w:r>
-                        <w:t>particion</w:t>
-                      </w:r>
-                      <w:proofErr w:type="spellEnd"/>
-                      <w:r>
-                        <w:t xml:space="preserve"> 1</w:t>
+                        <w:t xml:space="preserve"> demostración particion 1</w:t>
                       </w:r>
                     </w:p>
                   </w:txbxContent>
@@ -2035,7 +1848,7 @@
           <w:u w:val="single"/>
         </w:rPr>
         <w:drawing>
-          <wp:anchor distT="0" distB="0" distL="114300" distR="114300" simplePos="0" relativeHeight="251661312" behindDoc="0" locked="0" layoutInCell="1" allowOverlap="1" wp14:anchorId="284EE997" wp14:editId="133147EC">
+          <wp:anchor distT="0" distB="0" distL="114300" distR="114300" simplePos="0" relativeHeight="251661312" behindDoc="0" locked="0" layoutInCell="1" allowOverlap="1" wp14:anchorId="284EE997" wp14:editId="62672BCE">
             <wp:simplePos x="0" y="0"/>
             <wp:positionH relativeFrom="column">
               <wp:posOffset>1905</wp:posOffset>
@@ -2143,6 +1956,7 @@
       <w:r>
         <w:rPr>
           <w:rFonts w:ascii="Times New Roman" w:hAnsi="Times New Roman" w:cs="Times New Roman"/>
+          <w:noProof/>
           <w:sz w:val="24"/>
           <w:szCs w:val="24"/>
         </w:rPr>
@@ -2197,34 +2011,16 @@
                             <w:r>
                               <w:t xml:space="preserve">Ilustración </w:t>
                             </w:r>
+                            <w:fldSimple w:instr=" SEQ Ilustración \* ARABIC ">
+                              <w:r>
+                                <w:rPr>
+                                  <w:noProof/>
+                                </w:rPr>
+                                <w:t>4</w:t>
+                              </w:r>
+                            </w:fldSimple>
                             <w:r>
-                              <w:fldChar w:fldCharType="begin"/>
-                            </w:r>
-                            <w:r>
-                              <w:instrText xml:space="preserve"> SEQ Ilustración \* ARABIC </w:instrText>
-                            </w:r>
-                            <w:r>
-                              <w:fldChar w:fldCharType="separate"/>
-                            </w:r>
-                            <w:r>
-                              <w:rPr>
-                                <w:noProof/>
-                              </w:rPr>
-                              <w:t>4</w:t>
-                            </w:r>
-                            <w:r>
-                              <w:fldChar w:fldCharType="end"/>
-                            </w:r>
-                            <w:r>
-                              <w:t xml:space="preserve"> </w:t>
-                            </w:r>
-                            <w:proofErr w:type="spellStart"/>
-                            <w:r>
-                              <w:t>creaciónprimera</w:t>
-                            </w:r>
-                            <w:proofErr w:type="spellEnd"/>
-                            <w:r>
-                              <w:t xml:space="preserve"> partición</w:t>
+                              <w:t xml:space="preserve"> creaciónprimera partición</w:t>
                             </w:r>
                           </w:p>
                         </w:txbxContent>
@@ -2260,34 +2056,16 @@
                       <w:r>
                         <w:t xml:space="preserve">Ilustración </w:t>
                       </w:r>
+                      <w:fldSimple w:instr=" SEQ Ilustración \* ARABIC ">
+                        <w:r>
+                          <w:rPr>
+                            <w:noProof/>
+                          </w:rPr>
+                          <w:t>4</w:t>
+                        </w:r>
+                      </w:fldSimple>
                       <w:r>
-                        <w:fldChar w:fldCharType="begin"/>
-                      </w:r>
-                      <w:r>
-                        <w:instrText xml:space="preserve"> SEQ Ilustración \* ARABIC </w:instrText>
-                      </w:r>
-                      <w:r>
-                        <w:fldChar w:fldCharType="separate"/>
-                      </w:r>
-                      <w:r>
-                        <w:rPr>
-                          <w:noProof/>
-                        </w:rPr>
-                        <w:t>4</w:t>
-                      </w:r>
-                      <w:r>
-                        <w:fldChar w:fldCharType="end"/>
-                      </w:r>
-                      <w:r>
-                        <w:t xml:space="preserve"> </w:t>
-                      </w:r>
-                      <w:proofErr w:type="spellStart"/>
-                      <w:r>
-                        <w:t>creaciónprimera</w:t>
-                      </w:r>
-                      <w:proofErr w:type="spellEnd"/>
-                      <w:r>
-                        <w:t xml:space="preserve"> partición</w:t>
+                        <w:t xml:space="preserve"> creaciónprimera partición</w:t>
                       </w:r>
                     </w:p>
                   </w:txbxContent>
@@ -2323,25 +2101,7 @@
           <w:szCs w:val="24"/>
         </w:rPr>
         <w:lastRenderedPageBreak/>
-        <w:t xml:space="preserve">Una vez que tengamos el espacio requerido </w:t>
-      </w:r>
-      <w:proofErr w:type="spellStart"/>
-      <w:r>
-        <w:rPr>
-          <w:rFonts w:ascii="Times New Roman" w:hAnsi="Times New Roman" w:cs="Times New Roman"/>
-          <w:sz w:val="24"/>
-          <w:szCs w:val="24"/>
-        </w:rPr>
-        <w:t>pulsamo</w:t>
-      </w:r>
-      <w:proofErr w:type="spellEnd"/>
-      <w:r>
-        <w:rPr>
-          <w:rFonts w:ascii="Times New Roman" w:hAnsi="Times New Roman" w:cs="Times New Roman"/>
-          <w:sz w:val="24"/>
-          <w:szCs w:val="24"/>
-        </w:rPr>
-        <w:t xml:space="preserve"> el botón “</w:t>
+        <w:t>Una vez que tengamos el espacio requerido pulsamo el botón “</w:t>
       </w:r>
       <w:r>
         <w:rPr>
@@ -2373,6 +2133,7 @@
       <w:r>
         <w:rPr>
           <w:rFonts w:ascii="Times New Roman" w:hAnsi="Times New Roman" w:cs="Times New Roman"/>
+          <w:noProof/>
           <w:sz w:val="24"/>
           <w:szCs w:val="24"/>
         </w:rPr>
@@ -2680,39 +2441,30 @@
       <w:r>
         <w:t xml:space="preserve">Ilustración </w:t>
       </w:r>
-      <w:r>
-        <w:fldChar w:fldCharType="begin"/>
-      </w:r>
-      <w:r>
-        <w:instrText xml:space="preserve"> SEQ Ilustración \* ARABIC </w:instrText>
-      </w:r>
-      <w:r>
-        <w:fldChar w:fldCharType="separate"/>
-      </w:r>
-      <w:r>
-        <w:rPr>
+      <w:fldSimple w:instr=" SEQ Ilustración \* ARABIC ">
+        <w:r>
+          <w:rPr>
+            <w:noProof/>
+          </w:rPr>
+          <w:t>6</w:t>
+        </w:r>
+      </w:fldSimple>
+      <w:r>
+        <w:t xml:space="preserve"> elección partición en Debian</w:t>
+      </w:r>
+    </w:p>
+    <w:p>
+      <w:pPr>
+        <w:rPr>
+          <w:rFonts w:ascii="Times New Roman" w:hAnsi="Times New Roman" w:cs="Times New Roman"/>
+          <w:sz w:val="24"/>
+          <w:szCs w:val="24"/>
+        </w:rPr>
+      </w:pPr>
+      <w:r>
+        <w:rPr>
+          <w:rFonts w:ascii="Times New Roman" w:hAnsi="Times New Roman" w:cs="Times New Roman"/>
           <w:noProof/>
-        </w:rPr>
-        <w:t>6</w:t>
-      </w:r>
-      <w:r>
-        <w:fldChar w:fldCharType="end"/>
-      </w:r>
-      <w:r>
-        <w:t xml:space="preserve"> elección partición en Debian</w:t>
-      </w:r>
-    </w:p>
-    <w:p>
-      <w:pPr>
-        <w:rPr>
-          <w:rFonts w:ascii="Times New Roman" w:hAnsi="Times New Roman" w:cs="Times New Roman"/>
-          <w:sz w:val="24"/>
-          <w:szCs w:val="24"/>
-        </w:rPr>
-      </w:pPr>
-      <w:r>
-        <w:rPr>
-          <w:rFonts w:ascii="Times New Roman" w:hAnsi="Times New Roman" w:cs="Times New Roman"/>
           <w:sz w:val="24"/>
           <w:szCs w:val="24"/>
         </w:rPr>
@@ -2944,24 +2696,14 @@
       <w:r>
         <w:t xml:space="preserve">Ilustración </w:t>
       </w:r>
-      <w:r>
-        <w:fldChar w:fldCharType="begin"/>
-      </w:r>
-      <w:r>
-        <w:instrText xml:space="preserve"> SEQ Ilustración \* ARABIC </w:instrText>
-      </w:r>
-      <w:r>
-        <w:fldChar w:fldCharType="separate"/>
-      </w:r>
-      <w:r>
-        <w:rPr>
-          <w:noProof/>
-        </w:rPr>
-        <w:t>7</w:t>
-      </w:r>
-      <w:r>
-        <w:fldChar w:fldCharType="end"/>
-      </w:r>
+      <w:fldSimple w:instr=" SEQ Ilustración \* ARABIC ">
+        <w:r>
+          <w:rPr>
+            <w:noProof/>
+          </w:rPr>
+          <w:t>7</w:t>
+        </w:r>
+      </w:fldSimple>
       <w:r>
         <w:t xml:space="preserve"> asignación de valores para la partición</w:t>
       </w:r>
@@ -3020,24 +2762,14 @@
                             <w:r>
                               <w:t xml:space="preserve">Ilustración </w:t>
                             </w:r>
-                            <w:r>
-                              <w:fldChar w:fldCharType="begin"/>
-                            </w:r>
-                            <w:r>
-                              <w:instrText xml:space="preserve"> SEQ Ilustración \* ARABIC </w:instrText>
-                            </w:r>
-                            <w:r>
-                              <w:fldChar w:fldCharType="separate"/>
-                            </w:r>
-                            <w:r>
-                              <w:rPr>
-                                <w:noProof/>
-                              </w:rPr>
-                              <w:t>8</w:t>
-                            </w:r>
-                            <w:r>
-                              <w:fldChar w:fldCharType="end"/>
-                            </w:r>
+                            <w:fldSimple w:instr=" SEQ Ilustración \* ARABIC ">
+                              <w:r>
+                                <w:rPr>
+                                  <w:noProof/>
+                                </w:rPr>
+                                <w:t>8</w:t>
+                              </w:r>
+                            </w:fldSimple>
                             <w:r>
                               <w:t xml:space="preserve"> asignación partición Debian</w:t>
                             </w:r>
@@ -3073,24 +2805,14 @@
                       <w:r>
                         <w:t xml:space="preserve">Ilustración </w:t>
                       </w:r>
-                      <w:r>
-                        <w:fldChar w:fldCharType="begin"/>
-                      </w:r>
-                      <w:r>
-                        <w:instrText xml:space="preserve"> SEQ Ilustración \* ARABIC </w:instrText>
-                      </w:r>
-                      <w:r>
-                        <w:fldChar w:fldCharType="separate"/>
-                      </w:r>
-                      <w:r>
-                        <w:rPr>
-                          <w:noProof/>
-                        </w:rPr>
-                        <w:t>8</w:t>
-                      </w:r>
-                      <w:r>
-                        <w:fldChar w:fldCharType="end"/>
-                      </w:r>
+                      <w:fldSimple w:instr=" SEQ Ilustración \* ARABIC ">
+                        <w:r>
+                          <w:rPr>
+                            <w:noProof/>
+                          </w:rPr>
+                          <w:t>8</w:t>
+                        </w:r>
+                      </w:fldSimple>
                       <w:r>
                         <w:t xml:space="preserve"> asignación partición Debian</w:t>
                       </w:r>
@@ -3106,6 +2828,7 @@
       <w:r>
         <w:rPr>
           <w:rFonts w:ascii="Times New Roman" w:hAnsi="Times New Roman" w:cs="Times New Roman"/>
+          <w:noProof/>
           <w:sz w:val="24"/>
           <w:szCs w:val="24"/>
         </w:rPr>
@@ -3254,25 +2977,7 @@
           <w:sz w:val="24"/>
           <w:szCs w:val="24"/>
         </w:rPr>
-        <w:t xml:space="preserve">Después de esto la instalación continuará con normalidad en sus configuraciones restantes (usuarios, zona horaria, redes, </w:t>
-      </w:r>
-      <w:proofErr w:type="spellStart"/>
-      <w:r>
-        <w:rPr>
-          <w:rFonts w:ascii="Times New Roman" w:hAnsi="Times New Roman" w:cs="Times New Roman"/>
-          <w:sz w:val="24"/>
-          <w:szCs w:val="24"/>
-        </w:rPr>
-        <w:t>etc</w:t>
-      </w:r>
-      <w:proofErr w:type="spellEnd"/>
-      <w:r>
-        <w:rPr>
-          <w:rFonts w:ascii="Times New Roman" w:hAnsi="Times New Roman" w:cs="Times New Roman"/>
-          <w:sz w:val="24"/>
-          <w:szCs w:val="24"/>
-        </w:rPr>
-        <w:t>).</w:t>
+        <w:t>Después de esto la instalación continuará con normalidad en sus configuraciones restantes (usuarios, zona horaria, redes, etc).</w:t>
       </w:r>
     </w:p>
     <w:p>
@@ -3437,7 +3142,6 @@
         </w:rPr>
         <w:t>“</w:t>
       </w:r>
-      <w:proofErr w:type="spellStart"/>
       <w:r>
         <w:rPr>
           <w:rFonts w:ascii="Times New Roman" w:hAnsi="Times New Roman" w:cs="Times New Roman"/>
@@ -3446,18 +3150,7 @@
           <w:sz w:val="24"/>
           <w:szCs w:val="24"/>
         </w:rPr>
-        <w:t>change</w:t>
-      </w:r>
-      <w:proofErr w:type="spellEnd"/>
-      <w:r>
-        <w:rPr>
-          <w:rFonts w:ascii="Times New Roman" w:hAnsi="Times New Roman" w:cs="Times New Roman"/>
-          <w:i/>
-          <w:iCs/>
-          <w:sz w:val="24"/>
-          <w:szCs w:val="24"/>
-        </w:rPr>
-        <w:t>”</w:t>
+        <w:t>change”</w:t>
       </w:r>
       <w:r>
         <w:rPr>
@@ -3541,24 +3234,14 @@
                             <w:r>
                               <w:t xml:space="preserve">Ilustración </w:t>
                             </w:r>
-                            <w:r>
-                              <w:fldChar w:fldCharType="begin"/>
-                            </w:r>
-                            <w:r>
-                              <w:instrText xml:space="preserve"> SEQ Ilustración \* ARABIC </w:instrText>
-                            </w:r>
-                            <w:r>
-                              <w:fldChar w:fldCharType="separate"/>
-                            </w:r>
-                            <w:r>
-                              <w:rPr>
-                                <w:noProof/>
-                              </w:rPr>
-                              <w:t>9</w:t>
-                            </w:r>
-                            <w:r>
-                              <w:fldChar w:fldCharType="end"/>
-                            </w:r>
+                            <w:fldSimple w:instr=" SEQ Ilustración \* ARABIC ">
+                              <w:r>
+                                <w:rPr>
+                                  <w:noProof/>
+                                </w:rPr>
+                                <w:t>9</w:t>
+                              </w:r>
+                            </w:fldSimple>
                             <w:r>
                               <w:t xml:space="preserve"> configuración de la partición en Ubuntu</w:t>
                             </w:r>
@@ -3595,24 +3278,14 @@
                       <w:r>
                         <w:t xml:space="preserve">Ilustración </w:t>
                       </w:r>
-                      <w:r>
-                        <w:fldChar w:fldCharType="begin"/>
-                      </w:r>
-                      <w:r>
-                        <w:instrText xml:space="preserve"> SEQ Ilustración \* ARABIC </w:instrText>
-                      </w:r>
-                      <w:r>
-                        <w:fldChar w:fldCharType="separate"/>
-                      </w:r>
-                      <w:r>
-                        <w:rPr>
-                          <w:noProof/>
-                        </w:rPr>
-                        <w:t>9</w:t>
-                      </w:r>
-                      <w:r>
-                        <w:fldChar w:fldCharType="end"/>
-                      </w:r>
+                      <w:fldSimple w:instr=" SEQ Ilustración \* ARABIC ">
+                        <w:r>
+                          <w:rPr>
+                            <w:noProof/>
+                          </w:rPr>
+                          <w:t>9</w:t>
+                        </w:r>
+                      </w:fldSimple>
                       <w:r>
                         <w:t xml:space="preserve"> configuración de la partición en Ubuntu</w:t>
                       </w:r>
@@ -3714,16 +3387,14 @@
         </w:rPr>
         <w:t xml:space="preserve">vamos a colocar los valores como están en la imagen </w:t>
       </w:r>
-      <w:proofErr w:type="spellStart"/>
-      <w:r>
-        <w:rPr>
-          <w:rFonts w:ascii="Times New Roman" w:hAnsi="Times New Roman" w:cs="Times New Roman"/>
-          <w:sz w:val="24"/>
-          <w:szCs w:val="24"/>
-        </w:rPr>
-        <w:t>adyascente</w:t>
-      </w:r>
-      <w:proofErr w:type="spellEnd"/>
+      <w:r>
+        <w:rPr>
+          <w:rFonts w:ascii="Times New Roman" w:hAnsi="Times New Roman" w:cs="Times New Roman"/>
+          <w:sz w:val="24"/>
+          <w:szCs w:val="24"/>
+        </w:rPr>
+        <w:t>adyacente</w:t>
+      </w:r>
       <w:r>
         <w:rPr>
           <w:rFonts w:ascii="Times New Roman" w:hAnsi="Times New Roman" w:cs="Times New Roman"/>
@@ -3776,16 +3447,14 @@
         </w:rPr>
         <w:t xml:space="preserve">y comenzará con el procedimiento, como nota adicional debemos configurar mayor espacio de </w:t>
       </w:r>
-      <w:proofErr w:type="spellStart"/>
-      <w:r>
-        <w:rPr>
-          <w:rFonts w:ascii="Times New Roman" w:hAnsi="Times New Roman" w:cs="Times New Roman"/>
-          <w:sz w:val="24"/>
-          <w:szCs w:val="24"/>
-        </w:rPr>
-        <w:t>memoría</w:t>
-      </w:r>
-      <w:proofErr w:type="spellEnd"/>
+      <w:r>
+        <w:rPr>
+          <w:rFonts w:ascii="Times New Roman" w:hAnsi="Times New Roman" w:cs="Times New Roman"/>
+          <w:sz w:val="24"/>
+          <w:szCs w:val="24"/>
+        </w:rPr>
+        <w:t>memoria</w:t>
+      </w:r>
       <w:r>
         <w:rPr>
           <w:rFonts w:ascii="Times New Roman" w:hAnsi="Times New Roman" w:cs="Times New Roman"/>
@@ -3815,6 +3484,7 @@
     <w:p>
       <w:pPr>
         <w:pStyle w:val="Ttulo1"/>
+        <w:jc w:val="both"/>
         <w:rPr>
           <w:rFonts w:asciiTheme="majorHAnsi" w:eastAsiaTheme="majorEastAsia" w:hAnsiTheme="majorHAnsi" w:cstheme="majorBidi"/>
           <w:color w:val="2F5496" w:themeColor="accent1" w:themeShade="BF"/>
@@ -3865,6 +3535,7 @@
     </w:p>
     <w:p>
       <w:pPr>
+        <w:spacing w:before="120" w:after="0"/>
         <w:rPr>
           <w:rFonts w:ascii="Times New Roman" w:hAnsi="Times New Roman" w:cs="Times New Roman"/>
           <w:sz w:val="24"/>
@@ -3887,6 +3558,7 @@
           <w:ilvl w:val="0"/>
           <w:numId w:val="7"/>
         </w:numPr>
+        <w:spacing w:before="120" w:after="0"/>
         <w:rPr>
           <w:rFonts w:ascii="Times New Roman" w:hAnsi="Times New Roman" w:cs="Times New Roman"/>
           <w:sz w:val="24"/>
@@ -3917,6 +3589,7 @@
           <w:ilvl w:val="0"/>
           <w:numId w:val="7"/>
         </w:numPr>
+        <w:spacing w:before="120" w:after="0"/>
         <w:rPr>
           <w:rFonts w:ascii="Times New Roman" w:hAnsi="Times New Roman" w:cs="Times New Roman"/>
           <w:sz w:val="24"/>
@@ -3939,6 +3612,7 @@
           <w:ilvl w:val="0"/>
           <w:numId w:val="7"/>
         </w:numPr>
+        <w:spacing w:before="120" w:after="0"/>
         <w:rPr>
           <w:rFonts w:ascii="Times New Roman" w:hAnsi="Times New Roman" w:cs="Times New Roman"/>
           <w:sz w:val="24"/>
@@ -3956,6 +3630,7 @@
     </w:p>
     <w:p>
       <w:pPr>
+        <w:spacing w:before="120" w:after="0"/>
         <w:jc w:val="both"/>
         <w:rPr>
           <w:rFonts w:ascii="Times New Roman" w:hAnsi="Times New Roman" w:cs="Times New Roman"/>
@@ -3974,6 +3649,7 @@
     </w:p>
     <w:p>
       <w:pPr>
+        <w:spacing w:before="120" w:after="0"/>
         <w:jc w:val="both"/>
         <w:rPr>
           <w:rFonts w:ascii="Times New Roman" w:hAnsi="Times New Roman" w:cs="Times New Roman"/>
@@ -3989,16 +3665,14 @@
         </w:rPr>
         <w:t xml:space="preserve">Durante cada instalación se desconectará manualmente el ISO que hubiese estado en </w:t>
       </w:r>
-      <w:proofErr w:type="gramStart"/>
-      <w:r>
-        <w:rPr>
-          <w:rFonts w:ascii="Times New Roman" w:hAnsi="Times New Roman" w:cs="Times New Roman"/>
-          <w:sz w:val="24"/>
-          <w:szCs w:val="24"/>
-        </w:rPr>
-        <w:t>uso</w:t>
-      </w:r>
-      <w:proofErr w:type="gramEnd"/>
+      <w:r>
+        <w:rPr>
+          <w:rFonts w:ascii="Times New Roman" w:hAnsi="Times New Roman" w:cs="Times New Roman"/>
+          <w:sz w:val="24"/>
+          <w:szCs w:val="24"/>
+        </w:rPr>
+        <w:t>uso,</w:t>
+      </w:r>
       <w:r>
         <w:rPr>
           <w:rFonts w:ascii="Times New Roman" w:hAnsi="Times New Roman" w:cs="Times New Roman"/>
@@ -4018,6 +3692,7 @@
     </w:p>
     <w:p>
       <w:pPr>
+        <w:spacing w:before="120" w:after="0"/>
         <w:jc w:val="both"/>
         <w:rPr>
           <w:rFonts w:ascii="Times New Roman" w:hAnsi="Times New Roman" w:cs="Times New Roman"/>
@@ -4036,6 +3711,7 @@
     </w:p>
     <w:p>
       <w:pPr>
+        <w:spacing w:before="120" w:after="0"/>
         <w:jc w:val="both"/>
         <w:rPr>
           <w:rFonts w:ascii="Times New Roman" w:hAnsi="Times New Roman" w:cs="Times New Roman"/>
@@ -4059,6 +3735,7 @@
           <w:ilvl w:val="0"/>
           <w:numId w:val="3"/>
         </w:numPr>
+        <w:spacing w:before="120" w:after="0"/>
         <w:jc w:val="both"/>
         <w:rPr>
           <w:rFonts w:ascii="Times New Roman" w:hAnsi="Times New Roman" w:cs="Times New Roman"/>
@@ -4074,16 +3751,14 @@
         </w:rPr>
         <w:t xml:space="preserve">Configuración de la </w:t>
       </w:r>
-      <w:proofErr w:type="spellStart"/>
-      <w:r>
-        <w:rPr>
-          <w:rFonts w:ascii="Times New Roman" w:hAnsi="Times New Roman" w:cs="Times New Roman"/>
-          <w:sz w:val="24"/>
-          <w:szCs w:val="24"/>
-        </w:rPr>
-        <w:t>maquina</w:t>
-      </w:r>
-      <w:proofErr w:type="spellEnd"/>
+      <w:r>
+        <w:rPr>
+          <w:rFonts w:ascii="Times New Roman" w:hAnsi="Times New Roman" w:cs="Times New Roman"/>
+          <w:sz w:val="24"/>
+          <w:szCs w:val="24"/>
+        </w:rPr>
+        <w:t>máquina</w:t>
+      </w:r>
       <w:r>
         <w:rPr>
           <w:rFonts w:ascii="Times New Roman" w:hAnsi="Times New Roman" w:cs="Times New Roman"/>
@@ -4108,13 +3783,76 @@
           <w:ilvl w:val="0"/>
           <w:numId w:val="3"/>
         </w:numPr>
-        <w:jc w:val="both"/>
-        <w:rPr>
-          <w:rFonts w:ascii="Times New Roman" w:hAnsi="Times New Roman" w:cs="Times New Roman"/>
-          <w:sz w:val="24"/>
-          <w:szCs w:val="24"/>
-        </w:rPr>
-      </w:pPr>
+        <w:spacing w:before="120" w:after="0"/>
+        <w:jc w:val="both"/>
+        <w:rPr>
+          <w:rFonts w:ascii="Times New Roman" w:hAnsi="Times New Roman" w:cs="Times New Roman"/>
+          <w:sz w:val="24"/>
+          <w:szCs w:val="24"/>
+        </w:rPr>
+      </w:pPr>
+      <w:r>
+        <w:rPr>
+          <w:rFonts w:ascii="Times New Roman" w:hAnsi="Times New Roman" w:cs="Times New Roman"/>
+          <w:sz w:val="24"/>
+          <w:szCs w:val="24"/>
+        </w:rPr>
+        <w:drawing>
+          <wp:anchor distT="0" distB="0" distL="114300" distR="114300" simplePos="0" relativeHeight="251672576" behindDoc="0" locked="0" layoutInCell="1" allowOverlap="1" wp14:anchorId="3BD790AB" wp14:editId="39A73F1C">
+            <wp:simplePos x="0" y="0"/>
+            <wp:positionH relativeFrom="column">
+              <wp:posOffset>0</wp:posOffset>
+            </wp:positionH>
+            <wp:positionV relativeFrom="paragraph">
+              <wp:posOffset>215900</wp:posOffset>
+            </wp:positionV>
+            <wp:extent cx="2397760" cy="1963420"/>
+            <wp:effectExtent l="0" t="0" r="2540" b="0"/>
+            <wp:wrapSquare wrapText="bothSides"/>
+            <wp:docPr id="1848335257" name="Imagen 1" descr="Interfaz de usuario gráfica, Texto, Aplicación&#10;&#10;Descripción generada automáticamente"/>
+            <wp:cNvGraphicFramePr>
+              <a:graphicFrameLocks xmlns:a="http://schemas.openxmlformats.org/drawingml/2006/main" noChangeAspect="1"/>
+            </wp:cNvGraphicFramePr>
+            <a:graphic xmlns:a="http://schemas.openxmlformats.org/drawingml/2006/main">
+              <a:graphicData uri="http://schemas.openxmlformats.org/drawingml/2006/picture">
+                <pic:pic xmlns:pic="http://schemas.openxmlformats.org/drawingml/2006/picture">
+                  <pic:nvPicPr>
+                    <pic:cNvPr id="1848335257" name="Imagen 1" descr="Interfaz de usuario gráfica, Texto, Aplicación&#10;&#10;Descripción generada automáticamente"/>
+                    <pic:cNvPicPr/>
+                  </pic:nvPicPr>
+                  <pic:blipFill>
+                    <a:blip r:embed="rId18">
+                      <a:extLst>
+                        <a:ext uri="{28A0092B-C50C-407E-A947-70E740481C1C}">
+                          <a14:useLocalDpi xmlns:a14="http://schemas.microsoft.com/office/drawing/2010/main" val="0"/>
+                        </a:ext>
+                      </a:extLst>
+                    </a:blip>
+                    <a:stretch>
+                      <a:fillRect/>
+                    </a:stretch>
+                  </pic:blipFill>
+                  <pic:spPr>
+                    <a:xfrm>
+                      <a:off x="0" y="0"/>
+                      <a:ext cx="2397760" cy="1963420"/>
+                    </a:xfrm>
+                    <a:prstGeom prst="rect">
+                      <a:avLst/>
+                    </a:prstGeom>
+                  </pic:spPr>
+                </pic:pic>
+              </a:graphicData>
+            </a:graphic>
+            <wp14:sizeRelH relativeFrom="page">
+              <wp14:pctWidth>0</wp14:pctWidth>
+            </wp14:sizeRelH>
+            <wp14:sizeRelV relativeFrom="page">
+              <wp14:pctHeight>0</wp14:pctHeight>
+            </wp14:sizeRelV>
+          </wp:anchor>
+        </w:drawing>
+      </w:r>
       <w:r>
         <w:rPr>
           <w:rFonts w:ascii="Times New Roman" w:hAnsi="Times New Roman" w:cs="Times New Roman"/>
@@ -4126,13 +3864,1883 @@
     </w:p>
     <w:p>
       <w:pPr>
-        <w:jc w:val="both"/>
-        <w:rPr>
-          <w:rFonts w:ascii="Times New Roman" w:hAnsi="Times New Roman" w:cs="Times New Roman"/>
-          <w:sz w:val="24"/>
-          <w:szCs w:val="24"/>
-        </w:rPr>
-      </w:pPr>
+        <w:spacing w:before="120" w:after="0"/>
+        <w:jc w:val="both"/>
+        <w:rPr>
+          <w:rFonts w:ascii="Times New Roman" w:hAnsi="Times New Roman" w:cs="Times New Roman"/>
+          <w:sz w:val="24"/>
+          <w:szCs w:val="24"/>
+        </w:rPr>
+      </w:pPr>
+      <w:r>
+        <w:rPr>
+          <w:rFonts w:ascii="Times New Roman" w:hAnsi="Times New Roman" w:cs="Times New Roman"/>
+          <w:sz w:val="24"/>
+          <w:szCs w:val="24"/>
+        </w:rPr>
+        <w:t xml:space="preserve">Para iniciar es necesario generar una máquina virtual nueva, iniciamos con windows 7 y asignamos el nombre </w:t>
+      </w:r>
+      <w:r>
+        <w:rPr>
+          <w:rFonts w:ascii="Times New Roman" w:hAnsi="Times New Roman" w:cs="Times New Roman"/>
+          <w:b/>
+          <w:bCs/>
+          <w:sz w:val="24"/>
+          <w:szCs w:val="24"/>
+        </w:rPr>
+        <w:t>“3 en 1”</w:t>
+      </w:r>
+    </w:p>
+    <w:p>
+      <w:pPr>
+        <w:spacing w:before="120" w:after="0"/>
+        <w:jc w:val="both"/>
+        <w:rPr>
+          <w:rFonts w:ascii="Times New Roman" w:hAnsi="Times New Roman" w:cs="Times New Roman"/>
+          <w:sz w:val="24"/>
+          <w:szCs w:val="24"/>
+        </w:rPr>
+      </w:pPr>
+      <w:r>
+        <w:rPr>
+          <w:rFonts w:ascii="Times New Roman" w:hAnsi="Times New Roman" w:cs="Times New Roman"/>
+          <w:sz w:val="24"/>
+          <w:szCs w:val="24"/>
+        </w:rPr>
+        <w:t>Sobre las especificaciones asignaremos como mínimo en esta ocasión asignaremos 4GB mínimo de RAM y en medida de ser posible, aproximadamente 70GB de disco duro, es posible trabajar con 32GB de disco duro virtual pero se pueden presentar complicaciones o inconvenientes al utilizar los sistemas con menos espacio.</w:t>
+      </w:r>
+    </w:p>
+    <w:p>
+      <w:pPr>
+        <w:jc w:val="both"/>
+        <w:rPr>
+          <w:rFonts w:ascii="Times New Roman" w:hAnsi="Times New Roman" w:cs="Times New Roman"/>
+          <w:sz w:val="24"/>
+          <w:szCs w:val="24"/>
+        </w:rPr>
+      </w:pPr>
+      <w:r>
+        <w:rPr>
+          <w:rFonts w:ascii="Times New Roman" w:hAnsi="Times New Roman" w:cs="Times New Roman"/>
+          <w:sz w:val="24"/>
+          <w:szCs w:val="24"/>
+        </w:rPr>
+        <w:t>En caso de ser posible es recomendable asignar más núcleos del procesador para conseguir más fluidez y velocidad en la utilización e instalación de los sistemas operativos.</w:t>
+      </w:r>
+    </w:p>
+    <w:p>
+      <w:pPr>
+        <w:jc w:val="both"/>
+        <w:rPr>
+          <w:rFonts w:ascii="Times New Roman" w:hAnsi="Times New Roman" w:cs="Times New Roman"/>
+          <w:sz w:val="24"/>
+          <w:szCs w:val="24"/>
+        </w:rPr>
+      </w:pPr>
+      <w:r>
+        <w:rPr>
+          <w:rFonts w:ascii="Times New Roman" w:hAnsi="Times New Roman" w:cs="Times New Roman"/>
+          <w:sz w:val="24"/>
+          <w:szCs w:val="24"/>
+        </w:rPr>
+        <w:t xml:space="preserve">A </w:t>
+      </w:r>
+      <w:r>
+        <w:rPr>
+          <w:rFonts w:ascii="Times New Roman" w:hAnsi="Times New Roman" w:cs="Times New Roman"/>
+          <w:sz w:val="24"/>
+          <w:szCs w:val="24"/>
+        </w:rPr>
+        <w:t>continuación,</w:t>
+      </w:r>
+      <w:r>
+        <w:rPr>
+          <w:rFonts w:ascii="Times New Roman" w:hAnsi="Times New Roman" w:cs="Times New Roman"/>
+          <w:sz w:val="24"/>
+          <w:szCs w:val="24"/>
+        </w:rPr>
+        <w:t xml:space="preserve"> se muestran las partes más relevantes para la creación de la máquina virtual</w:t>
+      </w:r>
+    </w:p>
+    <w:p>
+      <w:pPr>
+        <w:jc w:val="both"/>
+        <w:rPr>
+          <w:rFonts w:ascii="Times New Roman" w:hAnsi="Times New Roman" w:cs="Times New Roman"/>
+          <w:sz w:val="24"/>
+          <w:szCs w:val="24"/>
+        </w:rPr>
+      </w:pPr>
+      <w:r>
+        <w:rPr>
+          <w:noProof/>
+        </w:rPr>
+        <w:lastRenderedPageBreak/>
+        <mc:AlternateContent>
+          <mc:Choice Requires="wps">
+            <w:drawing>
+              <wp:anchor distT="0" distB="0" distL="114300" distR="114300" simplePos="0" relativeHeight="251679744" behindDoc="0" locked="0" layoutInCell="1" allowOverlap="1" wp14:anchorId="1763ACDD" wp14:editId="21F26307">
+                <wp:simplePos x="0" y="0"/>
+                <wp:positionH relativeFrom="column">
+                  <wp:posOffset>2494280</wp:posOffset>
+                </wp:positionH>
+                <wp:positionV relativeFrom="paragraph">
+                  <wp:posOffset>932180</wp:posOffset>
+                </wp:positionV>
+                <wp:extent cx="1942465" cy="635"/>
+                <wp:effectExtent l="0" t="0" r="0" b="0"/>
+                <wp:wrapSquare wrapText="bothSides"/>
+                <wp:docPr id="1792889273" name="Cuadro de texto 1"/>
+                <wp:cNvGraphicFramePr/>
+                <a:graphic xmlns:a="http://schemas.openxmlformats.org/drawingml/2006/main">
+                  <a:graphicData uri="http://schemas.microsoft.com/office/word/2010/wordprocessingShape">
+                    <wps:wsp>
+                      <wps:cNvSpPr txBox="1"/>
+                      <wps:spPr>
+                        <a:xfrm>
+                          <a:off x="0" y="0"/>
+                          <a:ext cx="1942465" cy="635"/>
+                        </a:xfrm>
+                        <a:prstGeom prst="rect">
+                          <a:avLst/>
+                        </a:prstGeom>
+                        <a:solidFill>
+                          <a:prstClr val="white"/>
+                        </a:solidFill>
+                        <a:ln>
+                          <a:noFill/>
+                        </a:ln>
+                      </wps:spPr>
+                      <wps:txbx>
+                        <w:txbxContent>
+                          <w:p>
+                            <w:pPr>
+                              <w:pStyle w:val="Descripcin"/>
+                              <w:rPr>
+                                <w:rFonts w:ascii="Times New Roman" w:hAnsi="Times New Roman" w:cs="Times New Roman"/>
+                                <w:sz w:val="24"/>
+                                <w:szCs w:val="24"/>
+                              </w:rPr>
+                            </w:pPr>
+                            <w:r>
+                              <w:t xml:space="preserve">Ilustración </w:t>
+                            </w:r>
+                            <w:fldSimple w:instr=" SEQ Ilustración \* ARABIC ">
+                              <w:r>
+                                <w:rPr>
+                                  <w:noProof/>
+                                </w:rPr>
+                                <w:t>10</w:t>
+                              </w:r>
+                            </w:fldSimple>
+                            <w:r>
+                              <w:t xml:space="preserve"> selección de tipo de disco duro</w:t>
+                            </w:r>
+                          </w:p>
+                        </w:txbxContent>
+                      </wps:txbx>
+                      <wps:bodyPr rot="0" spcFirstLastPara="0" vertOverflow="overflow" horzOverflow="overflow" vert="horz" wrap="square" lIns="0" tIns="0" rIns="0" bIns="0" numCol="1" spcCol="0" rtlCol="0" fromWordArt="0" anchor="t" anchorCtr="0" forceAA="0" compatLnSpc="1">
+                        <a:prstTxWarp prst="textNoShape">
+                          <a:avLst/>
+                        </a:prstTxWarp>
+                        <a:spAutoFit/>
+                      </wps:bodyPr>
+                    </wps:wsp>
+                  </a:graphicData>
+                </a:graphic>
+              </wp:anchor>
+            </w:drawing>
+          </mc:Choice>
+          <mc:Fallback>
+            <w:pict>
+              <v:shape w14:anchorId="1763ACDD" id="_x0000_s1030" type="#_x0000_t202" style="position:absolute;left:0;text-align:left;margin-left:196.4pt;margin-top:73.4pt;width:152.95pt;height:.05pt;z-index:251679744;visibility:visible;mso-wrap-style:square;mso-wrap-distance-left:9pt;mso-wrap-distance-top:0;mso-wrap-distance-right:9pt;mso-wrap-distance-bottom:0;mso-position-horizontal:absolute;mso-position-horizontal-relative:text;mso-position-vertical:absolute;mso-position-vertical-relative:text;v-text-anchor:top" o:gfxdata="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" stroked="f">
+                <v:textbox style="mso-fit-shape-to-text:t" inset="0,0,0,0">
+                  <w:txbxContent>
+                    <w:p>
+                      <w:pPr>
+                        <w:pStyle w:val="Descripcin"/>
+                        <w:rPr>
+                          <w:rFonts w:ascii="Times New Roman" w:hAnsi="Times New Roman" w:cs="Times New Roman"/>
+                          <w:sz w:val="24"/>
+                          <w:szCs w:val="24"/>
+                        </w:rPr>
+                      </w:pPr>
+                      <w:r>
+                        <w:t xml:space="preserve">Ilustración </w:t>
+                      </w:r>
+                      <w:fldSimple w:instr=" SEQ Ilustración \* ARABIC ">
+                        <w:r>
+                          <w:rPr>
+                            <w:noProof/>
+                          </w:rPr>
+                          <w:t>10</w:t>
+                        </w:r>
+                      </w:fldSimple>
+                      <w:r>
+                        <w:t xml:space="preserve"> selección de tipo de disco duro</w:t>
+                      </w:r>
+                    </w:p>
+                  </w:txbxContent>
+                </v:textbox>
+                <w10:wrap type="square"/>
+              </v:shape>
+            </w:pict>
+          </mc:Fallback>
+        </mc:AlternateContent>
+      </w:r>
+      <w:r>
+        <w:rPr>
+          <w:rFonts w:ascii="Times New Roman" w:hAnsi="Times New Roman" w:cs="Times New Roman"/>
+          <w:sz w:val="24"/>
+          <w:szCs w:val="24"/>
+        </w:rPr>
+        <w:drawing>
+          <wp:anchor distT="0" distB="0" distL="114300" distR="114300" simplePos="0" relativeHeight="251675648" behindDoc="0" locked="0" layoutInCell="1" allowOverlap="1" wp14:anchorId="656343B7" wp14:editId="2A3F97D2">
+            <wp:simplePos x="0" y="0"/>
+            <wp:positionH relativeFrom="column">
+              <wp:posOffset>2494338</wp:posOffset>
+            </wp:positionH>
+            <wp:positionV relativeFrom="paragraph">
+              <wp:posOffset>115</wp:posOffset>
+            </wp:positionV>
+            <wp:extent cx="1942580" cy="875331"/>
+            <wp:effectExtent l="0" t="0" r="635" b="1270"/>
+            <wp:wrapSquare wrapText="bothSides"/>
+            <wp:docPr id="1561243469" name="Imagen 1" descr="Interfaz de usuario gráfica, Texto&#10;&#10;Descripción generada automáticamente"/>
+            <wp:cNvGraphicFramePr>
+              <a:graphicFrameLocks xmlns:a="http://schemas.openxmlformats.org/drawingml/2006/main" noChangeAspect="1"/>
+            </wp:cNvGraphicFramePr>
+            <a:graphic xmlns:a="http://schemas.openxmlformats.org/drawingml/2006/main">
+              <a:graphicData uri="http://schemas.openxmlformats.org/drawingml/2006/picture">
+                <pic:pic xmlns:pic="http://schemas.openxmlformats.org/drawingml/2006/picture">
+                  <pic:nvPicPr>
+                    <pic:cNvPr id="1561243469" name="Imagen 1" descr="Interfaz de usuario gráfica, Texto&#10;&#10;Descripción generada automáticamente"/>
+                    <pic:cNvPicPr/>
+                  </pic:nvPicPr>
+                  <pic:blipFill>
+                    <a:blip r:embed="rId19">
+                      <a:extLst>
+                        <a:ext uri="{28A0092B-C50C-407E-A947-70E740481C1C}">
+                          <a14:useLocalDpi xmlns:a14="http://schemas.microsoft.com/office/drawing/2010/main" val="0"/>
+                        </a:ext>
+                      </a:extLst>
+                    </a:blip>
+                    <a:stretch>
+                      <a:fillRect/>
+                    </a:stretch>
+                  </pic:blipFill>
+                  <pic:spPr>
+                    <a:xfrm>
+                      <a:off x="0" y="0"/>
+                      <a:ext cx="1942580" cy="875331"/>
+                    </a:xfrm>
+                    <a:prstGeom prst="rect">
+                      <a:avLst/>
+                    </a:prstGeom>
+                  </pic:spPr>
+                </pic:pic>
+              </a:graphicData>
+            </a:graphic>
+            <wp14:sizeRelH relativeFrom="page">
+              <wp14:pctWidth>0</wp14:pctWidth>
+            </wp14:sizeRelH>
+            <wp14:sizeRelV relativeFrom="page">
+              <wp14:pctHeight>0</wp14:pctHeight>
+            </wp14:sizeRelV>
+          </wp:anchor>
+        </w:drawing>
+      </w:r>
+      <w:r>
+        <w:rPr>
+          <w:noProof/>
+        </w:rPr>
+        <mc:AlternateContent>
+          <mc:Choice Requires="wps">
+            <w:drawing>
+              <wp:anchor distT="0" distB="0" distL="114300" distR="114300" simplePos="0" relativeHeight="251677696" behindDoc="0" locked="0" layoutInCell="1" allowOverlap="1" wp14:anchorId="541A2A80" wp14:editId="268214B4">
+                <wp:simplePos x="0" y="0"/>
+                <wp:positionH relativeFrom="column">
+                  <wp:posOffset>113030</wp:posOffset>
+                </wp:positionH>
+                <wp:positionV relativeFrom="paragraph">
+                  <wp:posOffset>1885315</wp:posOffset>
+                </wp:positionV>
+                <wp:extent cx="2260600" cy="635"/>
+                <wp:effectExtent l="0" t="0" r="0" b="0"/>
+                <wp:wrapSquare wrapText="bothSides"/>
+                <wp:docPr id="202853266" name="Cuadro de texto 1"/>
+                <wp:cNvGraphicFramePr/>
+                <a:graphic xmlns:a="http://schemas.openxmlformats.org/drawingml/2006/main">
+                  <a:graphicData uri="http://schemas.microsoft.com/office/word/2010/wordprocessingShape">
+                    <wps:wsp>
+                      <wps:cNvSpPr txBox="1"/>
+                      <wps:spPr>
+                        <a:xfrm>
+                          <a:off x="0" y="0"/>
+                          <a:ext cx="2260600" cy="635"/>
+                        </a:xfrm>
+                        <a:prstGeom prst="rect">
+                          <a:avLst/>
+                        </a:prstGeom>
+                        <a:solidFill>
+                          <a:prstClr val="white"/>
+                        </a:solidFill>
+                        <a:ln>
+                          <a:noFill/>
+                        </a:ln>
+                      </wps:spPr>
+                      <wps:txbx>
+                        <w:txbxContent>
+                          <w:p>
+                            <w:pPr>
+                              <w:pStyle w:val="Descripcin"/>
+                              <w:rPr>
+                                <w:rFonts w:ascii="Times New Roman" w:hAnsi="Times New Roman" w:cs="Times New Roman"/>
+                                <w:sz w:val="24"/>
+                                <w:szCs w:val="24"/>
+                              </w:rPr>
+                            </w:pPr>
+                            <w:r>
+                              <w:t xml:space="preserve">Ilustración </w:t>
+                            </w:r>
+                            <w:fldSimple w:instr=" SEQ Ilustración \* ARABIC ">
+                              <w:r>
+                                <w:rPr>
+                                  <w:noProof/>
+                                </w:rPr>
+                                <w:t>11</w:t>
+                              </w:r>
+                            </w:fldSimple>
+                            <w:r>
+                              <w:t xml:space="preserve"> asignación de RAM</w:t>
+                            </w:r>
+                          </w:p>
+                        </w:txbxContent>
+                      </wps:txbx>
+                      <wps:bodyPr rot="0" spcFirstLastPara="0" vertOverflow="overflow" horzOverflow="overflow" vert="horz" wrap="square" lIns="0" tIns="0" rIns="0" bIns="0" numCol="1" spcCol="0" rtlCol="0" fromWordArt="0" anchor="t" anchorCtr="0" forceAA="0" compatLnSpc="1">
+                        <a:prstTxWarp prst="textNoShape">
+                          <a:avLst/>
+                        </a:prstTxWarp>
+                        <a:spAutoFit/>
+                      </wps:bodyPr>
+                    </wps:wsp>
+                  </a:graphicData>
+                </a:graphic>
+              </wp:anchor>
+            </w:drawing>
+          </mc:Choice>
+          <mc:Fallback>
+            <w:pict>
+              <v:shape w14:anchorId="541A2A80" id="_x0000_s1031" type="#_x0000_t202" style="position:absolute;left:0;text-align:left;margin-left:8.9pt;margin-top:148.45pt;width:178pt;height:.05pt;z-index:251677696;visibility:visible;mso-wrap-style:square;mso-wrap-distance-left:9pt;mso-wrap-distance-top:0;mso-wrap-distance-right:9pt;mso-wrap-distance-bottom:0;mso-position-horizontal:absolute;mso-position-horizontal-relative:text;mso-position-vertical:absolute;mso-position-vertical-relative:text;v-text-anchor:top" o:gfxdata="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" stroked="f">
+                <v:textbox style="mso-fit-shape-to-text:t" inset="0,0,0,0">
+                  <w:txbxContent>
+                    <w:p>
+                      <w:pPr>
+                        <w:pStyle w:val="Descripcin"/>
+                        <w:rPr>
+                          <w:rFonts w:ascii="Times New Roman" w:hAnsi="Times New Roman" w:cs="Times New Roman"/>
+                          <w:sz w:val="24"/>
+                          <w:szCs w:val="24"/>
+                        </w:rPr>
+                      </w:pPr>
+                      <w:r>
+                        <w:t xml:space="preserve">Ilustración </w:t>
+                      </w:r>
+                      <w:fldSimple w:instr=" SEQ Ilustración \* ARABIC ">
+                        <w:r>
+                          <w:rPr>
+                            <w:noProof/>
+                          </w:rPr>
+                          <w:t>11</w:t>
+                        </w:r>
+                      </w:fldSimple>
+                      <w:r>
+                        <w:t xml:space="preserve"> asignación de RAM</w:t>
+                      </w:r>
+                    </w:p>
+                  </w:txbxContent>
+                </v:textbox>
+                <w10:wrap type="square"/>
+              </v:shape>
+            </w:pict>
+          </mc:Fallback>
+        </mc:AlternateContent>
+      </w:r>
+      <w:r>
+        <w:rPr>
+          <w:rFonts w:ascii="Times New Roman" w:hAnsi="Times New Roman" w:cs="Times New Roman"/>
+          <w:sz w:val="24"/>
+          <w:szCs w:val="24"/>
+        </w:rPr>
+        <w:drawing>
+          <wp:anchor distT="0" distB="0" distL="114300" distR="114300" simplePos="0" relativeHeight="251673600" behindDoc="0" locked="0" layoutInCell="1" allowOverlap="1" wp14:anchorId="7EFD7750" wp14:editId="3AE33833">
+            <wp:simplePos x="0" y="0"/>
+            <wp:positionH relativeFrom="column">
+              <wp:posOffset>113030</wp:posOffset>
+            </wp:positionH>
+            <wp:positionV relativeFrom="paragraph">
+              <wp:posOffset>520</wp:posOffset>
+            </wp:positionV>
+            <wp:extent cx="2261010" cy="1828685"/>
+            <wp:effectExtent l="0" t="0" r="6350" b="635"/>
+            <wp:wrapSquare wrapText="bothSides"/>
+            <wp:docPr id="2039166136" name="Imagen 1" descr="Interfaz de usuario gráfica, Texto, Aplicación&#10;&#10;Descripción generada automáticamente"/>
+            <wp:cNvGraphicFramePr>
+              <a:graphicFrameLocks xmlns:a="http://schemas.openxmlformats.org/drawingml/2006/main" noChangeAspect="1"/>
+            </wp:cNvGraphicFramePr>
+            <a:graphic xmlns:a="http://schemas.openxmlformats.org/drawingml/2006/main">
+              <a:graphicData uri="http://schemas.openxmlformats.org/drawingml/2006/picture">
+                <pic:pic xmlns:pic="http://schemas.openxmlformats.org/drawingml/2006/picture">
+                  <pic:nvPicPr>
+                    <pic:cNvPr id="2039166136" name="Imagen 1" descr="Interfaz de usuario gráfica, Texto, Aplicación&#10;&#10;Descripción generada automáticamente"/>
+                    <pic:cNvPicPr/>
+                  </pic:nvPicPr>
+                  <pic:blipFill>
+                    <a:blip r:embed="rId20">
+                      <a:extLst>
+                        <a:ext uri="{28A0092B-C50C-407E-A947-70E740481C1C}">
+                          <a14:useLocalDpi xmlns:a14="http://schemas.microsoft.com/office/drawing/2010/main" val="0"/>
+                        </a:ext>
+                      </a:extLst>
+                    </a:blip>
+                    <a:stretch>
+                      <a:fillRect/>
+                    </a:stretch>
+                  </pic:blipFill>
+                  <pic:spPr>
+                    <a:xfrm>
+                      <a:off x="0" y="0"/>
+                      <a:ext cx="2261010" cy="1828685"/>
+                    </a:xfrm>
+                    <a:prstGeom prst="rect">
+                      <a:avLst/>
+                    </a:prstGeom>
+                  </pic:spPr>
+                </pic:pic>
+              </a:graphicData>
+            </a:graphic>
+            <wp14:sizeRelH relativeFrom="page">
+              <wp14:pctWidth>0</wp14:pctWidth>
+            </wp14:sizeRelH>
+            <wp14:sizeRelV relativeFrom="page">
+              <wp14:pctHeight>0</wp14:pctHeight>
+            </wp14:sizeRelV>
+          </wp:anchor>
+        </w:drawing>
+      </w:r>
+    </w:p>
+    <w:p>
+      <w:pPr>
+        <w:jc w:val="both"/>
+        <w:rPr>
+          <w:rFonts w:ascii="Times New Roman" w:hAnsi="Times New Roman" w:cs="Times New Roman"/>
+          <w:sz w:val="24"/>
+          <w:szCs w:val="24"/>
+        </w:rPr>
+      </w:pPr>
+    </w:p>
+    <w:p>
+      <w:pPr>
+        <w:jc w:val="both"/>
+        <w:rPr>
+          <w:rFonts w:ascii="Times New Roman" w:hAnsi="Times New Roman" w:cs="Times New Roman"/>
+          <w:sz w:val="24"/>
+          <w:szCs w:val="24"/>
+        </w:rPr>
+      </w:pPr>
+    </w:p>
+    <w:p>
+      <w:pPr>
+        <w:jc w:val="both"/>
+        <w:rPr>
+          <w:rFonts w:ascii="Times New Roman" w:hAnsi="Times New Roman" w:cs="Times New Roman"/>
+          <w:sz w:val="24"/>
+          <w:szCs w:val="24"/>
+        </w:rPr>
+      </w:pPr>
+    </w:p>
+    <w:p>
+      <w:pPr>
+        <w:jc w:val="both"/>
+        <w:rPr>
+          <w:rFonts w:ascii="Times New Roman" w:hAnsi="Times New Roman" w:cs="Times New Roman"/>
+          <w:sz w:val="24"/>
+          <w:szCs w:val="24"/>
+        </w:rPr>
+      </w:pPr>
+      <w:r>
+        <w:rPr>
+          <w:rFonts w:ascii="Times New Roman" w:hAnsi="Times New Roman" w:cs="Times New Roman"/>
+          <w:sz w:val="24"/>
+          <w:szCs w:val="24"/>
+        </w:rPr>
+        <w:drawing>
+          <wp:anchor distT="0" distB="0" distL="114300" distR="114300" simplePos="0" relativeHeight="251674624" behindDoc="0" locked="0" layoutInCell="1" allowOverlap="1" wp14:anchorId="71E650D1" wp14:editId="312F84C2">
+            <wp:simplePos x="0" y="0"/>
+            <wp:positionH relativeFrom="column">
+              <wp:posOffset>3263265</wp:posOffset>
+            </wp:positionH>
+            <wp:positionV relativeFrom="paragraph">
+              <wp:posOffset>180975</wp:posOffset>
+            </wp:positionV>
+            <wp:extent cx="2249170" cy="1405890"/>
+            <wp:effectExtent l="0" t="0" r="0" b="3810"/>
+            <wp:wrapSquare wrapText="bothSides"/>
+            <wp:docPr id="1089139292" name="Imagen 1" descr="Interfaz de usuario gráfica, Texto, Aplicación&#10;&#10;Descripción generada automáticamente"/>
+            <wp:cNvGraphicFramePr>
+              <a:graphicFrameLocks xmlns:a="http://schemas.openxmlformats.org/drawingml/2006/main" noChangeAspect="1"/>
+            </wp:cNvGraphicFramePr>
+            <a:graphic xmlns:a="http://schemas.openxmlformats.org/drawingml/2006/main">
+              <a:graphicData uri="http://schemas.openxmlformats.org/drawingml/2006/picture">
+                <pic:pic xmlns:pic="http://schemas.openxmlformats.org/drawingml/2006/picture">
+                  <pic:nvPicPr>
+                    <pic:cNvPr id="1089139292" name="Imagen 1" descr="Interfaz de usuario gráfica, Texto, Aplicación&#10;&#10;Descripción generada automáticamente"/>
+                    <pic:cNvPicPr/>
+                  </pic:nvPicPr>
+                  <pic:blipFill>
+                    <a:blip r:embed="rId21">
+                      <a:extLst>
+                        <a:ext uri="{28A0092B-C50C-407E-A947-70E740481C1C}">
+                          <a14:useLocalDpi xmlns:a14="http://schemas.microsoft.com/office/drawing/2010/main" val="0"/>
+                        </a:ext>
+                      </a:extLst>
+                    </a:blip>
+                    <a:stretch>
+                      <a:fillRect/>
+                    </a:stretch>
+                  </pic:blipFill>
+                  <pic:spPr>
+                    <a:xfrm>
+                      <a:off x="0" y="0"/>
+                      <a:ext cx="2249170" cy="1405890"/>
+                    </a:xfrm>
+                    <a:prstGeom prst="rect">
+                      <a:avLst/>
+                    </a:prstGeom>
+                  </pic:spPr>
+                </pic:pic>
+              </a:graphicData>
+            </a:graphic>
+            <wp14:sizeRelH relativeFrom="page">
+              <wp14:pctWidth>0</wp14:pctWidth>
+            </wp14:sizeRelH>
+            <wp14:sizeRelV relativeFrom="page">
+              <wp14:pctHeight>0</wp14:pctHeight>
+            </wp14:sizeRelV>
+          </wp:anchor>
+        </w:drawing>
+      </w:r>
+    </w:p>
+    <w:p>
+      <w:pPr>
+        <w:jc w:val="both"/>
+        <w:rPr>
+          <w:rFonts w:ascii="Times New Roman" w:hAnsi="Times New Roman" w:cs="Times New Roman"/>
+          <w:sz w:val="24"/>
+          <w:szCs w:val="24"/>
+        </w:rPr>
+      </w:pPr>
+    </w:p>
+    <w:p>
+      <w:pPr>
+        <w:jc w:val="both"/>
+        <w:rPr>
+          <w:rFonts w:ascii="Times New Roman" w:hAnsi="Times New Roman" w:cs="Times New Roman"/>
+          <w:sz w:val="24"/>
+          <w:szCs w:val="24"/>
+        </w:rPr>
+      </w:pPr>
+    </w:p>
+    <w:p>
+      <w:pPr>
+        <w:jc w:val="both"/>
+        <w:rPr>
+          <w:rFonts w:ascii="Times New Roman" w:hAnsi="Times New Roman" w:cs="Times New Roman"/>
+          <w:sz w:val="24"/>
+          <w:szCs w:val="24"/>
+        </w:rPr>
+      </w:pPr>
+    </w:p>
+    <w:p>
+      <w:pPr>
+        <w:jc w:val="both"/>
+        <w:rPr>
+          <w:rFonts w:ascii="Times New Roman" w:hAnsi="Times New Roman" w:cs="Times New Roman"/>
+          <w:sz w:val="24"/>
+          <w:szCs w:val="24"/>
+        </w:rPr>
+      </w:pPr>
+    </w:p>
+    <w:p>
+      <w:pPr>
+        <w:jc w:val="both"/>
+        <w:rPr>
+          <w:rFonts w:ascii="Times New Roman" w:hAnsi="Times New Roman" w:cs="Times New Roman"/>
+          <w:sz w:val="24"/>
+          <w:szCs w:val="24"/>
+        </w:rPr>
+      </w:pPr>
+      <w:r>
+        <w:rPr>
+          <w:noProof/>
+        </w:rPr>
+        <mc:AlternateContent>
+          <mc:Choice Requires="wps">
+            <w:drawing>
+              <wp:anchor distT="0" distB="0" distL="114300" distR="114300" simplePos="0" relativeHeight="251681792" behindDoc="0" locked="0" layoutInCell="1" allowOverlap="1" wp14:anchorId="5F9A8922" wp14:editId="1A7A8B4D">
+                <wp:simplePos x="0" y="0"/>
+                <wp:positionH relativeFrom="column">
+                  <wp:posOffset>3263265</wp:posOffset>
+                </wp:positionH>
+                <wp:positionV relativeFrom="paragraph">
+                  <wp:posOffset>131156</wp:posOffset>
+                </wp:positionV>
+                <wp:extent cx="2249170" cy="635"/>
+                <wp:effectExtent l="0" t="0" r="0" b="0"/>
+                <wp:wrapSquare wrapText="bothSides"/>
+                <wp:docPr id="2055064878" name="Cuadro de texto 1"/>
+                <wp:cNvGraphicFramePr/>
+                <a:graphic xmlns:a="http://schemas.openxmlformats.org/drawingml/2006/main">
+                  <a:graphicData uri="http://schemas.microsoft.com/office/word/2010/wordprocessingShape">
+                    <wps:wsp>
+                      <wps:cNvSpPr txBox="1"/>
+                      <wps:spPr>
+                        <a:xfrm>
+                          <a:off x="0" y="0"/>
+                          <a:ext cx="2249170" cy="635"/>
+                        </a:xfrm>
+                        <a:prstGeom prst="rect">
+                          <a:avLst/>
+                        </a:prstGeom>
+                        <a:solidFill>
+                          <a:prstClr val="white"/>
+                        </a:solidFill>
+                        <a:ln>
+                          <a:noFill/>
+                        </a:ln>
+                      </wps:spPr>
+                      <wps:txbx>
+                        <w:txbxContent>
+                          <w:p>
+                            <w:pPr>
+                              <w:pStyle w:val="Descripcin"/>
+                              <w:rPr>
+                                <w:rFonts w:ascii="Times New Roman" w:hAnsi="Times New Roman" w:cs="Times New Roman"/>
+                                <w:sz w:val="24"/>
+                                <w:szCs w:val="24"/>
+                              </w:rPr>
+                            </w:pPr>
+                            <w:r>
+                              <w:t xml:space="preserve">Ilustración </w:t>
+                            </w:r>
+                            <w:fldSimple w:instr=" SEQ Ilustración \* ARABIC ">
+                              <w:r>
+                                <w:rPr>
+                                  <w:noProof/>
+                                </w:rPr>
+                                <w:t>12</w:t>
+                              </w:r>
+                            </w:fldSimple>
+                            <w:r>
+                              <w:t xml:space="preserve"> asignación de espacio de alma</w:t>
+                            </w:r>
+                            <w:r>
+                              <w:rPr>
+                                <w:noProof/>
+                              </w:rPr>
+                              <w:t>cenamiento</w:t>
+                            </w:r>
+                          </w:p>
+                        </w:txbxContent>
+                      </wps:txbx>
+                      <wps:bodyPr rot="0" spcFirstLastPara="0" vertOverflow="overflow" horzOverflow="overflow" vert="horz" wrap="square" lIns="0" tIns="0" rIns="0" bIns="0" numCol="1" spcCol="0" rtlCol="0" fromWordArt="0" anchor="t" anchorCtr="0" forceAA="0" compatLnSpc="1">
+                        <a:prstTxWarp prst="textNoShape">
+                          <a:avLst/>
+                        </a:prstTxWarp>
+                        <a:spAutoFit/>
+                      </wps:bodyPr>
+                    </wps:wsp>
+                  </a:graphicData>
+                </a:graphic>
+              </wp:anchor>
+            </w:drawing>
+          </mc:Choice>
+          <mc:Fallback>
+            <w:pict>
+              <v:shape w14:anchorId="5F9A8922" id="_x0000_s1032" type="#_x0000_t202" style="position:absolute;left:0;text-align:left;margin-left:256.95pt;margin-top:10.35pt;width:177.1pt;height:.05pt;z-index:251681792;visibility:visible;mso-wrap-style:square;mso-wrap-distance-left:9pt;mso-wrap-distance-top:0;mso-wrap-distance-right:9pt;mso-wrap-distance-bottom:0;mso-position-horizontal:absolute;mso-position-horizontal-relative:text;mso-position-vertical:absolute;mso-position-vertical-relative:text;v-text-anchor:top" o:gfxdata="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" stroked="f">
+                <v:textbox style="mso-fit-shape-to-text:t" inset="0,0,0,0">
+                  <w:txbxContent>
+                    <w:p>
+                      <w:pPr>
+                        <w:pStyle w:val="Descripcin"/>
+                        <w:rPr>
+                          <w:rFonts w:ascii="Times New Roman" w:hAnsi="Times New Roman" w:cs="Times New Roman"/>
+                          <w:sz w:val="24"/>
+                          <w:szCs w:val="24"/>
+                        </w:rPr>
+                      </w:pPr>
+                      <w:r>
+                        <w:t xml:space="preserve">Ilustración </w:t>
+                      </w:r>
+                      <w:fldSimple w:instr=" SEQ Ilustración \* ARABIC ">
+                        <w:r>
+                          <w:rPr>
+                            <w:noProof/>
+                          </w:rPr>
+                          <w:t>12</w:t>
+                        </w:r>
+                      </w:fldSimple>
+                      <w:r>
+                        <w:t xml:space="preserve"> asignación de espacio de alma</w:t>
+                      </w:r>
+                      <w:r>
+                        <w:rPr>
+                          <w:noProof/>
+                        </w:rPr>
+                        <w:t>cenamiento</w:t>
+                      </w:r>
+                    </w:p>
+                  </w:txbxContent>
+                </v:textbox>
+                <w10:wrap type="square"/>
+              </v:shape>
+            </w:pict>
+          </mc:Fallback>
+        </mc:AlternateContent>
+      </w:r>
+    </w:p>
+    <w:p>
+      <w:pPr>
+        <w:jc w:val="both"/>
+        <w:rPr>
+          <w:rFonts w:ascii="Times New Roman" w:hAnsi="Times New Roman" w:cs="Times New Roman"/>
+          <w:sz w:val="24"/>
+          <w:szCs w:val="24"/>
+        </w:rPr>
+      </w:pPr>
+    </w:p>
+    <w:p>
+      <w:pPr>
+        <w:jc w:val="both"/>
+        <w:rPr>
+          <w:rFonts w:ascii="Times New Roman" w:hAnsi="Times New Roman" w:cs="Times New Roman"/>
+          <w:sz w:val="24"/>
+          <w:szCs w:val="24"/>
+        </w:rPr>
+      </w:pPr>
+      <w:r>
+        <w:rPr>
+          <w:noProof/>
+        </w:rPr>
+        <mc:AlternateContent>
+          <mc:Choice Requires="wps">
+            <w:drawing>
+              <wp:anchor distT="0" distB="0" distL="114300" distR="114300" simplePos="0" relativeHeight="251687936" behindDoc="0" locked="0" layoutInCell="1" allowOverlap="1" wp14:anchorId="226F8CF2" wp14:editId="1AABC245">
+                <wp:simplePos x="0" y="0"/>
+                <wp:positionH relativeFrom="column">
+                  <wp:posOffset>0</wp:posOffset>
+                </wp:positionH>
+                <wp:positionV relativeFrom="paragraph">
+                  <wp:posOffset>2552700</wp:posOffset>
+                </wp:positionV>
+                <wp:extent cx="2530475" cy="635"/>
+                <wp:effectExtent l="0" t="0" r="0" b="0"/>
+                <wp:wrapSquare wrapText="bothSides"/>
+                <wp:docPr id="790582460" name="Cuadro de texto 1"/>
+                <wp:cNvGraphicFramePr/>
+                <a:graphic xmlns:a="http://schemas.openxmlformats.org/drawingml/2006/main">
+                  <a:graphicData uri="http://schemas.microsoft.com/office/word/2010/wordprocessingShape">
+                    <wps:wsp>
+                      <wps:cNvSpPr txBox="1"/>
+                      <wps:spPr>
+                        <a:xfrm>
+                          <a:off x="0" y="0"/>
+                          <a:ext cx="2530475" cy="635"/>
+                        </a:xfrm>
+                        <a:prstGeom prst="rect">
+                          <a:avLst/>
+                        </a:prstGeom>
+                        <a:solidFill>
+                          <a:prstClr val="white"/>
+                        </a:solidFill>
+                        <a:ln>
+                          <a:noFill/>
+                        </a:ln>
+                      </wps:spPr>
+                      <wps:txbx>
+                        <w:txbxContent>
+                          <w:p>
+                            <w:pPr>
+                              <w:pStyle w:val="Descripcin"/>
+                              <w:rPr>
+                                <w:rFonts w:ascii="Times New Roman" w:hAnsi="Times New Roman" w:cs="Times New Roman"/>
+                                <w:sz w:val="24"/>
+                                <w:szCs w:val="24"/>
+                              </w:rPr>
+                            </w:pPr>
+                            <w:r>
+                              <w:t xml:space="preserve">Ilustración </w:t>
+                            </w:r>
+                            <w:fldSimple w:instr=" SEQ Ilustración \* ARABIC ">
+                              <w:r>
+                                <w:rPr>
+                                  <w:noProof/>
+                                </w:rPr>
+                                <w:t>13</w:t>
+                              </w:r>
+                            </w:fldSimple>
+                            <w:r>
+                              <w:t xml:space="preserve"> </w:t>
+                            </w:r>
+                            <w:r>
+                              <w:t>ventana configuración de máquina virtual</w:t>
+                            </w:r>
+                          </w:p>
+                        </w:txbxContent>
+                      </wps:txbx>
+                      <wps:bodyPr rot="0" spcFirstLastPara="0" vertOverflow="overflow" horzOverflow="overflow" vert="horz" wrap="square" lIns="0" tIns="0" rIns="0" bIns="0" numCol="1" spcCol="0" rtlCol="0" fromWordArt="0" anchor="t" anchorCtr="0" forceAA="0" compatLnSpc="1">
+                        <a:prstTxWarp prst="textNoShape">
+                          <a:avLst/>
+                        </a:prstTxWarp>
+                        <a:spAutoFit/>
+                      </wps:bodyPr>
+                    </wps:wsp>
+                  </a:graphicData>
+                </a:graphic>
+              </wp:anchor>
+            </w:drawing>
+          </mc:Choice>
+          <mc:Fallback>
+            <w:pict>
+              <v:shape w14:anchorId="226F8CF2" id="_x0000_s1033" type="#_x0000_t202" style="position:absolute;left:0;text-align:left;margin-left:0;margin-top:201pt;width:199.25pt;height:.05pt;z-index:251687936;visibility:visible;mso-wrap-style:square;mso-wrap-distance-left:9pt;mso-wrap-distance-top:0;mso-wrap-distance-right:9pt;mso-wrap-distance-bottom:0;mso-position-horizontal:absolute;mso-position-horizontal-relative:text;mso-position-vertical:absolute;mso-position-vertical-relative:text;v-text-anchor:top" o:gfxdata="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" stroked="f">
+                <v:textbox style="mso-fit-shape-to-text:t" inset="0,0,0,0">
+                  <w:txbxContent>
+                    <w:p>
+                      <w:pPr>
+                        <w:pStyle w:val="Descripcin"/>
+                        <w:rPr>
+                          <w:rFonts w:ascii="Times New Roman" w:hAnsi="Times New Roman" w:cs="Times New Roman"/>
+                          <w:sz w:val="24"/>
+                          <w:szCs w:val="24"/>
+                        </w:rPr>
+                      </w:pPr>
+                      <w:r>
+                        <w:t xml:space="preserve">Ilustración </w:t>
+                      </w:r>
+                      <w:fldSimple w:instr=" SEQ Ilustración \* ARABIC ">
+                        <w:r>
+                          <w:rPr>
+                            <w:noProof/>
+                          </w:rPr>
+                          <w:t>13</w:t>
+                        </w:r>
+                      </w:fldSimple>
+                      <w:r>
+                        <w:t xml:space="preserve"> </w:t>
+                      </w:r>
+                      <w:r>
+                        <w:t>ventana configuración de máquina virtual</w:t>
+                      </w:r>
+                    </w:p>
+                  </w:txbxContent>
+                </v:textbox>
+                <w10:wrap type="square"/>
+              </v:shape>
+            </w:pict>
+          </mc:Fallback>
+        </mc:AlternateContent>
+      </w:r>
+      <w:r>
+        <w:rPr>
+          <w:rFonts w:ascii="Times New Roman" w:hAnsi="Times New Roman" w:cs="Times New Roman"/>
+          <w:sz w:val="24"/>
+          <w:szCs w:val="24"/>
+        </w:rPr>
+        <w:drawing>
+          <wp:anchor distT="0" distB="0" distL="114300" distR="114300" simplePos="0" relativeHeight="251684864" behindDoc="0" locked="0" layoutInCell="1" allowOverlap="1" wp14:anchorId="25D95B7E" wp14:editId="6369A2BB">
+            <wp:simplePos x="0" y="0"/>
+            <wp:positionH relativeFrom="column">
+              <wp:posOffset>0</wp:posOffset>
+            </wp:positionH>
+            <wp:positionV relativeFrom="paragraph">
+              <wp:posOffset>646430</wp:posOffset>
+            </wp:positionV>
+            <wp:extent cx="2530475" cy="1849120"/>
+            <wp:effectExtent l="0" t="0" r="3175" b="0"/>
+            <wp:wrapSquare wrapText="bothSides"/>
+            <wp:docPr id="1917839625" name="Imagen 1" descr="Interfaz de usuario gráfica, Texto, Aplicación, Correo electrónico&#10;&#10;Descripción generada automáticamente"/>
+            <wp:cNvGraphicFramePr>
+              <a:graphicFrameLocks xmlns:a="http://schemas.openxmlformats.org/drawingml/2006/main" noChangeAspect="1"/>
+            </wp:cNvGraphicFramePr>
+            <a:graphic xmlns:a="http://schemas.openxmlformats.org/drawingml/2006/main">
+              <a:graphicData uri="http://schemas.openxmlformats.org/drawingml/2006/picture">
+                <pic:pic xmlns:pic="http://schemas.openxmlformats.org/drawingml/2006/picture">
+                  <pic:nvPicPr>
+                    <pic:cNvPr id="1917839625" name="Imagen 1" descr="Interfaz de usuario gráfica, Texto, Aplicación, Correo electrónico&#10;&#10;Descripción generada automáticamente"/>
+                    <pic:cNvPicPr/>
+                  </pic:nvPicPr>
+                  <pic:blipFill>
+                    <a:blip r:embed="rId22" cstate="print">
+                      <a:extLst>
+                        <a:ext uri="{28A0092B-C50C-407E-A947-70E740481C1C}">
+                          <a14:useLocalDpi xmlns:a14="http://schemas.microsoft.com/office/drawing/2010/main" val="0"/>
+                        </a:ext>
+                      </a:extLst>
+                    </a:blip>
+                    <a:stretch>
+                      <a:fillRect/>
+                    </a:stretch>
+                  </pic:blipFill>
+                  <pic:spPr>
+                    <a:xfrm>
+                      <a:off x="0" y="0"/>
+                      <a:ext cx="2530475" cy="1849120"/>
+                    </a:xfrm>
+                    <a:prstGeom prst="rect">
+                      <a:avLst/>
+                    </a:prstGeom>
+                  </pic:spPr>
+                </pic:pic>
+              </a:graphicData>
+            </a:graphic>
+            <wp14:sizeRelH relativeFrom="page">
+              <wp14:pctWidth>0</wp14:pctWidth>
+            </wp14:sizeRelH>
+            <wp14:sizeRelV relativeFrom="page">
+              <wp14:pctHeight>0</wp14:pctHeight>
+            </wp14:sizeRelV>
+          </wp:anchor>
+        </w:drawing>
+      </w:r>
+      <w:r>
+        <w:rPr>
+          <w:rFonts w:ascii="Times New Roman" w:hAnsi="Times New Roman" w:cs="Times New Roman"/>
+          <w:sz w:val="24"/>
+          <w:szCs w:val="24"/>
+        </w:rPr>
+        <w:t xml:space="preserve">Por precaución revisaremos también si el orden de arranque es el adecuado. </w:t>
+      </w:r>
+      <w:r>
+        <w:rPr>
+          <w:rFonts w:ascii="Times New Roman" w:hAnsi="Times New Roman" w:cs="Times New Roman"/>
+          <w:sz w:val="24"/>
+          <w:szCs w:val="24"/>
+        </w:rPr>
+        <w:t xml:space="preserve">Para ello debemos elegir la </w:t>
+      </w:r>
+      <w:r>
+        <w:rPr>
+          <w:rFonts w:ascii="Times New Roman" w:hAnsi="Times New Roman" w:cs="Times New Roman"/>
+          <w:sz w:val="24"/>
+          <w:szCs w:val="24"/>
+        </w:rPr>
+        <w:t>máquina</w:t>
+      </w:r>
+      <w:r>
+        <w:rPr>
+          <w:rFonts w:ascii="Times New Roman" w:hAnsi="Times New Roman" w:cs="Times New Roman"/>
+          <w:sz w:val="24"/>
+          <w:szCs w:val="24"/>
+        </w:rPr>
+        <w:t xml:space="preserve"> virtual con 1 único clic y después presionamos el botón </w:t>
+      </w:r>
+      <w:r>
+        <w:rPr>
+          <w:rFonts w:ascii="Times New Roman" w:hAnsi="Times New Roman" w:cs="Times New Roman"/>
+          <w:i/>
+          <w:iCs/>
+          <w:sz w:val="24"/>
+          <w:szCs w:val="24"/>
+        </w:rPr>
+        <w:t>“configuración”</w:t>
+      </w:r>
+      <w:r>
+        <w:rPr>
+          <w:rFonts w:ascii="Times New Roman" w:hAnsi="Times New Roman" w:cs="Times New Roman"/>
+          <w:sz w:val="24"/>
+          <w:szCs w:val="24"/>
+        </w:rPr>
+        <w:t xml:space="preserve"> y veremos la siguiente ventana.</w:t>
+      </w:r>
+    </w:p>
+    <w:p>
+      <w:pPr>
+        <w:jc w:val="both"/>
+        <w:rPr>
+          <w:rFonts w:ascii="Times New Roman" w:hAnsi="Times New Roman" w:cs="Times New Roman"/>
+          <w:sz w:val="24"/>
+          <w:szCs w:val="24"/>
+        </w:rPr>
+      </w:pPr>
+      <w:r>
+        <w:rPr>
+          <w:noProof/>
+        </w:rPr>
+        <mc:AlternateContent>
+          <mc:Choice Requires="wps">
+            <w:drawing>
+              <wp:anchor distT="0" distB="0" distL="114300" distR="114300" simplePos="0" relativeHeight="251689984" behindDoc="0" locked="0" layoutInCell="1" allowOverlap="1" wp14:anchorId="7565F10C" wp14:editId="3686A614">
+                <wp:simplePos x="0" y="0"/>
+                <wp:positionH relativeFrom="column">
+                  <wp:posOffset>2718435</wp:posOffset>
+                </wp:positionH>
+                <wp:positionV relativeFrom="paragraph">
+                  <wp:posOffset>1609090</wp:posOffset>
+                </wp:positionV>
+                <wp:extent cx="2980690" cy="635"/>
+                <wp:effectExtent l="0" t="0" r="0" b="0"/>
+                <wp:wrapSquare wrapText="bothSides"/>
+                <wp:docPr id="106127264" name="Cuadro de texto 1"/>
+                <wp:cNvGraphicFramePr/>
+                <a:graphic xmlns:a="http://schemas.openxmlformats.org/drawingml/2006/main">
+                  <a:graphicData uri="http://schemas.microsoft.com/office/word/2010/wordprocessingShape">
+                    <wps:wsp>
+                      <wps:cNvSpPr txBox="1"/>
+                      <wps:spPr>
+                        <a:xfrm>
+                          <a:off x="0" y="0"/>
+                          <a:ext cx="2980690" cy="635"/>
+                        </a:xfrm>
+                        <a:prstGeom prst="rect">
+                          <a:avLst/>
+                        </a:prstGeom>
+                        <a:solidFill>
+                          <a:prstClr val="white"/>
+                        </a:solidFill>
+                        <a:ln>
+                          <a:noFill/>
+                        </a:ln>
+                      </wps:spPr>
+                      <wps:txbx>
+                        <w:txbxContent>
+                          <w:p>
+                            <w:pPr>
+                              <w:pStyle w:val="Descripcin"/>
+                              <w:rPr>
+                                <w:rFonts w:ascii="Times New Roman" w:hAnsi="Times New Roman" w:cs="Times New Roman"/>
+                                <w:sz w:val="24"/>
+                                <w:szCs w:val="24"/>
+                              </w:rPr>
+                            </w:pPr>
+                            <w:r>
+                              <w:t xml:space="preserve">Ilustración </w:t>
+                            </w:r>
+                            <w:fldSimple w:instr=" SEQ Ilustración \* ARABIC ">
+                              <w:r>
+                                <w:rPr>
+                                  <w:noProof/>
+                                </w:rPr>
+                                <w:t>14</w:t>
+                              </w:r>
+                            </w:fldSimple>
+                            <w:r>
+                              <w:t xml:space="preserve"> ajuste orden de arranque</w:t>
+                            </w:r>
+                          </w:p>
+                        </w:txbxContent>
+                      </wps:txbx>
+                      <wps:bodyPr rot="0" spcFirstLastPara="0" vertOverflow="overflow" horzOverflow="overflow" vert="horz" wrap="square" lIns="0" tIns="0" rIns="0" bIns="0" numCol="1" spcCol="0" rtlCol="0" fromWordArt="0" anchor="t" anchorCtr="0" forceAA="0" compatLnSpc="1">
+                        <a:prstTxWarp prst="textNoShape">
+                          <a:avLst/>
+                        </a:prstTxWarp>
+                        <a:spAutoFit/>
+                      </wps:bodyPr>
+                    </wps:wsp>
+                  </a:graphicData>
+                </a:graphic>
+              </wp:anchor>
+            </w:drawing>
+          </mc:Choice>
+          <mc:Fallback>
+            <w:pict>
+              <v:shape w14:anchorId="7565F10C" id="_x0000_s1034" type="#_x0000_t202" style="position:absolute;left:0;text-align:left;margin-left:214.05pt;margin-top:126.7pt;width:234.7pt;height:.05pt;z-index:251689984;visibility:visible;mso-wrap-style:square;mso-wrap-distance-left:9pt;mso-wrap-distance-top:0;mso-wrap-distance-right:9pt;mso-wrap-distance-bottom:0;mso-position-horizontal:absolute;mso-position-horizontal-relative:text;mso-position-vertical:absolute;mso-position-vertical-relative:text;v-text-anchor:top" o:gfxdata="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" stroked="f">
+                <v:textbox style="mso-fit-shape-to-text:t" inset="0,0,0,0">
+                  <w:txbxContent>
+                    <w:p>
+                      <w:pPr>
+                        <w:pStyle w:val="Descripcin"/>
+                        <w:rPr>
+                          <w:rFonts w:ascii="Times New Roman" w:hAnsi="Times New Roman" w:cs="Times New Roman"/>
+                          <w:sz w:val="24"/>
+                          <w:szCs w:val="24"/>
+                        </w:rPr>
+                      </w:pPr>
+                      <w:r>
+                        <w:t xml:space="preserve">Ilustración </w:t>
+                      </w:r>
+                      <w:fldSimple w:instr=" SEQ Ilustración \* ARABIC ">
+                        <w:r>
+                          <w:rPr>
+                            <w:noProof/>
+                          </w:rPr>
+                          <w:t>14</w:t>
+                        </w:r>
+                      </w:fldSimple>
+                      <w:r>
+                        <w:t xml:space="preserve"> ajuste orden de arranque</w:t>
+                      </w:r>
+                    </w:p>
+                  </w:txbxContent>
+                </v:textbox>
+                <w10:wrap type="square"/>
+              </v:shape>
+            </w:pict>
+          </mc:Fallback>
+        </mc:AlternateContent>
+      </w:r>
+      <w:r>
+        <w:rPr>
+          <w:rFonts w:ascii="Times New Roman" w:hAnsi="Times New Roman" w:cs="Times New Roman"/>
+          <w:sz w:val="24"/>
+          <w:szCs w:val="24"/>
+        </w:rPr>
+        <w:drawing>
+          <wp:anchor distT="0" distB="0" distL="114300" distR="114300" simplePos="0" relativeHeight="251685888" behindDoc="0" locked="0" layoutInCell="1" allowOverlap="1" wp14:anchorId="0BB64580" wp14:editId="451C0FA8">
+            <wp:simplePos x="0" y="0"/>
+            <wp:positionH relativeFrom="column">
+              <wp:posOffset>2718435</wp:posOffset>
+            </wp:positionH>
+            <wp:positionV relativeFrom="paragraph">
+              <wp:posOffset>475788</wp:posOffset>
+            </wp:positionV>
+            <wp:extent cx="2980690" cy="1076325"/>
+            <wp:effectExtent l="0" t="0" r="0" b="9525"/>
+            <wp:wrapSquare wrapText="bothSides"/>
+            <wp:docPr id="1715663211" name="Imagen 1" descr="Interfaz de usuario gráfica, Texto&#10;&#10;Descripción generada automáticamente"/>
+            <wp:cNvGraphicFramePr>
+              <a:graphicFrameLocks xmlns:a="http://schemas.openxmlformats.org/drawingml/2006/main" noChangeAspect="1"/>
+            </wp:cNvGraphicFramePr>
+            <a:graphic xmlns:a="http://schemas.openxmlformats.org/drawingml/2006/main">
+              <a:graphicData uri="http://schemas.openxmlformats.org/drawingml/2006/picture">
+                <pic:pic xmlns:pic="http://schemas.openxmlformats.org/drawingml/2006/picture">
+                  <pic:nvPicPr>
+                    <pic:cNvPr id="1715663211" name="Imagen 1" descr="Interfaz de usuario gráfica, Texto&#10;&#10;Descripción generada automáticamente"/>
+                    <pic:cNvPicPr/>
+                  </pic:nvPicPr>
+                  <pic:blipFill>
+                    <a:blip r:embed="rId23">
+                      <a:extLst>
+                        <a:ext uri="{28A0092B-C50C-407E-A947-70E740481C1C}">
+                          <a14:useLocalDpi xmlns:a14="http://schemas.microsoft.com/office/drawing/2010/main" val="0"/>
+                        </a:ext>
+                      </a:extLst>
+                    </a:blip>
+                    <a:stretch>
+                      <a:fillRect/>
+                    </a:stretch>
+                  </pic:blipFill>
+                  <pic:spPr>
+                    <a:xfrm>
+                      <a:off x="0" y="0"/>
+                      <a:ext cx="2980690" cy="1076325"/>
+                    </a:xfrm>
+                    <a:prstGeom prst="rect">
+                      <a:avLst/>
+                    </a:prstGeom>
+                  </pic:spPr>
+                </pic:pic>
+              </a:graphicData>
+            </a:graphic>
+            <wp14:sizeRelH relativeFrom="page">
+              <wp14:pctWidth>0</wp14:pctWidth>
+            </wp14:sizeRelH>
+            <wp14:sizeRelV relativeFrom="page">
+              <wp14:pctHeight>0</wp14:pctHeight>
+            </wp14:sizeRelV>
+          </wp:anchor>
+        </w:drawing>
+      </w:r>
+      <w:r>
+        <w:rPr>
+          <w:rFonts w:ascii="Times New Roman" w:hAnsi="Times New Roman" w:cs="Times New Roman"/>
+          <w:sz w:val="24"/>
+          <w:szCs w:val="24"/>
+        </w:rPr>
+        <w:t xml:space="preserve">Desde aquí nos dirigimos a la sección </w:t>
+      </w:r>
+      <w:r>
+        <w:rPr>
+          <w:rFonts w:ascii="Times New Roman" w:hAnsi="Times New Roman" w:cs="Times New Roman"/>
+          <w:b/>
+          <w:bCs/>
+          <w:i/>
+          <w:iCs/>
+          <w:sz w:val="24"/>
+          <w:szCs w:val="24"/>
+        </w:rPr>
+        <w:t>“sistema</w:t>
+      </w:r>
+      <w:r>
+        <w:rPr>
+          <w:rFonts w:ascii="Times New Roman" w:hAnsi="Times New Roman" w:cs="Times New Roman"/>
+          <w:sz w:val="24"/>
+          <w:szCs w:val="24"/>
+        </w:rPr>
+        <w:t>” para cambiar el orden de arranque por el siguiente.</w:t>
+      </w:r>
+    </w:p>
+    <w:p>
+      <w:pPr>
+        <w:jc w:val="both"/>
+        <w:rPr>
+          <w:rFonts w:ascii="Times New Roman" w:hAnsi="Times New Roman" w:cs="Times New Roman"/>
+          <w:sz w:val="24"/>
+          <w:szCs w:val="24"/>
+        </w:rPr>
+      </w:pPr>
+    </w:p>
+    <w:p>
+      <w:pPr>
+        <w:jc w:val="both"/>
+        <w:rPr>
+          <w:rFonts w:ascii="Times New Roman" w:hAnsi="Times New Roman" w:cs="Times New Roman"/>
+          <w:sz w:val="24"/>
+          <w:szCs w:val="24"/>
+        </w:rPr>
+      </w:pPr>
+      <w:r>
+        <w:rPr>
+          <w:rFonts w:ascii="Times New Roman" w:hAnsi="Times New Roman" w:cs="Times New Roman"/>
+          <w:sz w:val="24"/>
+          <w:szCs w:val="24"/>
+        </w:rPr>
+        <w:t xml:space="preserve">Seguimos con la inserción del primer ISO, al no existir un sistema operativo lo podemos elegir al cargar la maquina virtual, pero por fines prácticos haremos la demostración desde antes del arranque. </w:t>
+      </w:r>
+      <w:r>
+        <w:rPr>
+          <w:rFonts w:ascii="Times New Roman" w:hAnsi="Times New Roman" w:cs="Times New Roman"/>
+          <w:sz w:val="24"/>
+          <w:szCs w:val="24"/>
+        </w:rPr>
+        <w:t xml:space="preserve">Ahora nos dirigimos a la sección </w:t>
+      </w:r>
+      <w:r>
+        <w:rPr>
+          <w:rFonts w:ascii="Times New Roman" w:hAnsi="Times New Roman" w:cs="Times New Roman"/>
+          <w:b/>
+          <w:bCs/>
+          <w:i/>
+          <w:iCs/>
+          <w:sz w:val="24"/>
+          <w:szCs w:val="24"/>
+        </w:rPr>
+        <w:t>“almacenamiento”</w:t>
+      </w:r>
+      <w:r>
+        <w:rPr>
+          <w:rFonts w:ascii="Times New Roman" w:hAnsi="Times New Roman" w:cs="Times New Roman"/>
+          <w:sz w:val="24"/>
+          <w:szCs w:val="24"/>
+        </w:rPr>
+        <w:t>.</w:t>
+      </w:r>
+    </w:p>
+    <w:p>
+      <w:pPr>
+        <w:rPr>
+          <w:rFonts w:ascii="Times New Roman" w:hAnsi="Times New Roman" w:cs="Times New Roman"/>
+          <w:sz w:val="24"/>
+          <w:szCs w:val="24"/>
+        </w:rPr>
+      </w:pPr>
+      <w:r>
+        <w:rPr>
+          <w:rFonts w:ascii="Times New Roman" w:hAnsi="Times New Roman" w:cs="Times New Roman"/>
+          <w:sz w:val="24"/>
+          <w:szCs w:val="24"/>
+        </w:rPr>
+        <w:br w:type="page"/>
+      </w:r>
+    </w:p>
+    <w:p>
+      <w:pPr>
+        <w:jc w:val="both"/>
+        <w:rPr>
+          <w:rFonts w:ascii="Times New Roman" w:hAnsi="Times New Roman" w:cs="Times New Roman"/>
+          <w:sz w:val="24"/>
+          <w:szCs w:val="24"/>
+        </w:rPr>
+      </w:pPr>
+      <w:r>
+        <w:rPr>
+          <w:rFonts w:ascii="Times New Roman" w:hAnsi="Times New Roman" w:cs="Times New Roman"/>
+          <w:sz w:val="24"/>
+          <w:szCs w:val="24"/>
+        </w:rPr>
+        <w:lastRenderedPageBreak/>
+        <w:drawing>
+          <wp:anchor distT="0" distB="0" distL="114300" distR="114300" simplePos="0" relativeHeight="251682816" behindDoc="0" locked="0" layoutInCell="1" allowOverlap="1" wp14:anchorId="77EDDF37" wp14:editId="3CB8BCF4">
+            <wp:simplePos x="0" y="0"/>
+            <wp:positionH relativeFrom="column">
+              <wp:posOffset>4454640</wp:posOffset>
+            </wp:positionH>
+            <wp:positionV relativeFrom="paragraph">
+              <wp:posOffset>520</wp:posOffset>
+            </wp:positionV>
+            <wp:extent cx="1555750" cy="2898775"/>
+            <wp:effectExtent l="0" t="0" r="6350" b="0"/>
+            <wp:wrapSquare wrapText="bothSides"/>
+            <wp:docPr id="1053228747" name="Imagen 1" descr="Imagen que contiene Interfaz de usuario gráfica&#10;&#10;Descripción generada automáticamente"/>
+            <wp:cNvGraphicFramePr>
+              <a:graphicFrameLocks xmlns:a="http://schemas.openxmlformats.org/drawingml/2006/main" noChangeAspect="1"/>
+            </wp:cNvGraphicFramePr>
+            <a:graphic xmlns:a="http://schemas.openxmlformats.org/drawingml/2006/main">
+              <a:graphicData uri="http://schemas.openxmlformats.org/drawingml/2006/picture">
+                <pic:pic xmlns:pic="http://schemas.openxmlformats.org/drawingml/2006/picture">
+                  <pic:nvPicPr>
+                    <pic:cNvPr id="1053228747" name="Imagen 1" descr="Imagen que contiene Interfaz de usuario gráfica&#10;&#10;Descripción generada automáticamente"/>
+                    <pic:cNvPicPr/>
+                  </pic:nvPicPr>
+                  <pic:blipFill>
+                    <a:blip r:embed="rId24">
+                      <a:extLst>
+                        <a:ext uri="{28A0092B-C50C-407E-A947-70E740481C1C}">
+                          <a14:useLocalDpi xmlns:a14="http://schemas.microsoft.com/office/drawing/2010/main" val="0"/>
+                        </a:ext>
+                      </a:extLst>
+                    </a:blip>
+                    <a:stretch>
+                      <a:fillRect/>
+                    </a:stretch>
+                  </pic:blipFill>
+                  <pic:spPr>
+                    <a:xfrm>
+                      <a:off x="0" y="0"/>
+                      <a:ext cx="1555750" cy="2898775"/>
+                    </a:xfrm>
+                    <a:prstGeom prst="rect">
+                      <a:avLst/>
+                    </a:prstGeom>
+                  </pic:spPr>
+                </pic:pic>
+              </a:graphicData>
+            </a:graphic>
+            <wp14:sizeRelH relativeFrom="page">
+              <wp14:pctWidth>0</wp14:pctWidth>
+            </wp14:sizeRelH>
+            <wp14:sizeRelV relativeFrom="page">
+              <wp14:pctHeight>0</wp14:pctHeight>
+            </wp14:sizeRelV>
+          </wp:anchor>
+        </w:drawing>
+      </w:r>
+      <w:r>
+        <w:rPr>
+          <w:rFonts w:ascii="Times New Roman" w:hAnsi="Times New Roman" w:cs="Times New Roman"/>
+          <w:sz w:val="24"/>
+          <w:szCs w:val="24"/>
+        </w:rPr>
+        <w:t xml:space="preserve">Una vez desplegada la configuración nos dirigimos a </w:t>
+      </w:r>
+      <w:r>
+        <w:rPr>
+          <w:rFonts w:ascii="Times New Roman" w:hAnsi="Times New Roman" w:cs="Times New Roman"/>
+          <w:i/>
+          <w:iCs/>
+          <w:sz w:val="24"/>
+          <w:szCs w:val="24"/>
+        </w:rPr>
+        <w:t>“almacenamiento”</w:t>
+      </w:r>
+      <w:r>
+        <w:rPr>
+          <w:rFonts w:ascii="Times New Roman" w:hAnsi="Times New Roman" w:cs="Times New Roman"/>
+          <w:sz w:val="24"/>
+          <w:szCs w:val="24"/>
+        </w:rPr>
+        <w:t xml:space="preserve"> para ver el siguiente panel</w:t>
+      </w:r>
+      <w:r>
+        <w:rPr>
+          <w:rFonts w:ascii="Times New Roman" w:hAnsi="Times New Roman" w:cs="Times New Roman"/>
+          <w:sz w:val="24"/>
+          <w:szCs w:val="24"/>
+        </w:rPr>
+        <w:t xml:space="preserve">, si vemos el icono de un CD/DVD dentro del recuadro blanco lo vamos a seleccionar, en caso de no estar el icono, vamos a presionar el icono CD/DVD en la parte superior del panel con un icono </w:t>
+      </w:r>
+      <w:r>
+        <w:rPr>
+          <w:rFonts w:ascii="Times New Roman" w:hAnsi="Times New Roman" w:cs="Times New Roman"/>
+          <w:b/>
+          <w:bCs/>
+          <w:i/>
+          <w:iCs/>
+          <w:sz w:val="24"/>
+          <w:szCs w:val="24"/>
+        </w:rPr>
+        <w:t>“+”</w:t>
+      </w:r>
+      <w:r>
+        <w:rPr>
+          <w:rFonts w:ascii="Times New Roman" w:hAnsi="Times New Roman" w:cs="Times New Roman"/>
+          <w:sz w:val="24"/>
+          <w:szCs w:val="24"/>
+        </w:rPr>
+        <w:t xml:space="preserve"> para agregarlo y seleccionar el ISO deseado previamente descargado.</w:t>
+      </w:r>
+    </w:p>
+    <w:p>
+      <w:pPr>
+        <w:jc w:val="both"/>
+        <w:rPr>
+          <w:rFonts w:ascii="Times New Roman" w:hAnsi="Times New Roman" w:cs="Times New Roman"/>
+          <w:sz w:val="24"/>
+          <w:szCs w:val="24"/>
+        </w:rPr>
+      </w:pPr>
+      <w:r>
+        <w:rPr>
+          <w:rFonts w:ascii="Times New Roman" w:hAnsi="Times New Roman" w:cs="Times New Roman"/>
+          <w:sz w:val="24"/>
+          <w:szCs w:val="24"/>
+        </w:rPr>
+        <w:t xml:space="preserve">En caso de no encontrarse el icono e intentar agregar uno nuevo tendremos esta ventana, en ella se </w:t>
+      </w:r>
+      <w:r>
+        <w:rPr>
+          <w:rFonts w:ascii="Times New Roman" w:hAnsi="Times New Roman" w:cs="Times New Roman"/>
+          <w:sz w:val="24"/>
+          <w:szCs w:val="24"/>
+        </w:rPr>
+        <w:t>mostrarán</w:t>
+      </w:r>
+      <w:r>
+        <w:rPr>
+          <w:rFonts w:ascii="Times New Roman" w:hAnsi="Times New Roman" w:cs="Times New Roman"/>
+          <w:sz w:val="24"/>
+          <w:szCs w:val="24"/>
+        </w:rPr>
+        <w:t xml:space="preserve"> los ISO que ya hemos utilizado previamente, si presionamos la opción </w:t>
+      </w:r>
+      <w:r>
+        <w:rPr>
+          <w:rFonts w:ascii="Times New Roman" w:hAnsi="Times New Roman" w:cs="Times New Roman"/>
+          <w:b/>
+          <w:bCs/>
+          <w:i/>
+          <w:iCs/>
+          <w:sz w:val="24"/>
+          <w:szCs w:val="24"/>
+        </w:rPr>
+        <w:t>“añadir”</w:t>
+      </w:r>
+      <w:r>
+        <w:rPr>
+          <w:rFonts w:ascii="Times New Roman" w:hAnsi="Times New Roman" w:cs="Times New Roman"/>
+          <w:sz w:val="24"/>
+          <w:szCs w:val="24"/>
+        </w:rPr>
+        <w:t xml:space="preserve"> se abrirá el explorador de archivos para incluir un ISO nuevo.</w:t>
+      </w:r>
+    </w:p>
+    <w:p>
+      <w:pPr>
+        <w:jc w:val="both"/>
+        <w:rPr>
+          <w:rFonts w:ascii="Times New Roman" w:hAnsi="Times New Roman" w:cs="Times New Roman"/>
+          <w:sz w:val="24"/>
+          <w:szCs w:val="24"/>
+        </w:rPr>
+      </w:pPr>
+      <w:r>
+        <w:rPr>
+          <w:rFonts w:ascii="Times New Roman" w:hAnsi="Times New Roman" w:cs="Times New Roman"/>
+          <w:sz w:val="24"/>
+          <w:szCs w:val="24"/>
+        </w:rPr>
+        <w:drawing>
+          <wp:inline distT="0" distB="0" distL="0" distR="0" wp14:anchorId="43CCCE7F" wp14:editId="231AC444">
+            <wp:extent cx="3199765" cy="1971040"/>
+            <wp:effectExtent l="0" t="0" r="635" b="0"/>
+            <wp:docPr id="1903811323" name="Imagen 1" descr="Interfaz de usuario gráfica, Texto, Aplicación&#10;&#10;Descripción generada automáticamente"/>
+            <wp:cNvGraphicFramePr>
+              <a:graphicFrameLocks xmlns:a="http://schemas.openxmlformats.org/drawingml/2006/main" noChangeAspect="1"/>
+            </wp:cNvGraphicFramePr>
+            <a:graphic xmlns:a="http://schemas.openxmlformats.org/drawingml/2006/main">
+              <a:graphicData uri="http://schemas.openxmlformats.org/drawingml/2006/picture">
+                <pic:pic xmlns:pic="http://schemas.openxmlformats.org/drawingml/2006/picture">
+                  <pic:nvPicPr>
+                    <pic:cNvPr id="1903811323" name="Imagen 1" descr="Interfaz de usuario gráfica, Texto, Aplicación&#10;&#10;Descripción generada automáticamente"/>
+                    <pic:cNvPicPr/>
+                  </pic:nvPicPr>
+                  <pic:blipFill>
+                    <a:blip r:embed="rId25">
+                      <a:extLst>
+                        <a:ext uri="{28A0092B-C50C-407E-A947-70E740481C1C}">
+                          <a14:useLocalDpi xmlns:a14="http://schemas.microsoft.com/office/drawing/2010/main" val="0"/>
+                        </a:ext>
+                      </a:extLst>
+                    </a:blip>
+                    <a:stretch>
+                      <a:fillRect/>
+                    </a:stretch>
+                  </pic:blipFill>
+                  <pic:spPr>
+                    <a:xfrm>
+                      <a:off x="0" y="0"/>
+                      <a:ext cx="3199765" cy="1971040"/>
+                    </a:xfrm>
+                    <a:prstGeom prst="rect">
+                      <a:avLst/>
+                    </a:prstGeom>
+                  </pic:spPr>
+                </pic:pic>
+              </a:graphicData>
+            </a:graphic>
+          </wp:inline>
+        </w:drawing>
+      </w:r>
+    </w:p>
+    <w:p>
+      <w:pPr>
+        <w:jc w:val="both"/>
+        <w:rPr>
+          <w:rFonts w:ascii="Times New Roman" w:hAnsi="Times New Roman" w:cs="Times New Roman"/>
+          <w:sz w:val="24"/>
+          <w:szCs w:val="24"/>
+        </w:rPr>
+      </w:pPr>
+      <w:r>
+        <w:rPr>
+          <w:rFonts w:ascii="Times New Roman" w:hAnsi="Times New Roman" w:cs="Times New Roman"/>
+          <w:sz w:val="24"/>
+          <w:szCs w:val="24"/>
+        </w:rPr>
+        <w:t xml:space="preserve">Si el icono se encontraba previamente damos clic en el y se mostrarán las opciones a la derecha, igualmente elegimos el icono del CD/DVD de la sección nueva y buscamos un ISO </w:t>
+      </w:r>
+      <w:r>
+        <w:rPr>
+          <w:rFonts w:ascii="Times New Roman" w:hAnsi="Times New Roman" w:cs="Times New Roman"/>
+          <w:sz w:val="24"/>
+          <w:szCs w:val="24"/>
+        </w:rPr>
+        <w:t xml:space="preserve">que queramos incluir, </w:t>
+      </w:r>
+    </w:p>
+    <w:p>
+      <w:pPr>
+        <w:jc w:val="center"/>
+        <w:rPr>
+          <w:rFonts w:ascii="Times New Roman" w:hAnsi="Times New Roman" w:cs="Times New Roman"/>
+          <w:sz w:val="24"/>
+          <w:szCs w:val="24"/>
+        </w:rPr>
+      </w:pPr>
+      <w:r>
+        <w:rPr>
+          <w:rFonts w:ascii="Times New Roman" w:hAnsi="Times New Roman" w:cs="Times New Roman"/>
+          <w:sz w:val="24"/>
+          <w:szCs w:val="24"/>
+        </w:rPr>
+        <w:drawing>
+          <wp:inline distT="0" distB="0" distL="0" distR="0" wp14:anchorId="68447083" wp14:editId="5D25516D">
+            <wp:extent cx="4342880" cy="1696209"/>
+            <wp:effectExtent l="0" t="0" r="635" b="0"/>
+            <wp:docPr id="906486143" name="Imagen 1" descr="Interfaz de usuario gráfica, Aplicación, Word&#10;&#10;Descripción generada automáticamente"/>
+            <wp:cNvGraphicFramePr>
+              <a:graphicFrameLocks xmlns:a="http://schemas.openxmlformats.org/drawingml/2006/main" noChangeAspect="1"/>
+            </wp:cNvGraphicFramePr>
+            <a:graphic xmlns:a="http://schemas.openxmlformats.org/drawingml/2006/main">
+              <a:graphicData uri="http://schemas.openxmlformats.org/drawingml/2006/picture">
+                <pic:pic xmlns:pic="http://schemas.openxmlformats.org/drawingml/2006/picture">
+                  <pic:nvPicPr>
+                    <pic:cNvPr id="906486143" name="Imagen 1" descr="Interfaz de usuario gráfica, Aplicación, Word&#10;&#10;Descripción generada automáticamente"/>
+                    <pic:cNvPicPr/>
+                  </pic:nvPicPr>
+                  <pic:blipFill>
+                    <a:blip r:embed="rId26"/>
+                    <a:stretch>
+                      <a:fillRect/>
+                    </a:stretch>
+                  </pic:blipFill>
+                  <pic:spPr>
+                    <a:xfrm>
+                      <a:off x="0" y="0"/>
+                      <a:ext cx="4349686" cy="1698867"/>
+                    </a:xfrm>
+                    <a:prstGeom prst="rect">
+                      <a:avLst/>
+                    </a:prstGeom>
+                  </pic:spPr>
+                </pic:pic>
+              </a:graphicData>
+            </a:graphic>
+          </wp:inline>
+        </w:drawing>
+      </w:r>
+    </w:p>
+    <w:p>
+      <w:pPr>
+        <w:jc w:val="both"/>
+        <w:rPr>
+          <w:rFonts w:ascii="Times New Roman" w:hAnsi="Times New Roman" w:cs="Times New Roman"/>
+          <w:sz w:val="24"/>
+          <w:szCs w:val="24"/>
+        </w:rPr>
+      </w:pPr>
+      <w:r>
+        <w:rPr>
+          <w:rFonts w:ascii="Times New Roman" w:hAnsi="Times New Roman" w:cs="Times New Roman"/>
+          <w:sz w:val="24"/>
+          <w:szCs w:val="24"/>
+        </w:rPr>
+        <w:t>Sin importar la acción veremos este cambio en el panel blanco, se escribirá el nombre del ISO físico, después de esto podremos arrancar finalmente la máquina virtual</w:t>
+      </w:r>
+    </w:p>
+    <w:p>
+      <w:pPr>
+        <w:jc w:val="center"/>
+        <w:rPr>
+          <w:rFonts w:ascii="Times New Roman" w:hAnsi="Times New Roman" w:cs="Times New Roman"/>
+          <w:sz w:val="24"/>
+          <w:szCs w:val="24"/>
+        </w:rPr>
+      </w:pPr>
+      <w:r>
+        <w:rPr>
+          <w:rFonts w:ascii="Times New Roman" w:hAnsi="Times New Roman" w:cs="Times New Roman"/>
+          <w:sz w:val="24"/>
+          <w:szCs w:val="24"/>
+        </w:rPr>
+        <w:drawing>
+          <wp:inline distT="0" distB="0" distL="0" distR="0" wp14:anchorId="6B0015C5" wp14:editId="7D502890">
+            <wp:extent cx="2152950" cy="905001"/>
+            <wp:effectExtent l="0" t="0" r="0" b="9525"/>
+            <wp:docPr id="1052004202" name="Imagen 1" descr="Interfaz de usuario gráfica, Texto, Aplicación&#10;&#10;Descripción generada automáticamente"/>
+            <wp:cNvGraphicFramePr>
+              <a:graphicFrameLocks xmlns:a="http://schemas.openxmlformats.org/drawingml/2006/main" noChangeAspect="1"/>
+            </wp:cNvGraphicFramePr>
+            <a:graphic xmlns:a="http://schemas.openxmlformats.org/drawingml/2006/main">
+              <a:graphicData uri="http://schemas.openxmlformats.org/drawingml/2006/picture">
+                <pic:pic xmlns:pic="http://schemas.openxmlformats.org/drawingml/2006/picture">
+                  <pic:nvPicPr>
+                    <pic:cNvPr id="1052004202" name="Imagen 1" descr="Interfaz de usuario gráfica, Texto, Aplicación&#10;&#10;Descripción generada automáticamente"/>
+                    <pic:cNvPicPr/>
+                  </pic:nvPicPr>
+                  <pic:blipFill>
+                    <a:blip r:embed="rId27"/>
+                    <a:stretch>
+                      <a:fillRect/>
+                    </a:stretch>
+                  </pic:blipFill>
+                  <pic:spPr>
+                    <a:xfrm>
+                      <a:off x="0" y="0"/>
+                      <a:ext cx="2152950" cy="905001"/>
+                    </a:xfrm>
+                    <a:prstGeom prst="rect">
+                      <a:avLst/>
+                    </a:prstGeom>
+                  </pic:spPr>
+                </pic:pic>
+              </a:graphicData>
+            </a:graphic>
+          </wp:inline>
+        </w:drawing>
+      </w:r>
+    </w:p>
+    <w:p>
+      <w:pPr>
+        <w:jc w:val="both"/>
+        <w:rPr>
+          <w:rFonts w:ascii="Times New Roman" w:hAnsi="Times New Roman" w:cs="Times New Roman"/>
+          <w:sz w:val="24"/>
+          <w:szCs w:val="24"/>
+        </w:rPr>
+      </w:pPr>
+      <w:r>
+        <w:rPr>
+          <w:rFonts w:ascii="Times New Roman" w:hAnsi="Times New Roman" w:cs="Times New Roman"/>
+          <w:sz w:val="24"/>
+          <w:szCs w:val="24"/>
+        </w:rPr>
+        <w:lastRenderedPageBreak/>
+        <w:drawing>
+          <wp:anchor distT="0" distB="0" distL="114300" distR="114300" simplePos="0" relativeHeight="251683840" behindDoc="0" locked="0" layoutInCell="1" allowOverlap="1" wp14:anchorId="781EBAF4" wp14:editId="40F2498D">
+            <wp:simplePos x="0" y="0"/>
+            <wp:positionH relativeFrom="column">
+              <wp:posOffset>3657080</wp:posOffset>
+            </wp:positionH>
+            <wp:positionV relativeFrom="paragraph">
+              <wp:posOffset>58</wp:posOffset>
+            </wp:positionV>
+            <wp:extent cx="2286319" cy="1276528"/>
+            <wp:effectExtent l="0" t="0" r="0" b="0"/>
+            <wp:wrapSquare wrapText="bothSides"/>
+            <wp:docPr id="556004339" name="Imagen 1" descr="Interfaz de usuario gráfica, Aplicación&#10;&#10;Descripción generada automáticamente"/>
+            <wp:cNvGraphicFramePr>
+              <a:graphicFrameLocks xmlns:a="http://schemas.openxmlformats.org/drawingml/2006/main" noChangeAspect="1"/>
+            </wp:cNvGraphicFramePr>
+            <a:graphic xmlns:a="http://schemas.openxmlformats.org/drawingml/2006/main">
+              <a:graphicData uri="http://schemas.openxmlformats.org/drawingml/2006/picture">
+                <pic:pic xmlns:pic="http://schemas.openxmlformats.org/drawingml/2006/picture">
+                  <pic:nvPicPr>
+                    <pic:cNvPr id="556004339" name="Imagen 1" descr="Interfaz de usuario gráfica, Aplicación&#10;&#10;Descripción generada automáticamente"/>
+                    <pic:cNvPicPr/>
+                  </pic:nvPicPr>
+                  <pic:blipFill>
+                    <a:blip r:embed="rId28">
+                      <a:extLst>
+                        <a:ext uri="{28A0092B-C50C-407E-A947-70E740481C1C}">
+                          <a14:useLocalDpi xmlns:a14="http://schemas.microsoft.com/office/drawing/2010/main" val="0"/>
+                        </a:ext>
+                      </a:extLst>
+                    </a:blip>
+                    <a:stretch>
+                      <a:fillRect/>
+                    </a:stretch>
+                  </pic:blipFill>
+                  <pic:spPr>
+                    <a:xfrm>
+                      <a:off x="0" y="0"/>
+                      <a:ext cx="2286319" cy="1276528"/>
+                    </a:xfrm>
+                    <a:prstGeom prst="rect">
+                      <a:avLst/>
+                    </a:prstGeom>
+                  </pic:spPr>
+                </pic:pic>
+              </a:graphicData>
+            </a:graphic>
+            <wp14:sizeRelH relativeFrom="page">
+              <wp14:pctWidth>0</wp14:pctWidth>
+            </wp14:sizeRelH>
+            <wp14:sizeRelV relativeFrom="page">
+              <wp14:pctHeight>0</wp14:pctHeight>
+            </wp14:sizeRelV>
+          </wp:anchor>
+        </w:drawing>
+      </w:r>
+      <w:r>
+        <w:rPr>
+          <w:rFonts w:ascii="Times New Roman" w:hAnsi="Times New Roman" w:cs="Times New Roman"/>
+          <w:sz w:val="24"/>
+          <w:szCs w:val="24"/>
+        </w:rPr>
+        <w:t>El proceso de instalación en este punto es normal y solo existirán las variaciones explicadas en el inciso anterior, dando por sentados esos pasos lo siguiente es apagar la máquina virtual, y repetir los pasos de selección de ISO anteriores, pero ahora desconectando el ISO que haya sido instalado recientemente.</w:t>
+      </w:r>
+    </w:p>
+    <w:p>
+      <w:pPr>
+        <w:jc w:val="both"/>
+        <w:rPr>
+          <w:rFonts w:ascii="Times New Roman" w:hAnsi="Times New Roman" w:cs="Times New Roman"/>
+          <w:sz w:val="24"/>
+          <w:szCs w:val="24"/>
+        </w:rPr>
+      </w:pPr>
+      <w:r>
+        <w:rPr>
+          <w:rFonts w:ascii="Times New Roman" w:hAnsi="Times New Roman" w:cs="Times New Roman"/>
+          <w:sz w:val="24"/>
+          <w:szCs w:val="24"/>
+        </w:rPr>
+        <w:t>Después de esto podemos hacer la selección de un ISO diferente y reiniciar la máquina virtual para leer el contenido.</w:t>
+      </w:r>
+      <w:r>
+        <w:rPr>
+          <w:rFonts w:ascii="Times New Roman" w:hAnsi="Times New Roman" w:cs="Times New Roman"/>
+          <w:sz w:val="24"/>
+          <w:szCs w:val="24"/>
+        </w:rPr>
+        <w:t xml:space="preserve"> Volvemos con los pasos de instalación que son los pasos de cualquier otra instalación y retomando las instrucciones del inciso de particiones únicamente, los sistemas están configurados para tener un desempeño aceptable por defecto, por ello no modificaremos prácticamente ninguna de sus opciones establecidas más allá de usuario, idioma y zonas horarias</w:t>
+      </w:r>
+      <w:r>
+        <w:rPr>
+          <w:rFonts w:ascii="Times New Roman" w:hAnsi="Times New Roman" w:cs="Times New Roman"/>
+          <w:sz w:val="24"/>
+          <w:szCs w:val="24"/>
+        </w:rPr>
+        <w:t>.</w:t>
+      </w:r>
+    </w:p>
+    <w:p>
+      <w:pPr>
+        <w:jc w:val="both"/>
+        <w:rPr>
+          <w:rFonts w:ascii="Times New Roman" w:hAnsi="Times New Roman" w:cs="Times New Roman"/>
+          <w:sz w:val="24"/>
+          <w:szCs w:val="24"/>
+        </w:rPr>
+      </w:pPr>
+      <w:r>
+        <w:rPr>
+          <w:rFonts w:ascii="Times New Roman" w:hAnsi="Times New Roman" w:cs="Times New Roman"/>
+          <w:sz w:val="24"/>
+          <w:szCs w:val="24"/>
+        </w:rPr>
+        <w:t xml:space="preserve">Dependiendo de los sistemas que se estén instalando, se puede presentar la posibilidad de instalar un asistente de arranque para seleccionar el sistema u opciones adicionales para el arranque de la máquina, en el caso </w:t>
+      </w:r>
+      <w:r>
+        <w:rPr>
+          <w:rFonts w:ascii="Times New Roman" w:hAnsi="Times New Roman" w:cs="Times New Roman"/>
+          <w:b/>
+          <w:bCs/>
+          <w:sz w:val="24"/>
+          <w:szCs w:val="24"/>
+        </w:rPr>
+        <w:t>Debian</w:t>
+      </w:r>
+      <w:r>
+        <w:rPr>
+          <w:rFonts w:ascii="Times New Roman" w:hAnsi="Times New Roman" w:cs="Times New Roman"/>
+          <w:sz w:val="24"/>
+          <w:szCs w:val="24"/>
+        </w:rPr>
+        <w:t xml:space="preserve"> antes de formatear la partición consultará sobre la instalación de </w:t>
+      </w:r>
+      <w:r>
+        <w:rPr>
+          <w:rFonts w:ascii="Times New Roman" w:hAnsi="Times New Roman" w:cs="Times New Roman"/>
+          <w:b/>
+          <w:bCs/>
+          <w:sz w:val="24"/>
+          <w:szCs w:val="24"/>
+        </w:rPr>
+        <w:t>GRUB</w:t>
+      </w:r>
+      <w:r>
+        <w:rPr>
+          <w:rFonts w:ascii="Times New Roman" w:hAnsi="Times New Roman" w:cs="Times New Roman"/>
+          <w:sz w:val="24"/>
+          <w:szCs w:val="24"/>
+        </w:rPr>
+        <w:t xml:space="preserve"> es opcional y en caso de ser deseado se puede instalar, es posible que esta instalación dañe otras que no sean distribuciones de Linux así que se debe hacer con precaución este paso.</w:t>
+      </w:r>
+    </w:p>
+    <w:p>
+      <w:pPr>
+        <w:jc w:val="both"/>
+        <w:rPr>
+          <w:rFonts w:ascii="Times New Roman" w:hAnsi="Times New Roman" w:cs="Times New Roman"/>
+          <w:sz w:val="24"/>
+          <w:szCs w:val="24"/>
+        </w:rPr>
+      </w:pPr>
+      <w:r>
+        <w:rPr>
+          <w:rFonts w:ascii="Times New Roman" w:hAnsi="Times New Roman" w:cs="Times New Roman"/>
+          <w:sz w:val="24"/>
+          <w:szCs w:val="24"/>
+        </w:rPr>
+        <w:t xml:space="preserve">Después de finalizar la segunda instalación en una partición diferente se debe repetir el proceso una ultima tercera vez, en este punto los pasos no cambian en absoluto sobre la instalación del sistema </w:t>
+      </w:r>
+      <w:r>
+        <w:rPr>
+          <w:rFonts w:ascii="Times New Roman" w:hAnsi="Times New Roman" w:cs="Times New Roman"/>
+          <w:sz w:val="24"/>
+          <w:szCs w:val="24"/>
+        </w:rPr>
+        <w:t>ni la elección de partición, por lo que podemos dar por concluido el boteo una vez que se haya completado esta instalación. Lo único que queda es comprobar que los sistemas funcionan con normalidad.</w:t>
+      </w:r>
+      <w:r>
+        <w:rPr>
+          <w:rFonts w:ascii="Times New Roman" w:hAnsi="Times New Roman" w:cs="Times New Roman"/>
+          <w:sz w:val="24"/>
+          <w:szCs w:val="24"/>
+        </w:rPr>
+        <w:t xml:space="preserve"> En caso de perder una partición, será necesario reinstalar un sistema.</w:t>
+      </w:r>
     </w:p>
     <w:p>
       <w:pPr>
@@ -4242,18 +5850,45 @@
     </w:p>
     <w:p>
       <w:pPr>
-        <w:rPr>
-          <w:rFonts w:ascii="Times New Roman" w:hAnsi="Times New Roman" w:cs="Times New Roman"/>
-          <w:sz w:val="24"/>
-          <w:szCs w:val="24"/>
-        </w:rPr>
-      </w:pPr>
+        <w:jc w:val="both"/>
+        <w:rPr>
+          <w:rFonts w:ascii="Times New Roman" w:hAnsi="Times New Roman" w:cs="Times New Roman"/>
+          <w:sz w:val="24"/>
+          <w:szCs w:val="24"/>
+        </w:rPr>
+      </w:pPr>
+      <w:r>
+        <w:rPr>
+          <w:rFonts w:ascii="Times New Roman" w:hAnsi="Times New Roman" w:cs="Times New Roman"/>
+          <w:sz w:val="24"/>
+          <w:szCs w:val="24"/>
+        </w:rPr>
+        <w:t xml:space="preserve">El triple boot puede ser útil en casos particulares, no es la opción que un usuario sin mucha experiencia en sistemas tomaría pero que alguien experimentado puede aprovechar si necesita economizar recursos económicos en hardware, gracias a este procedimiento se puede tener diferentes sistemas para diferentes propósitos aprovechando los mejor de cada sistema sin necesidad de conseguir más dispositivos y a la vez aprovechando todo el potencial en un equipo real, incluso se puede aprovechar para que diferentes usuario puedan elegir el sistema que más les convenga, en caso de no ser propio. </w:t>
+      </w:r>
+    </w:p>
+    <w:p>
+      <w:pPr>
+        <w:jc w:val="both"/>
+        <w:rPr>
+          <w:rFonts w:ascii="Times New Roman" w:hAnsi="Times New Roman" w:cs="Times New Roman"/>
+          <w:sz w:val="24"/>
+          <w:szCs w:val="24"/>
+        </w:rPr>
+      </w:pPr>
+      <w:r>
+        <w:rPr>
+          <w:rFonts w:ascii="Times New Roman" w:hAnsi="Times New Roman" w:cs="Times New Roman"/>
+          <w:sz w:val="24"/>
+          <w:szCs w:val="24"/>
+        </w:rPr>
+        <w:t>Al final una triple instalación tiene mucho potencial pero se puede ver opacado por el uso de maquinas virtuales.</w:t>
+      </w:r>
     </w:p>
     <w:sectPr>
-      <w:headerReference w:type="even" r:id="rId18"/>
-      <w:headerReference w:type="default" r:id="rId19"/>
-      <w:footerReference w:type="even" r:id="rId20"/>
-      <w:footerReference w:type="default" r:id="rId21"/>
+      <w:headerReference w:type="even" r:id="rId29"/>
+      <w:headerReference w:type="default" r:id="rId30"/>
+      <w:footerReference w:type="even" r:id="rId31"/>
+      <w:footerReference w:type="default" r:id="rId32"/>
       <w:pgSz w:w="12240" w:h="15840"/>
       <w:pgMar w:top="1418" w:right="1134" w:bottom="1418" w:left="1701" w:header="709" w:footer="709" w:gutter="0"/>
       <w:cols w:space="708"/>
@@ -4416,7 +6051,7 @@
                     <v:h position="#0,topLeft" switch="" xrange="0,10800"/>
                   </v:handles>
                 </v:shapetype>
-                <v:shape id="Corchetes 3" o:spid="_x0000_s1030" type="#_x0000_t185" style="position:absolute;margin-left:0;margin-top:0;width:43.45pt;height:18.8pt;z-index:251660288;visibility:visible;mso-wrap-style:square;mso-width-percent:100;mso-height-percent:0;mso-wrap-distance-left:9pt;mso-wrap-distance-top:0;mso-wrap-distance-right:9pt;mso-wrap-distance-bottom:0;mso-position-horizontal:center;mso-position-horizontal-relative:margin;mso-position-vertical:center;mso-position-vertical-relative:bottom-margin-area;mso-width-percent:100;mso-height-percent:0;mso-width-relative:margin;mso-height-relative:bottom-margin-area;v-text-anchor:top" o:gfxdata="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" filled="t" strokecolor="gray" strokeweight="2.25pt">
+                <v:shape id="Corchetes 3" o:spid="_x0000_s1035" type="#_x0000_t185" style="position:absolute;margin-left:0;margin-top:0;width:43.45pt;height:18.8pt;z-index:251660288;visibility:visible;mso-wrap-style:square;mso-width-percent:100;mso-height-percent:0;mso-wrap-distance-left:9pt;mso-wrap-distance-top:0;mso-wrap-distance-right:9pt;mso-wrap-distance-bottom:0;mso-position-horizontal:center;mso-position-horizontal-relative:margin;mso-position-vertical:center;mso-position-vertical-relative:bottom-margin-area;mso-width-percent:100;mso-height-percent:0;mso-width-relative:margin;mso-height-relative:bottom-margin-area;v-text-anchor:top" o:gfxdata="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" filled="t" strokecolor="gray" strokeweight="2.25pt">
                   <v:textbox inset=",0,,0">
                     <w:txbxContent>
                       <w:p>
@@ -5860,6 +7495,7 @@
   <w:style w:type="character" w:default="1" w:styleId="Fuentedeprrafopredeter">
     <w:name w:val="Default Paragraph Font"/>
     <w:uiPriority w:val="1"/>
+    <w:semiHidden/>
     <w:unhideWhenUsed/>
   </w:style>
   <w:style w:type="table" w:default="1" w:styleId="Tablanormal">

</xml_diff>